<commit_message>
TP Accesibilidad preguntas Juan
</commit_message>
<xml_diff>
--- a/Teoria/Accesibilidad y Usabilidad/Trabajo Practico Grupo 5 - Accesibilidad y Usabilidad.docx
+++ b/Teoria/Accesibilidad y Usabilidad/Trabajo Practico Grupo 5 - Accesibilidad y Usabilidad.docx
@@ -4,7 +4,7 @@
   <w:body>
     <w:p>
       <w:pPr>
-        <w:pStyle w:val="Ttulo1"/>
+        <w:pStyle w:val="Heading1"/>
         <w:jc w:val="center"/>
         <w:rPr>
           <w:sz w:val="80"/>
@@ -23,7 +23,7 @@
     </w:p>
     <w:p>
       <w:pPr>
-        <w:pStyle w:val="Ttulo1"/>
+        <w:pStyle w:val="Heading1"/>
         <w:jc w:val="center"/>
         <w:rPr>
           <w:sz w:val="50"/>
@@ -37,27 +37,20 @@
           <w:sz w:val="50"/>
           <w:szCs w:val="50"/>
         </w:rPr>
-        <w:t>Práctica N° 8</w:t>
+        <w:t>Práctica N° 8: “</w:t>
       </w:r>
       <w:r>
         <w:rPr>
           <w:sz w:val="50"/>
           <w:szCs w:val="50"/>
         </w:rPr>
-        <w:t>: “</w:t>
+        <w:t>Accesibilidad y Usabilidad</w:t>
       </w:r>
       <w:r>
         <w:rPr>
           <w:sz w:val="50"/>
           <w:szCs w:val="50"/>
         </w:rPr>
-        <w:t>Accesibilidad y Usabilidad</w:t>
-      </w:r>
-      <w:r>
-        <w:rPr>
-          <w:sz w:val="50"/>
-          <w:szCs w:val="50"/>
-        </w:rPr>
         <w:t>”</w:t>
       </w:r>
     </w:p>
@@ -65,7 +58,7 @@
     <w:p/>
     <w:p>
       <w:pPr>
-        <w:pStyle w:val="Ttulo1"/>
+        <w:pStyle w:val="Heading1"/>
         <w:jc w:val="center"/>
         <w:rPr>
           <w:sz w:val="46"/>
@@ -122,7 +115,7 @@
     </w:p>
     <w:p>
       <w:pPr>
-        <w:pStyle w:val="Ttulo1"/>
+        <w:pStyle w:val="Heading1"/>
         <w:rPr>
           <w:rFonts w:ascii="Montserrat" w:eastAsia="Montserrat" w:hAnsi="Montserrat" w:cs="Montserrat"/>
           <w:b/>
@@ -133,7 +126,7 @@
     </w:p>
     <w:p>
       <w:pPr>
-        <w:pStyle w:val="Ttulo1"/>
+        <w:pStyle w:val="Heading1"/>
         <w:rPr>
           <w:rFonts w:ascii="Montserrat" w:eastAsia="Montserrat" w:hAnsi="Montserrat" w:cs="Montserrat"/>
           <w:color w:val="666666"/>
@@ -224,23 +217,12 @@
           <w:szCs w:val="30"/>
         </w:rPr>
         <w:tab/>
-        <w:t xml:space="preserve">Ing. Julián </w:t>
-      </w:r>
-      <w:proofErr w:type="spellStart"/>
-      <w:r>
-        <w:rPr>
-          <w:rFonts w:ascii="Montserrat" w:eastAsia="Montserrat" w:hAnsi="Montserrat" w:cs="Montserrat"/>
-          <w:color w:val="666666"/>
-          <w:sz w:val="30"/>
-          <w:szCs w:val="30"/>
-        </w:rPr>
-        <w:t>Butti</w:t>
-      </w:r>
-      <w:proofErr w:type="spellEnd"/>
-    </w:p>
-    <w:p>
-      <w:pPr>
-        <w:pStyle w:val="Ttulo1"/>
+        <w:t>Ing. Julián Butti</w:t>
+      </w:r>
+    </w:p>
+    <w:p>
+      <w:pPr>
+        <w:pStyle w:val="Heading1"/>
         <w:rPr>
           <w:color w:val="666666"/>
           <w:sz w:val="50"/>
@@ -250,7 +232,7 @@
     </w:p>
     <w:p>
       <w:pPr>
-        <w:pStyle w:val="Ttulo1"/>
+        <w:pStyle w:val="Heading1"/>
         <w:rPr>
           <w:rFonts w:ascii="Montserrat" w:eastAsia="Montserrat" w:hAnsi="Montserrat" w:cs="Montserrat"/>
           <w:color w:val="666666"/>
@@ -288,7 +270,6 @@
         </w:rPr>
         <w:tab/>
       </w:r>
-      <w:proofErr w:type="spellStart"/>
       <w:r>
         <w:rPr>
           <w:rFonts w:ascii="Montserrat" w:eastAsia="Montserrat" w:hAnsi="Montserrat" w:cs="Montserrat"/>
@@ -296,9 +277,8 @@
           <w:sz w:val="30"/>
           <w:szCs w:val="30"/>
         </w:rPr>
-        <w:t>Acciarri</w:t>
-      </w:r>
-      <w:proofErr w:type="spellEnd"/>
+        <w:t>Acciarri, Joshua</w:t>
+      </w:r>
       <w:r>
         <w:rPr>
           <w:rFonts w:ascii="Montserrat" w:eastAsia="Montserrat" w:hAnsi="Montserrat" w:cs="Montserrat"/>
@@ -306,7 +286,7 @@
           <w:sz w:val="30"/>
           <w:szCs w:val="30"/>
         </w:rPr>
-        <w:t>, Joshua</w:t>
+        <w:br/>
       </w:r>
       <w:r>
         <w:rPr>
@@ -315,7 +295,7 @@
           <w:sz w:val="30"/>
           <w:szCs w:val="30"/>
         </w:rPr>
-        <w:br/>
+        <w:tab/>
       </w:r>
       <w:r>
         <w:rPr>
@@ -343,6 +323,7 @@
           <w:szCs w:val="30"/>
         </w:rPr>
         <w:tab/>
+        <w:t>Schiavoni, Franco</w:t>
       </w:r>
       <w:r>
         <w:rPr>
@@ -351,8 +332,7 @@
           <w:sz w:val="30"/>
           <w:szCs w:val="30"/>
         </w:rPr>
-        <w:tab/>
-        <w:t>Schiavoni, Franco</w:t>
+        <w:br/>
       </w:r>
       <w:r>
         <w:rPr>
@@ -361,7 +341,7 @@
           <w:sz w:val="30"/>
           <w:szCs w:val="30"/>
         </w:rPr>
-        <w:br/>
+        <w:tab/>
       </w:r>
       <w:r>
         <w:rPr>
@@ -389,6 +369,7 @@
           <w:szCs w:val="30"/>
         </w:rPr>
         <w:tab/>
+        <w:t xml:space="preserve">Ortega, Juan Cruz </w:t>
       </w:r>
       <w:r>
         <w:rPr>
@@ -398,21 +379,11 @@
           <w:szCs w:val="30"/>
         </w:rPr>
         <w:tab/>
-        <w:t xml:space="preserve">Ortega, Juan Cruz </w:t>
-      </w:r>
-      <w:r>
-        <w:rPr>
-          <w:rFonts w:ascii="Montserrat" w:eastAsia="Montserrat" w:hAnsi="Montserrat" w:cs="Montserrat"/>
-          <w:color w:val="666666"/>
-          <w:sz w:val="30"/>
-          <w:szCs w:val="30"/>
-        </w:rPr>
-        <w:tab/>
-      </w:r>
-    </w:p>
-    <w:p>
-      <w:pPr>
-        <w:pStyle w:val="Ttulo1"/>
+      </w:r>
+    </w:p>
+    <w:p>
+      <w:pPr>
+        <w:pStyle w:val="Heading1"/>
         <w:rPr>
           <w:sz w:val="50"/>
           <w:szCs w:val="50"/>
@@ -424,7 +395,7 @@
     </w:p>
     <w:p>
       <w:pPr>
-        <w:pStyle w:val="Ttulo1"/>
+        <w:pStyle w:val="Heading1"/>
         <w:jc w:val="center"/>
         <w:rPr>
           <w:sz w:val="46"/>
@@ -471,24 +442,583 @@
     <w:p/>
     <w:p>
       <w:pPr>
-        <w:spacing w:before="240" w:line="360" w:lineRule="auto"/>
-        <w:jc w:val="both"/>
+        <w:pStyle w:val="ListParagraph"/>
+        <w:numPr>
+          <w:ilvl w:val="0"/>
+          <w:numId w:val="19"/>
+        </w:numPr>
+        <w:jc w:val="both"/>
+        <w:rPr>
+          <w:rFonts w:ascii="Times New Roman" w:hAnsi="Times New Roman" w:cs="Times New Roman"/>
+          <w:b/>
+          <w:bCs/>
+          <w:sz w:val="24"/>
+          <w:szCs w:val="24"/>
+        </w:rPr>
+      </w:pPr>
+      <w:r>
+        <w:rPr>
+          <w:rFonts w:ascii="Times New Roman" w:hAnsi="Times New Roman" w:cs="Times New Roman"/>
+          <w:b/>
+          <w:bCs/>
+          <w:sz w:val="24"/>
+          <w:szCs w:val="24"/>
+        </w:rPr>
+        <w:t>¿Qué es la Accesibilidad Web?</w:t>
+      </w:r>
+    </w:p>
+    <w:p>
+      <w:pPr>
+        <w:jc w:val="both"/>
+        <w:rPr>
+          <w:rFonts w:ascii="Times New Roman" w:hAnsi="Times New Roman" w:cs="Times New Roman"/>
+          <w:sz w:val="24"/>
+          <w:szCs w:val="24"/>
+        </w:rPr>
+      </w:pPr>
+      <w:r>
+        <w:rPr>
+          <w:rFonts w:ascii="Times New Roman" w:hAnsi="Times New Roman" w:cs="Times New Roman"/>
+          <w:sz w:val="24"/>
+          <w:szCs w:val="24"/>
+        </w:rPr>
+        <w:t>Accesibilidad Web significa que sitios web, herramientas y tecnologías están diseñadas y desarrolladas de tal manera que las personas con discapacidades pueden usarlas. Más concretamente, las personas pueden:</w:t>
+      </w:r>
+    </w:p>
+    <w:p>
+      <w:pPr>
+        <w:pStyle w:val="ListParagraph"/>
+        <w:numPr>
+          <w:ilvl w:val="0"/>
+          <w:numId w:val="12"/>
+        </w:numPr>
+        <w:jc w:val="both"/>
+        <w:rPr>
+          <w:rFonts w:ascii="Times New Roman" w:hAnsi="Times New Roman" w:cs="Times New Roman"/>
+          <w:sz w:val="24"/>
+          <w:szCs w:val="24"/>
+        </w:rPr>
+      </w:pPr>
+      <w:r>
+        <w:rPr>
+          <w:rFonts w:ascii="Times New Roman" w:hAnsi="Times New Roman" w:cs="Times New Roman"/>
+          <w:sz w:val="24"/>
+          <w:szCs w:val="24"/>
+        </w:rPr>
+        <w:t>percibir, comprender, navegar e interactuar con la Web</w:t>
+      </w:r>
+    </w:p>
+    <w:p>
+      <w:pPr>
+        <w:pStyle w:val="ListParagraph"/>
+        <w:numPr>
+          <w:ilvl w:val="0"/>
+          <w:numId w:val="12"/>
+        </w:numPr>
+        <w:jc w:val="both"/>
+        <w:rPr>
+          <w:rFonts w:ascii="Times New Roman" w:hAnsi="Times New Roman" w:cs="Times New Roman"/>
+          <w:sz w:val="24"/>
+          <w:szCs w:val="24"/>
+        </w:rPr>
+      </w:pPr>
+      <w:r>
+        <w:rPr>
+          <w:rFonts w:ascii="Times New Roman" w:hAnsi="Times New Roman" w:cs="Times New Roman"/>
+          <w:sz w:val="24"/>
+          <w:szCs w:val="24"/>
+        </w:rPr>
+        <w:t>contribuir a la Web</w:t>
+      </w:r>
+    </w:p>
+    <w:p>
+      <w:pPr>
+        <w:jc w:val="both"/>
+        <w:rPr>
+          <w:rFonts w:ascii="Times New Roman" w:hAnsi="Times New Roman" w:cs="Times New Roman"/>
+          <w:sz w:val="24"/>
+          <w:szCs w:val="24"/>
+        </w:rPr>
+      </w:pPr>
+      <w:r>
+        <w:rPr>
+          <w:rFonts w:ascii="Times New Roman" w:hAnsi="Times New Roman" w:cs="Times New Roman"/>
+          <w:sz w:val="24"/>
+          <w:szCs w:val="24"/>
+        </w:rPr>
+        <w:t>La Accesibilidad web abarca todas las discapacidades que afectan al acceso a la Web, incluyendo:</w:t>
+      </w:r>
+    </w:p>
+    <w:p>
+      <w:pPr>
+        <w:pStyle w:val="ListParagraph"/>
+        <w:numPr>
+          <w:ilvl w:val="0"/>
+          <w:numId w:val="12"/>
+        </w:numPr>
+        <w:jc w:val="both"/>
+        <w:rPr>
+          <w:rFonts w:ascii="Times New Roman" w:hAnsi="Times New Roman" w:cs="Times New Roman"/>
+          <w:sz w:val="24"/>
+          <w:szCs w:val="24"/>
+        </w:rPr>
+      </w:pPr>
+      <w:r>
+        <w:rPr>
+          <w:rFonts w:ascii="Times New Roman" w:hAnsi="Times New Roman" w:cs="Times New Roman"/>
+          <w:sz w:val="24"/>
+          <w:szCs w:val="24"/>
+        </w:rPr>
+        <w:t>auditivas</w:t>
+      </w:r>
+    </w:p>
+    <w:p>
+      <w:pPr>
+        <w:pStyle w:val="ListParagraph"/>
+        <w:numPr>
+          <w:ilvl w:val="0"/>
+          <w:numId w:val="12"/>
+        </w:numPr>
+        <w:jc w:val="both"/>
+        <w:rPr>
+          <w:rFonts w:ascii="Times New Roman" w:hAnsi="Times New Roman" w:cs="Times New Roman"/>
+          <w:sz w:val="24"/>
+          <w:szCs w:val="24"/>
+        </w:rPr>
+      </w:pPr>
+      <w:r>
+        <w:rPr>
+          <w:rFonts w:ascii="Times New Roman" w:hAnsi="Times New Roman" w:cs="Times New Roman"/>
+          <w:sz w:val="24"/>
+          <w:szCs w:val="24"/>
+        </w:rPr>
+        <w:t>cognitivas</w:t>
+      </w:r>
+    </w:p>
+    <w:p>
+      <w:pPr>
+        <w:pStyle w:val="ListParagraph"/>
+        <w:numPr>
+          <w:ilvl w:val="0"/>
+          <w:numId w:val="12"/>
+        </w:numPr>
+        <w:jc w:val="both"/>
+        <w:rPr>
+          <w:rFonts w:ascii="Times New Roman" w:hAnsi="Times New Roman" w:cs="Times New Roman"/>
+          <w:sz w:val="24"/>
+          <w:szCs w:val="24"/>
+        </w:rPr>
+      </w:pPr>
+      <w:r>
+        <w:rPr>
+          <w:rFonts w:ascii="Times New Roman" w:hAnsi="Times New Roman" w:cs="Times New Roman"/>
+          <w:sz w:val="24"/>
+          <w:szCs w:val="24"/>
+        </w:rPr>
+        <w:t>neurológicas</w:t>
+      </w:r>
+    </w:p>
+    <w:p>
+      <w:pPr>
+        <w:pStyle w:val="ListParagraph"/>
+        <w:numPr>
+          <w:ilvl w:val="0"/>
+          <w:numId w:val="12"/>
+        </w:numPr>
+        <w:jc w:val="both"/>
+        <w:rPr>
+          <w:rFonts w:ascii="Times New Roman" w:hAnsi="Times New Roman" w:cs="Times New Roman"/>
+          <w:sz w:val="24"/>
+          <w:szCs w:val="24"/>
+        </w:rPr>
+      </w:pPr>
+      <w:r>
+        <w:rPr>
+          <w:rFonts w:ascii="Times New Roman" w:hAnsi="Times New Roman" w:cs="Times New Roman"/>
+          <w:sz w:val="24"/>
+          <w:szCs w:val="24"/>
+        </w:rPr>
+        <w:t>físicas</w:t>
+      </w:r>
+    </w:p>
+    <w:p>
+      <w:pPr>
+        <w:pStyle w:val="ListParagraph"/>
+        <w:numPr>
+          <w:ilvl w:val="0"/>
+          <w:numId w:val="12"/>
+        </w:numPr>
+        <w:jc w:val="both"/>
+        <w:rPr>
+          <w:rFonts w:ascii="Times New Roman" w:hAnsi="Times New Roman" w:cs="Times New Roman"/>
+          <w:sz w:val="24"/>
+          <w:szCs w:val="24"/>
+        </w:rPr>
+      </w:pPr>
+      <w:r>
+        <w:rPr>
+          <w:rFonts w:ascii="Times New Roman" w:hAnsi="Times New Roman" w:cs="Times New Roman"/>
+          <w:sz w:val="24"/>
+          <w:szCs w:val="24"/>
+        </w:rPr>
+        <w:t>del habla</w:t>
+      </w:r>
+    </w:p>
+    <w:p>
+      <w:pPr>
+        <w:pStyle w:val="ListParagraph"/>
+        <w:numPr>
+          <w:ilvl w:val="0"/>
+          <w:numId w:val="12"/>
+        </w:numPr>
+        <w:jc w:val="both"/>
+        <w:rPr>
+          <w:rFonts w:ascii="Times New Roman" w:hAnsi="Times New Roman" w:cs="Times New Roman"/>
+          <w:sz w:val="24"/>
+          <w:szCs w:val="24"/>
+        </w:rPr>
+      </w:pPr>
+      <w:r>
+        <w:rPr>
+          <w:rFonts w:ascii="Times New Roman" w:hAnsi="Times New Roman" w:cs="Times New Roman"/>
+          <w:sz w:val="24"/>
+          <w:szCs w:val="24"/>
+        </w:rPr>
+        <w:t>visuales</w:t>
+      </w:r>
+    </w:p>
+    <w:p>
+      <w:pPr>
+        <w:jc w:val="both"/>
+        <w:rPr>
+          <w:rFonts w:ascii="Times New Roman" w:hAnsi="Times New Roman" w:cs="Times New Roman"/>
+          <w:sz w:val="24"/>
+          <w:szCs w:val="24"/>
+        </w:rPr>
+      </w:pPr>
+      <w:r>
+        <w:rPr>
+          <w:rFonts w:ascii="Times New Roman" w:hAnsi="Times New Roman" w:cs="Times New Roman"/>
+          <w:sz w:val="24"/>
+          <w:szCs w:val="24"/>
+        </w:rPr>
+        <w:t xml:space="preserve">La accesibilidad web también beneficia personas sin discapacidad, </w:t>
+      </w:r>
+      <w:proofErr w:type="gramStart"/>
+      <w:r>
+        <w:rPr>
+          <w:rFonts w:ascii="Times New Roman" w:hAnsi="Times New Roman" w:cs="Times New Roman"/>
+          <w:sz w:val="24"/>
+          <w:szCs w:val="24"/>
+        </w:rPr>
+        <w:t>como</w:t>
+      </w:r>
+      <w:proofErr w:type="gramEnd"/>
+      <w:r>
+        <w:rPr>
+          <w:rFonts w:ascii="Times New Roman" w:hAnsi="Times New Roman" w:cs="Times New Roman"/>
+          <w:sz w:val="24"/>
+          <w:szCs w:val="24"/>
+        </w:rPr>
+        <w:t xml:space="preserve"> por ejemplo:</w:t>
+      </w:r>
+    </w:p>
+    <w:p>
+      <w:pPr>
+        <w:pStyle w:val="ListParagraph"/>
+        <w:numPr>
+          <w:ilvl w:val="0"/>
+          <w:numId w:val="12"/>
+        </w:numPr>
+        <w:jc w:val="both"/>
+        <w:rPr>
+          <w:rFonts w:ascii="Times New Roman" w:hAnsi="Times New Roman" w:cs="Times New Roman"/>
+          <w:sz w:val="24"/>
+          <w:szCs w:val="24"/>
+        </w:rPr>
+      </w:pPr>
+      <w:r>
+        <w:rPr>
+          <w:rFonts w:ascii="Times New Roman" w:hAnsi="Times New Roman" w:cs="Times New Roman"/>
+          <w:sz w:val="24"/>
+          <w:szCs w:val="24"/>
+        </w:rPr>
+        <w:t>personas utilizando teléfonos móviles, relojes inteligentes, televisores inteligentes y otros dispositivos con pantallas pequeñas, diferentes modos de entrada, etc.</w:t>
+      </w:r>
+    </w:p>
+    <w:p>
+      <w:pPr>
+        <w:pStyle w:val="ListParagraph"/>
+        <w:numPr>
+          <w:ilvl w:val="0"/>
+          <w:numId w:val="12"/>
+        </w:numPr>
+        <w:jc w:val="both"/>
+        <w:rPr>
+          <w:rFonts w:ascii="Times New Roman" w:hAnsi="Times New Roman" w:cs="Times New Roman"/>
+          <w:sz w:val="24"/>
+          <w:szCs w:val="24"/>
+        </w:rPr>
+      </w:pPr>
+      <w:r>
+        <w:rPr>
+          <w:rFonts w:ascii="Times New Roman" w:hAnsi="Times New Roman" w:cs="Times New Roman"/>
+          <w:sz w:val="24"/>
+          <w:szCs w:val="24"/>
+        </w:rPr>
+        <w:t>personas mayores cuyas habilidades cambian con la edad</w:t>
+      </w:r>
+    </w:p>
+    <w:p>
+      <w:pPr>
+        <w:pStyle w:val="ListParagraph"/>
+        <w:numPr>
+          <w:ilvl w:val="0"/>
+          <w:numId w:val="12"/>
+        </w:numPr>
+        <w:jc w:val="both"/>
+        <w:rPr>
+          <w:rFonts w:ascii="Times New Roman" w:hAnsi="Times New Roman" w:cs="Times New Roman"/>
+          <w:sz w:val="24"/>
+          <w:szCs w:val="24"/>
+        </w:rPr>
+      </w:pPr>
+      <w:r>
+        <w:rPr>
+          <w:rFonts w:ascii="Times New Roman" w:hAnsi="Times New Roman" w:cs="Times New Roman"/>
+          <w:sz w:val="24"/>
+          <w:szCs w:val="24"/>
+        </w:rPr>
+        <w:t>personas con “discapacidades temporales”, como puede ser un brazo roto o la pérdida de unas gafas</w:t>
+      </w:r>
+    </w:p>
+    <w:p>
+      <w:pPr>
+        <w:pStyle w:val="ListParagraph"/>
+        <w:numPr>
+          <w:ilvl w:val="0"/>
+          <w:numId w:val="12"/>
+        </w:numPr>
+        <w:jc w:val="both"/>
+        <w:rPr>
+          <w:rFonts w:ascii="Times New Roman" w:hAnsi="Times New Roman" w:cs="Times New Roman"/>
+          <w:sz w:val="24"/>
+          <w:szCs w:val="24"/>
+        </w:rPr>
+      </w:pPr>
+      <w:r>
+        <w:rPr>
+          <w:rFonts w:ascii="Times New Roman" w:hAnsi="Times New Roman" w:cs="Times New Roman"/>
+          <w:sz w:val="24"/>
+          <w:szCs w:val="24"/>
+        </w:rPr>
+        <w:t>personas con “limitaciones por su ubicación”, como puede ser bajo la luz del sol o en un entorno donde no se puede escuchar audio</w:t>
+      </w:r>
+    </w:p>
+    <w:p>
+      <w:pPr>
+        <w:pStyle w:val="ListParagraph"/>
+        <w:numPr>
+          <w:ilvl w:val="0"/>
+          <w:numId w:val="12"/>
+        </w:numPr>
+        <w:jc w:val="both"/>
+        <w:rPr>
+          <w:rFonts w:ascii="Times New Roman" w:hAnsi="Times New Roman" w:cs="Times New Roman"/>
+          <w:sz w:val="24"/>
+          <w:szCs w:val="24"/>
+        </w:rPr>
+      </w:pPr>
+      <w:r>
+        <w:rPr>
+          <w:rFonts w:ascii="Times New Roman" w:hAnsi="Times New Roman" w:cs="Times New Roman"/>
+          <w:sz w:val="24"/>
+          <w:szCs w:val="24"/>
+        </w:rPr>
+        <w:t>personas con conexión lenta a Internet o que tienen ancho de banda limitado o costoso</w:t>
+      </w:r>
+    </w:p>
+    <w:p>
+      <w:pPr>
+        <w:jc w:val="both"/>
+        <w:rPr>
+          <w:rFonts w:ascii="Times New Roman" w:hAnsi="Times New Roman" w:cs="Times New Roman"/>
+          <w:sz w:val="24"/>
+          <w:szCs w:val="24"/>
+        </w:rPr>
+      </w:pPr>
+    </w:p>
+    <w:p>
+      <w:pPr>
+        <w:pStyle w:val="ListParagraph"/>
+        <w:numPr>
+          <w:ilvl w:val="0"/>
+          <w:numId w:val="19"/>
+        </w:numPr>
+        <w:jc w:val="both"/>
+        <w:rPr>
+          <w:rFonts w:ascii="Times New Roman" w:hAnsi="Times New Roman" w:cs="Times New Roman"/>
+          <w:b/>
+          <w:sz w:val="24"/>
+          <w:szCs w:val="24"/>
+        </w:rPr>
+      </w:pPr>
+      <w:r>
         <w:rPr>
           <w:rFonts w:ascii="Times New Roman" w:eastAsia="Times New Roman" w:hAnsi="Times New Roman" w:cs="Times New Roman"/>
           <w:b/>
           <w:sz w:val="24"/>
           <w:szCs w:val="24"/>
         </w:rPr>
-      </w:pPr>
-      <w:r>
+        <w:t>¿Qué es la WAI?</w:t>
+      </w:r>
+    </w:p>
+    <w:p>
+      <w:pPr>
+        <w:spacing w:before="240" w:line="360" w:lineRule="auto"/>
+        <w:jc w:val="both"/>
+        <w:rPr>
+          <w:rFonts w:ascii="Times New Roman" w:eastAsia="Times New Roman" w:hAnsi="Times New Roman" w:cs="Times New Roman"/>
+          <w:bCs/>
+          <w:sz w:val="24"/>
+          <w:szCs w:val="24"/>
+        </w:rPr>
+      </w:pPr>
+      <w:r>
+        <w:rPr>
+          <w:rFonts w:ascii="Times New Roman" w:eastAsia="Times New Roman" w:hAnsi="Times New Roman" w:cs="Times New Roman"/>
+          <w:bCs/>
+          <w:sz w:val="24"/>
+          <w:szCs w:val="24"/>
+        </w:rPr>
+        <w:t xml:space="preserve">(WAI) o Iniciativa para la Accesibilidad Web es una rama del World Wide Web Consortium que vela por la accesibilidad de la Web publicando las Guías de Accesibilidad al Contenido Web. </w:t>
+      </w:r>
+    </w:p>
+    <w:p>
+      <w:pPr>
+        <w:spacing w:before="240" w:line="360" w:lineRule="auto"/>
+        <w:jc w:val="both"/>
+        <w:rPr>
+          <w:rFonts w:ascii="Times New Roman" w:eastAsia="Times New Roman" w:hAnsi="Times New Roman" w:cs="Times New Roman"/>
+          <w:bCs/>
+          <w:sz w:val="24"/>
+          <w:szCs w:val="24"/>
+        </w:rPr>
+      </w:pPr>
+      <w:r>
+        <w:rPr>
+          <w:rFonts w:ascii="Times New Roman" w:eastAsia="Times New Roman" w:hAnsi="Times New Roman" w:cs="Times New Roman"/>
+          <w:bCs/>
+          <w:sz w:val="24"/>
+          <w:szCs w:val="24"/>
+        </w:rPr>
+        <w:t>La idea general del WAI es desarrollar:</w:t>
+      </w:r>
+    </w:p>
+    <w:p>
+      <w:pPr>
+        <w:numPr>
+          <w:ilvl w:val="0"/>
+          <w:numId w:val="16"/>
+        </w:numPr>
+        <w:spacing w:before="240" w:line="360" w:lineRule="auto"/>
+        <w:jc w:val="both"/>
+        <w:rPr>
+          <w:rFonts w:ascii="Times New Roman" w:eastAsia="Times New Roman" w:hAnsi="Times New Roman" w:cs="Times New Roman"/>
+          <w:bCs/>
+          <w:sz w:val="24"/>
+          <w:szCs w:val="24"/>
+        </w:rPr>
+      </w:pPr>
+      <w:r>
+        <w:rPr>
+          <w:rFonts w:ascii="Times New Roman" w:eastAsia="Times New Roman" w:hAnsi="Times New Roman" w:cs="Times New Roman"/>
+          <w:bCs/>
+          <w:sz w:val="24"/>
+          <w:szCs w:val="24"/>
+        </w:rPr>
+        <w:lastRenderedPageBreak/>
+        <w:t>Guías que son altamente reconocidas como estándares internacionales de Accesibilidad WEB.</w:t>
+      </w:r>
+    </w:p>
+    <w:p>
+      <w:pPr>
+        <w:numPr>
+          <w:ilvl w:val="0"/>
+          <w:numId w:val="16"/>
+        </w:numPr>
+        <w:spacing w:before="240" w:line="360" w:lineRule="auto"/>
+        <w:jc w:val="both"/>
+        <w:rPr>
+          <w:rFonts w:ascii="Times New Roman" w:eastAsia="Times New Roman" w:hAnsi="Times New Roman" w:cs="Times New Roman"/>
+          <w:bCs/>
+          <w:sz w:val="24"/>
+          <w:szCs w:val="24"/>
+        </w:rPr>
+      </w:pPr>
+      <w:r>
+        <w:rPr>
+          <w:rFonts w:ascii="Times New Roman" w:eastAsia="Times New Roman" w:hAnsi="Times New Roman" w:cs="Times New Roman"/>
+          <w:bCs/>
+          <w:sz w:val="24"/>
+          <w:szCs w:val="24"/>
+        </w:rPr>
+        <w:t>Material de apoyo para ayudar a entender e implementar la accesibilidad WEB.</w:t>
+      </w:r>
+    </w:p>
+    <w:p>
+      <w:pPr>
+        <w:numPr>
+          <w:ilvl w:val="0"/>
+          <w:numId w:val="16"/>
+        </w:numPr>
+        <w:spacing w:before="240" w:line="360" w:lineRule="auto"/>
+        <w:jc w:val="both"/>
+        <w:rPr>
+          <w:rFonts w:ascii="Times New Roman" w:eastAsia="Times New Roman" w:hAnsi="Times New Roman" w:cs="Times New Roman"/>
+          <w:bCs/>
+          <w:sz w:val="24"/>
+          <w:szCs w:val="24"/>
+        </w:rPr>
+      </w:pPr>
+      <w:r>
+        <w:rPr>
+          <w:rFonts w:ascii="Times New Roman" w:eastAsia="Times New Roman" w:hAnsi="Times New Roman" w:cs="Times New Roman"/>
+          <w:bCs/>
+          <w:sz w:val="24"/>
+          <w:szCs w:val="24"/>
+        </w:rPr>
+        <w:t>Recursos mediante la colaboración internacional.</w:t>
+      </w:r>
+    </w:p>
+    <w:p>
+      <w:pPr>
+        <w:spacing w:before="240" w:line="360" w:lineRule="auto"/>
+        <w:jc w:val="both"/>
+        <w:rPr>
+          <w:rFonts w:ascii="Times New Roman" w:eastAsia="Times New Roman" w:hAnsi="Times New Roman" w:cs="Times New Roman"/>
+          <w:bCs/>
+          <w:sz w:val="24"/>
+          <w:szCs w:val="24"/>
+        </w:rPr>
+      </w:pPr>
+    </w:p>
+    <w:p>
+      <w:pPr>
+        <w:pStyle w:val="ListParagraph"/>
+        <w:numPr>
+          <w:ilvl w:val="0"/>
+          <w:numId w:val="19"/>
+        </w:numPr>
+        <w:spacing w:before="240" w:line="360" w:lineRule="auto"/>
+        <w:jc w:val="both"/>
         <w:rPr>
           <w:rFonts w:ascii="Times New Roman" w:eastAsia="Times New Roman" w:hAnsi="Times New Roman" w:cs="Times New Roman"/>
           <w:b/>
           <w:sz w:val="24"/>
           <w:szCs w:val="24"/>
         </w:rPr>
-        <w:t>4</w:t>
-      </w:r>
+      </w:pPr>
       <w:r>
         <w:rPr>
           <w:rFonts w:ascii="Times New Roman" w:eastAsia="Times New Roman" w:hAnsi="Times New Roman" w:cs="Times New Roman"/>
@@ -496,17 +1026,304 @@
           <w:sz w:val="24"/>
           <w:szCs w:val="24"/>
         </w:rPr>
-        <w:t>-</w:t>
-      </w:r>
-      <w:r>
+        <w:t>¿Cuáles son los Componentes esenciales de Accesibilidad Web?</w:t>
+      </w:r>
+    </w:p>
+    <w:p>
+      <w:pPr>
+        <w:spacing w:before="240" w:line="360" w:lineRule="auto"/>
+        <w:jc w:val="both"/>
+        <w:rPr>
+          <w:rFonts w:ascii="Times New Roman" w:eastAsia="Times New Roman" w:hAnsi="Times New Roman" w:cs="Times New Roman"/>
+          <w:bCs/>
+          <w:sz w:val="24"/>
+          <w:szCs w:val="24"/>
+        </w:rPr>
+      </w:pPr>
+      <w:r>
+        <w:rPr>
+          <w:rFonts w:ascii="Times New Roman" w:eastAsia="Times New Roman" w:hAnsi="Times New Roman" w:cs="Times New Roman"/>
+          <w:bCs/>
+          <w:sz w:val="24"/>
+          <w:szCs w:val="24"/>
+        </w:rPr>
+        <w:t xml:space="preserve">Es esencial que varios componentes diferentes del desarrollo web y la interacción trabajen juntos para que la web sea accesible para las personas con discapacidades. </w:t>
+      </w:r>
+    </w:p>
+    <w:p>
+      <w:pPr>
+        <w:spacing w:before="240" w:line="360" w:lineRule="auto"/>
+        <w:jc w:val="both"/>
+        <w:rPr>
+          <w:rFonts w:ascii="Times New Roman" w:eastAsia="Times New Roman" w:hAnsi="Times New Roman" w:cs="Times New Roman"/>
+          <w:bCs/>
+          <w:sz w:val="24"/>
+          <w:szCs w:val="24"/>
+        </w:rPr>
+      </w:pPr>
+      <w:r>
+        <w:rPr>
+          <w:rFonts w:ascii="Times New Roman" w:eastAsia="Times New Roman" w:hAnsi="Times New Roman" w:cs="Times New Roman"/>
+          <w:bCs/>
+          <w:sz w:val="24"/>
+          <w:szCs w:val="24"/>
+        </w:rPr>
+        <w:t>Estos componentes incluyen:</w:t>
+      </w:r>
+    </w:p>
+    <w:p>
+      <w:pPr>
+        <w:numPr>
+          <w:ilvl w:val="0"/>
+          <w:numId w:val="17"/>
+        </w:numPr>
+        <w:spacing w:before="240" w:line="360" w:lineRule="auto"/>
+        <w:jc w:val="both"/>
+        <w:rPr>
+          <w:rFonts w:ascii="Times New Roman" w:eastAsia="Times New Roman" w:hAnsi="Times New Roman" w:cs="Times New Roman"/>
+          <w:bCs/>
+          <w:sz w:val="24"/>
+          <w:szCs w:val="24"/>
+        </w:rPr>
+      </w:pPr>
+      <w:r>
+        <w:rPr>
+          <w:rFonts w:ascii="Times New Roman" w:eastAsia="Times New Roman" w:hAnsi="Times New Roman" w:cs="Times New Roman"/>
+          <w:bCs/>
+          <w:sz w:val="24"/>
+          <w:szCs w:val="24"/>
+        </w:rPr>
+        <w:t>Contenido: la información en una página web o aplicación web, incluyendo:</w:t>
+      </w:r>
+    </w:p>
+    <w:p>
+      <w:pPr>
+        <w:numPr>
+          <w:ilvl w:val="1"/>
+          <w:numId w:val="17"/>
+        </w:numPr>
+        <w:spacing w:before="240" w:line="360" w:lineRule="auto"/>
+        <w:jc w:val="both"/>
+        <w:rPr>
+          <w:rFonts w:ascii="Times New Roman" w:eastAsia="Times New Roman" w:hAnsi="Times New Roman" w:cs="Times New Roman"/>
+          <w:bCs/>
+          <w:sz w:val="24"/>
+          <w:szCs w:val="24"/>
+        </w:rPr>
+      </w:pPr>
+      <w:r>
+        <w:rPr>
+          <w:rFonts w:ascii="Times New Roman" w:eastAsia="Times New Roman" w:hAnsi="Times New Roman" w:cs="Times New Roman"/>
+          <w:bCs/>
+          <w:sz w:val="24"/>
+          <w:szCs w:val="24"/>
+        </w:rPr>
+        <w:t>información natural como texto, imágenes y sonidos</w:t>
+      </w:r>
+    </w:p>
+    <w:p>
+      <w:pPr>
+        <w:numPr>
+          <w:ilvl w:val="1"/>
+          <w:numId w:val="17"/>
+        </w:numPr>
+        <w:spacing w:before="240" w:line="360" w:lineRule="auto"/>
+        <w:jc w:val="both"/>
+        <w:rPr>
+          <w:rFonts w:ascii="Times New Roman" w:eastAsia="Times New Roman" w:hAnsi="Times New Roman" w:cs="Times New Roman"/>
+          <w:bCs/>
+          <w:sz w:val="24"/>
+          <w:szCs w:val="24"/>
+        </w:rPr>
+      </w:pPr>
+      <w:r>
+        <w:rPr>
+          <w:rFonts w:ascii="Times New Roman" w:eastAsia="Times New Roman" w:hAnsi="Times New Roman" w:cs="Times New Roman"/>
+          <w:bCs/>
+          <w:sz w:val="24"/>
+          <w:szCs w:val="24"/>
+        </w:rPr>
+        <w:t>código o markup que define estructura, presentación, etc.</w:t>
+      </w:r>
+    </w:p>
+    <w:p>
+      <w:pPr>
+        <w:numPr>
+          <w:ilvl w:val="0"/>
+          <w:numId w:val="17"/>
+        </w:numPr>
+        <w:spacing w:before="240" w:line="360" w:lineRule="auto"/>
+        <w:jc w:val="both"/>
+        <w:rPr>
+          <w:rFonts w:ascii="Times New Roman" w:eastAsia="Times New Roman" w:hAnsi="Times New Roman" w:cs="Times New Roman"/>
+          <w:bCs/>
+          <w:sz w:val="24"/>
+          <w:szCs w:val="24"/>
+        </w:rPr>
+      </w:pPr>
+      <w:r>
+        <w:rPr>
+          <w:rFonts w:ascii="Times New Roman" w:eastAsia="Times New Roman" w:hAnsi="Times New Roman" w:cs="Times New Roman"/>
+          <w:bCs/>
+          <w:sz w:val="24"/>
+          <w:szCs w:val="24"/>
+        </w:rPr>
+        <w:t>Navegadores web, reproductores multimedia y otros "agentes de usuario"</w:t>
+      </w:r>
+    </w:p>
+    <w:p>
+      <w:pPr>
+        <w:numPr>
+          <w:ilvl w:val="0"/>
+          <w:numId w:val="17"/>
+        </w:numPr>
+        <w:spacing w:before="240" w:line="360" w:lineRule="auto"/>
+        <w:jc w:val="both"/>
+        <w:rPr>
+          <w:rFonts w:ascii="Times New Roman" w:eastAsia="Times New Roman" w:hAnsi="Times New Roman" w:cs="Times New Roman"/>
+          <w:bCs/>
+          <w:sz w:val="24"/>
+          <w:szCs w:val="24"/>
+        </w:rPr>
+      </w:pPr>
+      <w:r>
+        <w:rPr>
+          <w:rFonts w:ascii="Times New Roman" w:eastAsia="Times New Roman" w:hAnsi="Times New Roman" w:cs="Times New Roman"/>
+          <w:bCs/>
+          <w:sz w:val="24"/>
+          <w:szCs w:val="24"/>
+        </w:rPr>
+        <w:t>Tecnología de asistencia, en algunos casos: lectores de pantalla, teclados alternativos, interruptores, software de escaneo, etc.</w:t>
+      </w:r>
+    </w:p>
+    <w:p>
+      <w:pPr>
+        <w:numPr>
+          <w:ilvl w:val="0"/>
+          <w:numId w:val="17"/>
+        </w:numPr>
+        <w:spacing w:before="240" w:line="360" w:lineRule="auto"/>
+        <w:jc w:val="both"/>
+        <w:rPr>
+          <w:rFonts w:ascii="Times New Roman" w:eastAsia="Times New Roman" w:hAnsi="Times New Roman" w:cs="Times New Roman"/>
+          <w:bCs/>
+          <w:sz w:val="24"/>
+          <w:szCs w:val="24"/>
+        </w:rPr>
+      </w:pPr>
+      <w:r>
+        <w:rPr>
+          <w:rFonts w:ascii="Times New Roman" w:eastAsia="Times New Roman" w:hAnsi="Times New Roman" w:cs="Times New Roman"/>
+          <w:bCs/>
+          <w:sz w:val="24"/>
+          <w:szCs w:val="24"/>
+        </w:rPr>
+        <w:t>El conocimiento, las experiencias y, en algunos casos, las estrategias de adaptación de los usuarios al usar la web</w:t>
+      </w:r>
+    </w:p>
+    <w:p>
+      <w:pPr>
+        <w:numPr>
+          <w:ilvl w:val="0"/>
+          <w:numId w:val="17"/>
+        </w:numPr>
+        <w:spacing w:before="240" w:line="360" w:lineRule="auto"/>
+        <w:jc w:val="both"/>
+        <w:rPr>
+          <w:rFonts w:ascii="Times New Roman" w:eastAsia="Times New Roman" w:hAnsi="Times New Roman" w:cs="Times New Roman"/>
+          <w:bCs/>
+          <w:sz w:val="24"/>
+          <w:szCs w:val="24"/>
+        </w:rPr>
+      </w:pPr>
+      <w:r>
+        <w:rPr>
+          <w:rFonts w:ascii="Times New Roman" w:eastAsia="Times New Roman" w:hAnsi="Times New Roman" w:cs="Times New Roman"/>
+          <w:bCs/>
+          <w:sz w:val="24"/>
+          <w:szCs w:val="24"/>
+        </w:rPr>
+        <w:t>Desarrolladores: diseñadores, codificadores, autores, etc., incluidos los desarrolladores con discapacidades y los usuarios que aportan contenido</w:t>
+      </w:r>
+    </w:p>
+    <w:p>
+      <w:pPr>
+        <w:numPr>
+          <w:ilvl w:val="0"/>
+          <w:numId w:val="17"/>
+        </w:numPr>
+        <w:spacing w:before="240" w:line="360" w:lineRule="auto"/>
+        <w:jc w:val="both"/>
+        <w:rPr>
+          <w:rFonts w:ascii="Times New Roman" w:eastAsia="Times New Roman" w:hAnsi="Times New Roman" w:cs="Times New Roman"/>
+          <w:bCs/>
+          <w:sz w:val="24"/>
+          <w:szCs w:val="24"/>
+        </w:rPr>
+      </w:pPr>
+      <w:r>
+        <w:rPr>
+          <w:rFonts w:ascii="Times New Roman" w:eastAsia="Times New Roman" w:hAnsi="Times New Roman" w:cs="Times New Roman"/>
+          <w:bCs/>
+          <w:sz w:val="24"/>
+          <w:szCs w:val="24"/>
+        </w:rPr>
+        <w:t>Herramientas de creación: software que crea sitios web</w:t>
+      </w:r>
+    </w:p>
+    <w:p>
+      <w:pPr>
+        <w:numPr>
+          <w:ilvl w:val="0"/>
+          <w:numId w:val="17"/>
+        </w:numPr>
+        <w:spacing w:before="240" w:line="360" w:lineRule="auto"/>
+        <w:jc w:val="both"/>
+        <w:rPr>
+          <w:rFonts w:ascii="Times New Roman" w:eastAsia="Times New Roman" w:hAnsi="Times New Roman" w:cs="Times New Roman"/>
+          <w:bCs/>
+          <w:sz w:val="24"/>
+          <w:szCs w:val="24"/>
+        </w:rPr>
+      </w:pPr>
+      <w:r>
+        <w:rPr>
+          <w:rFonts w:ascii="Times New Roman" w:eastAsia="Times New Roman" w:hAnsi="Times New Roman" w:cs="Times New Roman"/>
+          <w:bCs/>
+          <w:sz w:val="24"/>
+          <w:szCs w:val="24"/>
+        </w:rPr>
+        <w:t>Herramientas de evaluación: herramientas de evaluación de accesibilidad web, validadores de HTML, validadores de CSS, etc.</w:t>
+      </w:r>
+    </w:p>
+    <w:p>
+      <w:pPr>
+        <w:spacing w:before="240" w:line="360" w:lineRule="auto"/>
+        <w:jc w:val="both"/>
+        <w:rPr>
+          <w:rFonts w:ascii="Times New Roman" w:eastAsia="Times New Roman" w:hAnsi="Times New Roman" w:cs="Times New Roman"/>
+          <w:bCs/>
+          <w:sz w:val="24"/>
+          <w:szCs w:val="24"/>
+        </w:rPr>
+      </w:pPr>
+    </w:p>
+    <w:p>
+      <w:pPr>
+        <w:pStyle w:val="ListParagraph"/>
+        <w:numPr>
+          <w:ilvl w:val="0"/>
+          <w:numId w:val="19"/>
+        </w:numPr>
+        <w:spacing w:before="240" w:line="360" w:lineRule="auto"/>
+        <w:jc w:val="both"/>
         <w:rPr>
           <w:rFonts w:ascii="Times New Roman" w:eastAsia="Times New Roman" w:hAnsi="Times New Roman" w:cs="Times New Roman"/>
           <w:b/>
           <w:sz w:val="24"/>
           <w:szCs w:val="24"/>
         </w:rPr>
-        <w:t xml:space="preserve"> ¿</w:t>
-      </w:r>
+      </w:pPr>
       <w:r>
         <w:rPr>
           <w:rFonts w:ascii="Times New Roman" w:eastAsia="Times New Roman" w:hAnsi="Times New Roman" w:cs="Times New Roman"/>
@@ -514,7 +1331,8 @@
           <w:sz w:val="24"/>
           <w:szCs w:val="24"/>
         </w:rPr>
-        <w:t>Qué son las Pautas de Accesibilidad al Contenido en la Web (WCAG)?</w:t>
+        <w:lastRenderedPageBreak/>
+        <w:t>¿Qué son las Pautas de Accesibilidad al Contenido en la Web (WCAG)?</w:t>
       </w:r>
     </w:p>
     <w:p>
@@ -534,51 +1352,16 @@
           <w:sz w:val="24"/>
           <w:szCs w:val="24"/>
         </w:rPr>
-        <w:t xml:space="preserve">Las pautas </w:t>
-      </w:r>
-      <w:r>
-        <w:rPr>
-          <w:rFonts w:ascii="Times New Roman" w:hAnsi="Times New Roman" w:cs="Times New Roman"/>
-          <w:sz w:val="24"/>
-          <w:szCs w:val="24"/>
-        </w:rPr>
-        <w:t>Accesibilidad al Contenido en la Web (WCAG)</w:t>
-      </w:r>
-      <w:r>
-        <w:rPr>
-          <w:rFonts w:ascii="Times New Roman" w:hAnsi="Times New Roman" w:cs="Times New Roman"/>
-          <w:sz w:val="24"/>
-          <w:szCs w:val="24"/>
-        </w:rPr>
-        <w:t xml:space="preserve"> son 14 pautas </w:t>
-      </w:r>
-      <w:r>
-        <w:rPr>
-          <w:rFonts w:ascii="Times New Roman" w:hAnsi="Times New Roman" w:cs="Times New Roman"/>
-          <w:sz w:val="24"/>
-          <w:szCs w:val="24"/>
-        </w:rPr>
-        <w:t>cuya función es guiar hacia un diseño accesible</w:t>
-      </w:r>
-      <w:r>
-        <w:rPr>
-          <w:rFonts w:ascii="Times New Roman" w:hAnsi="Times New Roman" w:cs="Times New Roman"/>
-          <w:sz w:val="24"/>
-          <w:szCs w:val="24"/>
-        </w:rPr>
-        <w:t xml:space="preserve">. </w:t>
-      </w:r>
-      <w:r>
-        <w:rPr>
-          <w:rFonts w:ascii="Times New Roman" w:hAnsi="Times New Roman" w:cs="Times New Roman"/>
-          <w:sz w:val="24"/>
-          <w:szCs w:val="24"/>
-        </w:rPr>
-        <w:t>Contienen puntos de verificación que ayudan a detectar posibles errores y están clasificados en tres niveles de prioridad (Prioridad 1, 2 y 3), estableciéndose los tres niveles de conformidad (Nivel A, doble A y triple A)</w:t>
-      </w:r>
-    </w:p>
-    <w:p>
-      <w:pPr>
+        <w:t>Las pautas Accesibilidad al Contenido en la Web (WCAG) son 14 pautas cuya función es guiar hacia un diseño accesible. Contienen puntos de verificación que ayudan a detectar posibles errores y están clasificados en tres niveles de prioridad (Prioridad 1, 2 y 3), estableciéndose los tres niveles de conformidad (Nivel A, doble A y triple A)</w:t>
+      </w:r>
+    </w:p>
+    <w:p>
+      <w:pPr>
+        <w:pStyle w:val="ListParagraph"/>
+        <w:numPr>
+          <w:ilvl w:val="0"/>
+          <w:numId w:val="19"/>
+        </w:numPr>
         <w:spacing w:before="240" w:line="360" w:lineRule="auto"/>
         <w:jc w:val="both"/>
         <w:rPr>
@@ -592,22 +1375,19 @@
       <w:r>
         <w:rPr>
           <w:rFonts w:ascii="Times New Roman" w:hAnsi="Times New Roman" w:cs="Times New Roman"/>
-          <w:sz w:val="24"/>
-          <w:szCs w:val="24"/>
-        </w:rPr>
-        <w:t xml:space="preserve">6 - </w:t>
-      </w:r>
-      <w:r>
-        <w:rPr>
-          <w:rFonts w:ascii="Times New Roman" w:hAnsi="Times New Roman" w:cs="Times New Roman"/>
           <w:b/>
           <w:bCs/>
           <w:sz w:val="24"/>
           <w:szCs w:val="24"/>
         </w:rPr>
-        <w:t>¿</w:t>
-      </w:r>
-      <w:r>
+        <w:t>¿Cuáles son los niveles de prioridad establecidos por las pautas?</w:t>
+      </w:r>
+    </w:p>
+    <w:p>
+      <w:pPr>
+        <w:spacing w:before="240" w:line="360" w:lineRule="auto"/>
+        <w:ind w:firstLine="720"/>
+        <w:jc w:val="both"/>
         <w:rPr>
           <w:rFonts w:ascii="Times New Roman" w:hAnsi="Times New Roman" w:cs="Times New Roman"/>
           <w:b/>
@@ -615,7 +1395,219 @@
           <w:sz w:val="24"/>
           <w:szCs w:val="24"/>
         </w:rPr>
-        <w:t>Cuáles son los niveles de conformidad?</w:t>
+      </w:pPr>
+      <w:r>
+        <w:rPr>
+          <w:rFonts w:ascii="Times New Roman" w:hAnsi="Times New Roman" w:cs="Times New Roman"/>
+          <w:b/>
+          <w:bCs/>
+          <w:sz w:val="24"/>
+          <w:szCs w:val="24"/>
+        </w:rPr>
+        <w:t>NIVELES DE PRIORIDAD</w:t>
+      </w:r>
+    </w:p>
+    <w:p>
+      <w:pPr>
+        <w:numPr>
+          <w:ilvl w:val="0"/>
+          <w:numId w:val="21"/>
+        </w:numPr>
+        <w:spacing w:before="240" w:line="360" w:lineRule="auto"/>
+        <w:jc w:val="both"/>
+        <w:rPr>
+          <w:rFonts w:ascii="Times New Roman" w:hAnsi="Times New Roman" w:cs="Times New Roman"/>
+          <w:sz w:val="24"/>
+          <w:szCs w:val="24"/>
+        </w:rPr>
+      </w:pPr>
+      <w:r>
+        <w:rPr>
+          <w:rFonts w:ascii="Times New Roman" w:hAnsi="Times New Roman" w:cs="Times New Roman"/>
+          <w:b/>
+          <w:bCs/>
+          <w:sz w:val="24"/>
+          <w:szCs w:val="24"/>
+        </w:rPr>
+        <w:t>Prioridad 1</w:t>
+      </w:r>
+      <w:r>
+        <w:rPr>
+          <w:rFonts w:ascii="Times New Roman" w:hAnsi="Times New Roman" w:cs="Times New Roman"/>
+          <w:sz w:val="24"/>
+          <w:szCs w:val="24"/>
+        </w:rPr>
+        <w:t>: son aquellos puntos que un desarrollador Web tiene que cumplir ya que,</w:t>
+      </w:r>
+      <w:r>
+        <w:rPr>
+          <w:rFonts w:ascii="Times New Roman" w:hAnsi="Times New Roman" w:cs="Times New Roman"/>
+          <w:sz w:val="24"/>
+          <w:szCs w:val="24"/>
+        </w:rPr>
+        <w:t xml:space="preserve"> </w:t>
+      </w:r>
+      <w:r>
+        <w:rPr>
+          <w:rFonts w:ascii="Times New Roman" w:hAnsi="Times New Roman" w:cs="Times New Roman"/>
+          <w:sz w:val="24"/>
+          <w:szCs w:val="24"/>
+        </w:rPr>
+        <w:t>de otra manera, ciertos grupos de usuarios no podrían acceder a la información del sitio Web.</w:t>
+      </w:r>
+    </w:p>
+    <w:p>
+      <w:pPr>
+        <w:numPr>
+          <w:ilvl w:val="0"/>
+          <w:numId w:val="21"/>
+        </w:numPr>
+        <w:spacing w:before="240" w:line="360" w:lineRule="auto"/>
+        <w:jc w:val="both"/>
+        <w:rPr>
+          <w:rFonts w:ascii="Times New Roman" w:hAnsi="Times New Roman" w:cs="Times New Roman"/>
+          <w:sz w:val="24"/>
+          <w:szCs w:val="24"/>
+        </w:rPr>
+      </w:pPr>
+      <w:r>
+        <w:rPr>
+          <w:rFonts w:ascii="Times New Roman" w:hAnsi="Times New Roman" w:cs="Times New Roman"/>
+          <w:b/>
+          <w:bCs/>
+          <w:sz w:val="24"/>
+          <w:szCs w:val="24"/>
+        </w:rPr>
+        <w:t>Prioridad 2</w:t>
+      </w:r>
+      <w:r>
+        <w:rPr>
+          <w:rFonts w:ascii="Times New Roman" w:hAnsi="Times New Roman" w:cs="Times New Roman"/>
+          <w:sz w:val="24"/>
+          <w:szCs w:val="24"/>
+        </w:rPr>
+        <w:t>: son aquellos puntos que un desarrollador Web debería cumplir ya que, si</w:t>
+      </w:r>
+      <w:r>
+        <w:rPr>
+          <w:rFonts w:ascii="Times New Roman" w:hAnsi="Times New Roman" w:cs="Times New Roman"/>
+          <w:sz w:val="24"/>
+          <w:szCs w:val="24"/>
+        </w:rPr>
+        <w:t xml:space="preserve"> </w:t>
+      </w:r>
+      <w:r>
+        <w:rPr>
+          <w:rFonts w:ascii="Times New Roman" w:hAnsi="Times New Roman" w:cs="Times New Roman"/>
+          <w:sz w:val="24"/>
+          <w:szCs w:val="24"/>
+        </w:rPr>
+        <w:t>no fuese así, sería muy difícil acceder a la información para ciertos grupos de usuarios.</w:t>
+      </w:r>
+    </w:p>
+    <w:p>
+      <w:pPr>
+        <w:numPr>
+          <w:ilvl w:val="0"/>
+          <w:numId w:val="21"/>
+        </w:numPr>
+        <w:spacing w:before="240" w:line="360" w:lineRule="auto"/>
+        <w:jc w:val="both"/>
+        <w:rPr>
+          <w:rFonts w:ascii="Times New Roman" w:hAnsi="Times New Roman" w:cs="Times New Roman"/>
+          <w:sz w:val="24"/>
+          <w:szCs w:val="24"/>
+        </w:rPr>
+      </w:pPr>
+      <w:r>
+        <w:rPr>
+          <w:rFonts w:ascii="Times New Roman" w:hAnsi="Times New Roman" w:cs="Times New Roman"/>
+          <w:b/>
+          <w:bCs/>
+          <w:sz w:val="24"/>
+          <w:szCs w:val="24"/>
+        </w:rPr>
+        <w:t>Prioridad 3</w:t>
+      </w:r>
+      <w:r>
+        <w:rPr>
+          <w:rFonts w:ascii="Times New Roman" w:hAnsi="Times New Roman" w:cs="Times New Roman"/>
+          <w:sz w:val="24"/>
+          <w:szCs w:val="24"/>
+        </w:rPr>
+        <w:t>: son aquellos puntos que un desarrollador Web debería cumplir ya que, de</w:t>
+      </w:r>
+      <w:r>
+        <w:rPr>
+          <w:rFonts w:ascii="Times New Roman" w:hAnsi="Times New Roman" w:cs="Times New Roman"/>
+          <w:sz w:val="24"/>
+          <w:szCs w:val="24"/>
+        </w:rPr>
+        <w:t xml:space="preserve"> </w:t>
+      </w:r>
+      <w:r>
+        <w:rPr>
+          <w:rFonts w:ascii="Times New Roman" w:hAnsi="Times New Roman" w:cs="Times New Roman"/>
+          <w:sz w:val="24"/>
+          <w:szCs w:val="24"/>
+        </w:rPr>
+        <w:t>otra forma, algunos usuarios experimentarían ciertas dificultades para</w:t>
+      </w:r>
+      <w:r>
+        <w:rPr>
+          <w:rFonts w:ascii="Times New Roman" w:hAnsi="Times New Roman" w:cs="Times New Roman"/>
+          <w:sz w:val="24"/>
+          <w:szCs w:val="24"/>
+        </w:rPr>
+        <w:t xml:space="preserve"> </w:t>
+      </w:r>
+      <w:r>
+        <w:rPr>
+          <w:rFonts w:ascii="Times New Roman" w:hAnsi="Times New Roman" w:cs="Times New Roman"/>
+          <w:sz w:val="24"/>
+          <w:szCs w:val="24"/>
+        </w:rPr>
+        <w:t>acceder a la información.</w:t>
+      </w:r>
+    </w:p>
+    <w:p>
+      <w:pPr>
+        <w:spacing w:before="240" w:line="360" w:lineRule="auto"/>
+        <w:ind w:firstLine="720"/>
+        <w:jc w:val="both"/>
+        <w:rPr>
+          <w:rFonts w:ascii="Times New Roman" w:hAnsi="Times New Roman" w:cs="Times New Roman"/>
+          <w:sz w:val="24"/>
+          <w:szCs w:val="24"/>
+        </w:rPr>
+      </w:pPr>
+    </w:p>
+    <w:p>
+      <w:pPr>
+        <w:pStyle w:val="ListParagraph"/>
+        <w:numPr>
+          <w:ilvl w:val="0"/>
+          <w:numId w:val="19"/>
+        </w:numPr>
+        <w:spacing w:before="240" w:line="360" w:lineRule="auto"/>
+        <w:jc w:val="both"/>
+        <w:rPr>
+          <w:rFonts w:ascii="Times New Roman" w:hAnsi="Times New Roman" w:cs="Times New Roman"/>
+          <w:b/>
+          <w:bCs/>
+          <w:sz w:val="24"/>
+          <w:szCs w:val="24"/>
+        </w:rPr>
+      </w:pPr>
+      <w:r>
+        <w:rPr>
+          <w:rFonts w:ascii="Times New Roman" w:hAnsi="Times New Roman" w:cs="Times New Roman"/>
+          <w:b/>
+          <w:bCs/>
+          <w:sz w:val="24"/>
+          <w:szCs w:val="24"/>
+        </w:rPr>
+        <w:t>¿Cuáles son los niveles de conformidad?</w:t>
       </w:r>
     </w:p>
     <w:p>
@@ -639,7 +1631,7 @@
     </w:p>
     <w:p>
       <w:pPr>
-        <w:pStyle w:val="Prrafodelista"/>
+        <w:pStyle w:val="ListParagraph"/>
         <w:numPr>
           <w:ilvl w:val="0"/>
           <w:numId w:val="9"/>
@@ -658,28 +1650,12 @@
           <w:sz w:val="24"/>
           <w:szCs w:val="24"/>
         </w:rPr>
-        <w:t>Nivel de Conformidad "A": todos los puntos de</w:t>
-      </w:r>
-      <w:r>
-        <w:rPr>
-          <w:rFonts w:ascii="Times New Roman" w:hAnsi="Times New Roman" w:cs="Times New Roman"/>
-          <w:sz w:val="24"/>
-          <w:szCs w:val="24"/>
-        </w:rPr>
-        <w:t xml:space="preserve"> </w:t>
-      </w:r>
-      <w:r>
-        <w:rPr>
-          <w:rFonts w:ascii="Times New Roman" w:hAnsi="Times New Roman" w:cs="Times New Roman"/>
-          <w:sz w:val="24"/>
-          <w:szCs w:val="24"/>
-        </w:rPr>
-        <w:t>verificación de prioridad 1 se satisfacen.</w:t>
-      </w:r>
-    </w:p>
-    <w:p>
-      <w:pPr>
-        <w:pStyle w:val="Prrafodelista"/>
+        <w:t>Nivel de Conformidad "A": todos los puntos de verificación de prioridad 1 se satisfacen.</w:t>
+      </w:r>
+    </w:p>
+    <w:p>
+      <w:pPr>
+        <w:pStyle w:val="ListParagraph"/>
         <w:numPr>
           <w:ilvl w:val="0"/>
           <w:numId w:val="9"/>
@@ -698,44 +1674,12 @@
           <w:sz w:val="24"/>
           <w:szCs w:val="24"/>
         </w:rPr>
-        <w:t>Nivel de Conformidad "Doble A": todos los</w:t>
-      </w:r>
-      <w:r>
-        <w:rPr>
-          <w:rFonts w:ascii="Times New Roman" w:hAnsi="Times New Roman" w:cs="Times New Roman"/>
-          <w:sz w:val="24"/>
-          <w:szCs w:val="24"/>
-        </w:rPr>
-        <w:t xml:space="preserve"> </w:t>
-      </w:r>
-      <w:r>
-        <w:rPr>
-          <w:rFonts w:ascii="Times New Roman" w:hAnsi="Times New Roman" w:cs="Times New Roman"/>
-          <w:sz w:val="24"/>
-          <w:szCs w:val="24"/>
-        </w:rPr>
-        <w:t>puntos de verificación de prioridad 1 y 2 se</w:t>
-      </w:r>
-      <w:r>
-        <w:rPr>
-          <w:rFonts w:ascii="Times New Roman" w:hAnsi="Times New Roman" w:cs="Times New Roman"/>
-          <w:sz w:val="24"/>
-          <w:szCs w:val="24"/>
-        </w:rPr>
-        <w:t xml:space="preserve"> </w:t>
-      </w:r>
-      <w:r>
-        <w:rPr>
-          <w:rFonts w:ascii="Times New Roman" w:hAnsi="Times New Roman" w:cs="Times New Roman"/>
-          <w:sz w:val="24"/>
-          <w:szCs w:val="24"/>
-        </w:rPr>
-        <w:t>satisfacen.</w:t>
-      </w:r>
-    </w:p>
-    <w:p>
-      <w:pPr>
-        <w:pStyle w:val="Prrafodelista"/>
+        <w:t>Nivel de Conformidad "Doble A": todos los puntos de verificación de prioridad 1 y 2 se satisfacen.</w:t>
+      </w:r>
+    </w:p>
+    <w:p>
+      <w:pPr>
+        <w:pStyle w:val="ListParagraph"/>
         <w:numPr>
           <w:ilvl w:val="0"/>
           <w:numId w:val="9"/>
@@ -754,39 +1698,7 @@
           <w:sz w:val="24"/>
           <w:szCs w:val="24"/>
         </w:rPr>
-        <w:t>Nivel de Conformidad "Triple A": todos los</w:t>
-      </w:r>
-      <w:r>
-        <w:rPr>
-          <w:rFonts w:ascii="Times New Roman" w:hAnsi="Times New Roman" w:cs="Times New Roman"/>
-          <w:sz w:val="24"/>
-          <w:szCs w:val="24"/>
-        </w:rPr>
-        <w:t xml:space="preserve"> </w:t>
-      </w:r>
-      <w:r>
-        <w:rPr>
-          <w:rFonts w:ascii="Times New Roman" w:hAnsi="Times New Roman" w:cs="Times New Roman"/>
-          <w:sz w:val="24"/>
-          <w:szCs w:val="24"/>
-        </w:rPr>
-        <w:t>puntos de verificación de prioridad 1,2 y 3 se</w:t>
-      </w:r>
-      <w:r>
-        <w:rPr>
-          <w:rFonts w:ascii="Times New Roman" w:hAnsi="Times New Roman" w:cs="Times New Roman"/>
-          <w:sz w:val="24"/>
-          <w:szCs w:val="24"/>
-        </w:rPr>
-        <w:t xml:space="preserve"> s</w:t>
-      </w:r>
-      <w:r>
-        <w:rPr>
-          <w:rFonts w:ascii="Times New Roman" w:hAnsi="Times New Roman" w:cs="Times New Roman"/>
-          <w:sz w:val="24"/>
-          <w:szCs w:val="24"/>
-        </w:rPr>
-        <w:t>atisfacen.</w:t>
+        <w:t>Nivel de Conformidad "Triple A": todos los puntos de verificación de prioridad 1,2 y 3 se satisfacen.</w:t>
       </w:r>
     </w:p>
     <w:p>
@@ -806,11 +1718,25 @@
           <w:sz w:val="24"/>
           <w:szCs w:val="24"/>
         </w:rPr>
-        <w:t>Relacionado con los niveles en los puntos de verificación, el W3C presentó los Logotipos de Conformidad con las Directrices de Accesibilidad para el Contenido Web. Los desarrolladores y propietarios de la Web pueden usar estos logotipos en sus sitios, para indicar su declaración de conformidad con un nivel específico.</w:t>
-      </w:r>
-    </w:p>
-    <w:p>
-      <w:pPr>
+        <w:t xml:space="preserve">Relacionado con los niveles en los puntos de verificación, el W3C presentó los Logotipos de Conformidad con las Directrices de Accesibilidad para el Contenido Web. </w:t>
+      </w:r>
+      <w:r>
+        <w:rPr>
+          <w:rFonts w:ascii="Times New Roman" w:hAnsi="Times New Roman" w:cs="Times New Roman"/>
+          <w:sz w:val="24"/>
+          <w:szCs w:val="24"/>
+        </w:rPr>
+        <w:lastRenderedPageBreak/>
+        <w:t>Los desarrolladores y propietarios de la Web pueden usar estos logotipos en sus sitios, para indicar su declaración de conformidad con un nivel específico.</w:t>
+      </w:r>
+    </w:p>
+    <w:p>
+      <w:pPr>
+        <w:pStyle w:val="ListParagraph"/>
+        <w:numPr>
+          <w:ilvl w:val="0"/>
+          <w:numId w:val="19"/>
+        </w:numPr>
         <w:spacing w:before="240" w:line="360" w:lineRule="auto"/>
         <w:jc w:val="both"/>
         <w:rPr>
@@ -829,9 +1755,76 @@
           <w:sz w:val="24"/>
           <w:szCs w:val="24"/>
         </w:rPr>
-        <w:t>7 - ¿</w:t>
-      </w:r>
-      <w:r>
+        <w:t>¿Qué es TAW?</w:t>
+      </w:r>
+    </w:p>
+    <w:p>
+      <w:pPr>
+        <w:spacing w:before="240" w:line="360" w:lineRule="auto"/>
+        <w:ind w:firstLine="720"/>
+        <w:jc w:val="both"/>
+        <w:rPr>
+          <w:rFonts w:ascii="Times New Roman" w:hAnsi="Times New Roman" w:cs="Times New Roman"/>
+          <w:sz w:val="24"/>
+          <w:szCs w:val="24"/>
+        </w:rPr>
+      </w:pPr>
+      <w:r>
+        <w:rPr>
+          <w:rFonts w:ascii="Times New Roman" w:hAnsi="Times New Roman" w:cs="Times New Roman"/>
+          <w:sz w:val="24"/>
+          <w:szCs w:val="24"/>
+        </w:rPr>
+        <w:t xml:space="preserve">TAW es una herramienta automática on-line para analizar la accesibilidad de sitios web. Creada teniendo como referencia técnica las pautas de accesibilidad al contenido web </w:t>
+      </w:r>
+      <w:proofErr w:type="gramStart"/>
+      <w:r>
+        <w:rPr>
+          <w:rFonts w:ascii="Times New Roman" w:hAnsi="Times New Roman" w:cs="Times New Roman"/>
+          <w:sz w:val="24"/>
+          <w:szCs w:val="24"/>
+        </w:rPr>
+        <w:t>( WCAG</w:t>
+      </w:r>
+      <w:proofErr w:type="gramEnd"/>
+      <w:r>
+        <w:rPr>
+          <w:rFonts w:ascii="Times New Roman" w:hAnsi="Times New Roman" w:cs="Times New Roman"/>
+          <w:sz w:val="24"/>
+          <w:szCs w:val="24"/>
+        </w:rPr>
+        <w:t xml:space="preserve"> 2.0) del W3C, cuenta con más de 15 años, siendo la herramienta de referencia en habla hispana. </w:t>
+      </w:r>
+    </w:p>
+    <w:p>
+      <w:pPr>
+        <w:spacing w:before="240" w:line="360" w:lineRule="auto"/>
+        <w:ind w:firstLine="720"/>
+        <w:jc w:val="both"/>
+        <w:rPr>
+          <w:rFonts w:ascii="Times New Roman" w:hAnsi="Times New Roman" w:cs="Times New Roman"/>
+          <w:sz w:val="24"/>
+          <w:szCs w:val="24"/>
+        </w:rPr>
+      </w:pPr>
+      <w:r>
+        <w:rPr>
+          <w:rFonts w:ascii="Times New Roman" w:hAnsi="Times New Roman" w:cs="Times New Roman"/>
+          <w:sz w:val="24"/>
+          <w:szCs w:val="24"/>
+        </w:rPr>
+        <w:t>El objetivo de TAW es comprobar el nivel de accesibilidad alcanzado en el diseño y desarrollo de páginas web con el fin de permitir el acceso a todas las personas independientemente de sus características diferenciadoras. Está destinada tanto a usuarios sin experiencia que quieren conocer el grado de accesibilidad de su sitio web como para profesionales de campo como webmasters, desarrolladores, diseñadores de páginas web etc.</w:t>
+      </w:r>
+    </w:p>
+    <w:p>
+      <w:pPr>
+        <w:pStyle w:val="ListParagraph"/>
+        <w:numPr>
+          <w:ilvl w:val="0"/>
+          <w:numId w:val="19"/>
+        </w:numPr>
+        <w:spacing w:before="240" w:line="360" w:lineRule="auto"/>
+        <w:jc w:val="both"/>
         <w:rPr>
           <w:rFonts w:ascii="Times New Roman" w:hAnsi="Times New Roman" w:cs="Times New Roman"/>
           <w:b/>
@@ -839,106 +1832,8 @@
           <w:sz w:val="24"/>
           <w:szCs w:val="24"/>
         </w:rPr>
-        <w:t>Qué es TAW?</w:t>
-      </w:r>
-    </w:p>
-    <w:p>
-      <w:pPr>
-        <w:spacing w:before="240" w:line="360" w:lineRule="auto"/>
-        <w:ind w:firstLine="720"/>
-        <w:jc w:val="both"/>
-        <w:rPr>
-          <w:rFonts w:ascii="Times New Roman" w:hAnsi="Times New Roman" w:cs="Times New Roman"/>
-          <w:sz w:val="24"/>
-          <w:szCs w:val="24"/>
-        </w:rPr>
-      </w:pPr>
-      <w:r>
-        <w:rPr>
-          <w:rFonts w:ascii="Times New Roman" w:hAnsi="Times New Roman" w:cs="Times New Roman"/>
-          <w:sz w:val="24"/>
-          <w:szCs w:val="24"/>
-        </w:rPr>
-        <w:t xml:space="preserve">TAW es una herramienta automática on-line para analizar la accesibilidad de sitios web. Creada teniendo como referencia técnica las pautas de accesibilidad al contenido web </w:t>
-      </w:r>
-      <w:proofErr w:type="gramStart"/>
-      <w:r>
-        <w:rPr>
-          <w:rFonts w:ascii="Times New Roman" w:hAnsi="Times New Roman" w:cs="Times New Roman"/>
-          <w:sz w:val="24"/>
-          <w:szCs w:val="24"/>
-        </w:rPr>
-        <w:t>( WCAG</w:t>
-      </w:r>
-      <w:proofErr w:type="gramEnd"/>
-      <w:r>
-        <w:rPr>
-          <w:rFonts w:ascii="Times New Roman" w:hAnsi="Times New Roman" w:cs="Times New Roman"/>
-          <w:sz w:val="24"/>
-          <w:szCs w:val="24"/>
-        </w:rPr>
-        <w:t xml:space="preserve"> 2.0) del W3C, cuenta con más de 15 años, siendo la herramienta de referencia en habla hispana.</w:t>
-      </w:r>
-      <w:r>
-        <w:rPr>
-          <w:rFonts w:ascii="Times New Roman" w:hAnsi="Times New Roman" w:cs="Times New Roman"/>
-          <w:sz w:val="24"/>
-          <w:szCs w:val="24"/>
-        </w:rPr>
-        <w:t xml:space="preserve"> </w:t>
-      </w:r>
-    </w:p>
-    <w:p>
-      <w:pPr>
-        <w:spacing w:before="240" w:line="360" w:lineRule="auto"/>
-        <w:ind w:firstLine="720"/>
-        <w:jc w:val="both"/>
-        <w:rPr>
-          <w:rFonts w:ascii="Times New Roman" w:hAnsi="Times New Roman" w:cs="Times New Roman"/>
-          <w:sz w:val="24"/>
-          <w:szCs w:val="24"/>
-        </w:rPr>
-      </w:pPr>
-      <w:r>
-        <w:rPr>
-          <w:rFonts w:ascii="Times New Roman" w:hAnsi="Times New Roman" w:cs="Times New Roman"/>
-          <w:sz w:val="24"/>
-          <w:szCs w:val="24"/>
-        </w:rPr>
-        <w:t xml:space="preserve">El objetivo de TAW es comprobar el nivel de accesibilidad alcanzado en el diseño y desarrollo de páginas web con el fin de permitir el acceso a todas las personas independientemente de sus características diferenciadoras. Está destinada tanto a usuarios </w:t>
-      </w:r>
-      <w:r>
-        <w:rPr>
-          <w:rFonts w:ascii="Times New Roman" w:hAnsi="Times New Roman" w:cs="Times New Roman"/>
-          <w:sz w:val="24"/>
-          <w:szCs w:val="24"/>
-        </w:rPr>
-        <w:lastRenderedPageBreak/>
-        <w:t xml:space="preserve">sin experiencia que quieren conocer el grado de accesibilidad de su sitio web como para profesionales de campo como </w:t>
-      </w:r>
-      <w:proofErr w:type="spellStart"/>
-      <w:r>
-        <w:rPr>
-          <w:rFonts w:ascii="Times New Roman" w:hAnsi="Times New Roman" w:cs="Times New Roman"/>
-          <w:sz w:val="24"/>
-          <w:szCs w:val="24"/>
-        </w:rPr>
-        <w:t>webmasters</w:t>
-      </w:r>
-      <w:proofErr w:type="spellEnd"/>
-      <w:r>
-        <w:rPr>
-          <w:rFonts w:ascii="Times New Roman" w:hAnsi="Times New Roman" w:cs="Times New Roman"/>
-          <w:sz w:val="24"/>
-          <w:szCs w:val="24"/>
-        </w:rPr>
-        <w:t>, desarrolladores, diseñadores de páginas web etc.</w:t>
-      </w:r>
-    </w:p>
-    <w:p>
-      <w:pPr>
-        <w:spacing w:before="240" w:line="360" w:lineRule="auto"/>
-        <w:jc w:val="both"/>
+      </w:pPr>
+      <w:r>
         <w:rPr>
           <w:rFonts w:ascii="Times New Roman" w:hAnsi="Times New Roman" w:cs="Times New Roman"/>
           <w:b/>
@@ -946,8 +1841,63 @@
           <w:sz w:val="24"/>
           <w:szCs w:val="24"/>
         </w:rPr>
-      </w:pPr>
-      <w:r>
+        <w:t>¿En qué consiste la Usabilidad Web?</w:t>
+      </w:r>
+    </w:p>
+    <w:p>
+      <w:pPr>
+        <w:spacing w:before="240" w:line="360" w:lineRule="auto"/>
+        <w:ind w:firstLine="720"/>
+        <w:jc w:val="both"/>
+        <w:rPr>
+          <w:rFonts w:ascii="Times New Roman" w:hAnsi="Times New Roman" w:cs="Times New Roman"/>
+          <w:sz w:val="24"/>
+          <w:szCs w:val="24"/>
+        </w:rPr>
+      </w:pPr>
+      <w:r>
+        <w:rPr>
+          <w:rFonts w:ascii="Times New Roman" w:hAnsi="Times New Roman" w:cs="Times New Roman"/>
+          <w:sz w:val="24"/>
+          <w:szCs w:val="24"/>
+        </w:rPr>
+        <w:t>La usabilidad es un concepto que engloba a una serie de métricas y métodos que buscan hacer que un sistema sea fácil de usar y de aprender. Al hablar de sistema la referencia se hace a cualquier dispositivo que tenga que ser operado por un usuario. En esta categoría caen los sitios web, aplicaciones de software, hardware, etc.</w:t>
+      </w:r>
+      <w:r>
+        <w:rPr>
+          <w:rFonts w:ascii="Times New Roman" w:hAnsi="Times New Roman" w:cs="Times New Roman"/>
+          <w:sz w:val="24"/>
+          <w:szCs w:val="24"/>
+        </w:rPr>
+        <w:tab/>
+        <w:t xml:space="preserve">La usabilidad tiene dos aspectos centrales: el contenido y la estética (la forma, el diseño gráfico), aunque la visibilidad también afecta la usabilidad. </w:t>
+      </w:r>
+    </w:p>
+    <w:p>
+      <w:pPr>
+        <w:spacing w:before="240" w:line="360" w:lineRule="auto"/>
+        <w:ind w:firstLine="720"/>
+        <w:jc w:val="both"/>
+        <w:rPr>
+          <w:rFonts w:ascii="Times New Roman" w:hAnsi="Times New Roman" w:cs="Times New Roman"/>
+          <w:sz w:val="24"/>
+          <w:szCs w:val="24"/>
+        </w:rPr>
+      </w:pPr>
+      <w:r>
+        <w:rPr>
+          <w:rFonts w:ascii="Times New Roman" w:hAnsi="Times New Roman" w:cs="Times New Roman"/>
+          <w:sz w:val="24"/>
+          <w:szCs w:val="24"/>
+        </w:rPr>
+        <w:t>En otras palabras, la usabilidad hace referencia a la facilidad de uso de una página web. La usabilidad web actúa como parámetro de la calidad, pues indica la facilidad con la que un programa o una página web pueden ser utilizados por los usuarios.</w:t>
+      </w:r>
+    </w:p>
+    <w:p>
+      <w:pPr>
+        <w:spacing w:before="240" w:line="360" w:lineRule="auto"/>
+        <w:ind w:firstLine="720"/>
+        <w:jc w:val="both"/>
         <w:rPr>
           <w:rFonts w:ascii="Times New Roman" w:hAnsi="Times New Roman" w:cs="Times New Roman"/>
           <w:b/>
@@ -955,8 +1905,7 @@
           <w:sz w:val="24"/>
           <w:szCs w:val="24"/>
         </w:rPr>
-        <w:t>8 - ¿</w:t>
-      </w:r>
+      </w:pPr>
       <w:r>
         <w:rPr>
           <w:rFonts w:ascii="Times New Roman" w:hAnsi="Times New Roman" w:cs="Times New Roman"/>
@@ -965,7 +1914,7 @@
           <w:sz w:val="24"/>
           <w:szCs w:val="24"/>
         </w:rPr>
-        <w:t>En qué consiste la Usabilidad Web?</w:t>
+        <w:t>10. ¿A qué se refiere el concepto de fidelidad en relación con un sitio web?</w:t>
       </w:r>
     </w:p>
     <w:p>
@@ -985,113 +1934,9 @@
           <w:sz w:val="24"/>
           <w:szCs w:val="24"/>
         </w:rPr>
-        <w:t>La usabilidad es un concepto que engloba a una serie de métricas y métodos que buscan hacer que un sistema sea</w:t>
-      </w:r>
-      <w:r>
-        <w:rPr>
-          <w:rFonts w:ascii="Times New Roman" w:hAnsi="Times New Roman" w:cs="Times New Roman"/>
-          <w:sz w:val="24"/>
-          <w:szCs w:val="24"/>
-        </w:rPr>
-        <w:t xml:space="preserve"> </w:t>
-      </w:r>
-      <w:r>
-        <w:rPr>
-          <w:rFonts w:ascii="Times New Roman" w:hAnsi="Times New Roman" w:cs="Times New Roman"/>
-          <w:sz w:val="24"/>
-          <w:szCs w:val="24"/>
-        </w:rPr>
-        <w:t>fácil de usar y de aprender. Al hablar de sistema la referencia se hace a cualquier dispositivo que tenga que ser</w:t>
-      </w:r>
-      <w:r>
-        <w:rPr>
-          <w:rFonts w:ascii="Times New Roman" w:hAnsi="Times New Roman" w:cs="Times New Roman"/>
-          <w:sz w:val="24"/>
-          <w:szCs w:val="24"/>
-        </w:rPr>
-        <w:t xml:space="preserve"> </w:t>
-      </w:r>
-      <w:r>
-        <w:rPr>
-          <w:rFonts w:ascii="Times New Roman" w:hAnsi="Times New Roman" w:cs="Times New Roman"/>
-          <w:sz w:val="24"/>
-          <w:szCs w:val="24"/>
-        </w:rPr>
-        <w:t>operado por un usuario. En esta categoría caen los sitios web, aplicaciones de software, hardware, etc.</w:t>
-      </w:r>
-      <w:r>
-        <w:rPr>
-          <w:rFonts w:ascii="Times New Roman" w:hAnsi="Times New Roman" w:cs="Times New Roman"/>
-          <w:sz w:val="24"/>
-          <w:szCs w:val="24"/>
-        </w:rPr>
-        <w:tab/>
-      </w:r>
-      <w:r>
-        <w:rPr>
-          <w:rFonts w:ascii="Times New Roman" w:hAnsi="Times New Roman" w:cs="Times New Roman"/>
-          <w:sz w:val="24"/>
-          <w:szCs w:val="24"/>
-        </w:rPr>
-        <w:t>La usabilidad tiene dos aspectos centrales: el contenido y la estética (la forma, el diseño gráfico), aunque la</w:t>
-      </w:r>
-      <w:r>
-        <w:rPr>
-          <w:rFonts w:ascii="Times New Roman" w:hAnsi="Times New Roman" w:cs="Times New Roman"/>
-          <w:sz w:val="24"/>
-          <w:szCs w:val="24"/>
-        </w:rPr>
-        <w:t xml:space="preserve"> </w:t>
-      </w:r>
-      <w:r>
-        <w:rPr>
-          <w:rFonts w:ascii="Times New Roman" w:hAnsi="Times New Roman" w:cs="Times New Roman"/>
-          <w:sz w:val="24"/>
-          <w:szCs w:val="24"/>
-        </w:rPr>
-        <w:t>visibilidad también afecta la usabilidad.</w:t>
-      </w:r>
-      <w:r>
-        <w:rPr>
-          <w:rFonts w:ascii="Times New Roman" w:hAnsi="Times New Roman" w:cs="Times New Roman"/>
-          <w:sz w:val="24"/>
-          <w:szCs w:val="24"/>
-        </w:rPr>
-        <w:t xml:space="preserve"> </w:t>
-      </w:r>
-    </w:p>
-    <w:p>
-      <w:pPr>
-        <w:spacing w:before="240" w:line="360" w:lineRule="auto"/>
-        <w:ind w:firstLine="720"/>
-        <w:jc w:val="both"/>
-        <w:rPr>
-          <w:rFonts w:ascii="Times New Roman" w:hAnsi="Times New Roman" w:cs="Times New Roman"/>
-          <w:sz w:val="24"/>
-          <w:szCs w:val="24"/>
-        </w:rPr>
-      </w:pPr>
-      <w:r>
-        <w:rPr>
-          <w:rFonts w:ascii="Times New Roman" w:hAnsi="Times New Roman" w:cs="Times New Roman"/>
-          <w:sz w:val="24"/>
-          <w:szCs w:val="24"/>
-        </w:rPr>
-        <w:t xml:space="preserve">En otras palabras, la usabilidad </w:t>
-      </w:r>
-      <w:r>
-        <w:rPr>
-          <w:rFonts w:ascii="Times New Roman" w:hAnsi="Times New Roman" w:cs="Times New Roman"/>
-          <w:sz w:val="24"/>
-          <w:szCs w:val="24"/>
-        </w:rPr>
-        <w:t>hace referencia a la facilidad de uso de una página web. La usabilidad web actúa como parámetro de la calidad, pues indica la facilidad con la que un programa o una página web pueden ser utilizados por los usuarios.</w:t>
-      </w:r>
-    </w:p>
-    <w:p>
-      <w:pPr>
-        <w:spacing w:before="240" w:line="360" w:lineRule="auto"/>
-        <w:jc w:val="both"/>
+        <w:t xml:space="preserve">Su sitio ha sido visto, ¿pero volverá esta persona a él? Para eso debe tener algún contenido o servicio que se necesite en forma periódica, que sea adictivo en el buen sentido de la palabra y que genere una comunidad virtual de personas con intereses comunes. La usabilidad de un sitio genera lo más importante: que la persona vuelva, es decir genera </w:t>
+      </w:r>
+      <w:r>
         <w:rPr>
           <w:rFonts w:ascii="Times New Roman" w:hAnsi="Times New Roman" w:cs="Times New Roman"/>
           <w:b/>
@@ -1099,8 +1944,33 @@
           <w:sz w:val="24"/>
           <w:szCs w:val="24"/>
         </w:rPr>
-      </w:pPr>
-      <w:r>
+        <w:t>fidelidad</w:t>
+      </w:r>
+      <w:r>
+        <w:rPr>
+          <w:rFonts w:ascii="Times New Roman" w:hAnsi="Times New Roman" w:cs="Times New Roman"/>
+          <w:sz w:val="24"/>
+          <w:szCs w:val="24"/>
+        </w:rPr>
+        <w:t>.</w:t>
+      </w:r>
+    </w:p>
+    <w:p>
+      <w:pPr>
+        <w:spacing w:before="240" w:line="360" w:lineRule="auto"/>
+        <w:ind w:firstLine="720"/>
+        <w:jc w:val="both"/>
+        <w:rPr>
+          <w:rFonts w:ascii="Times New Roman" w:hAnsi="Times New Roman" w:cs="Times New Roman"/>
+          <w:sz w:val="24"/>
+          <w:szCs w:val="24"/>
+        </w:rPr>
+      </w:pPr>
+    </w:p>
+    <w:p>
+      <w:pPr>
+        <w:spacing w:before="240" w:line="360" w:lineRule="auto"/>
+        <w:jc w:val="both"/>
         <w:rPr>
           <w:rFonts w:ascii="Times New Roman" w:hAnsi="Times New Roman" w:cs="Times New Roman"/>
           <w:b/>
@@ -1108,8 +1978,7 @@
           <w:sz w:val="24"/>
           <w:szCs w:val="24"/>
         </w:rPr>
-        <w:t>11 - ¿</w:t>
-      </w:r>
+      </w:pPr>
       <w:r>
         <w:rPr>
           <w:rFonts w:ascii="Times New Roman" w:hAnsi="Times New Roman" w:cs="Times New Roman"/>
@@ -1118,7 +1987,7 @@
           <w:sz w:val="24"/>
           <w:szCs w:val="24"/>
         </w:rPr>
-        <w:t>Qué técnicas se utilizan para evaluar la usabilidad de un sistema?</w:t>
+        <w:t>11 - ¿Qué técnicas se utilizan para evaluar la usabilidad de un sistema?</w:t>
       </w:r>
     </w:p>
     <w:p>
@@ -1138,31 +2007,7 @@
           <w:sz w:val="24"/>
           <w:szCs w:val="24"/>
         </w:rPr>
-        <w:t>Existen diferentes técnicas para evaluar un sistema. Su uso depende de variables tales como costo, disponibilidad</w:t>
-      </w:r>
-      <w:r>
-        <w:rPr>
-          <w:rFonts w:ascii="Times New Roman" w:hAnsi="Times New Roman" w:cs="Times New Roman"/>
-          <w:sz w:val="24"/>
-          <w:szCs w:val="24"/>
-        </w:rPr>
-        <w:t xml:space="preserve"> </w:t>
-      </w:r>
-      <w:r>
-        <w:rPr>
-          <w:rFonts w:ascii="Times New Roman" w:hAnsi="Times New Roman" w:cs="Times New Roman"/>
-          <w:sz w:val="24"/>
-          <w:szCs w:val="24"/>
-        </w:rPr>
-        <w:t>de tiempo, personal calificado para interpretar los datos, entre otros factores</w:t>
-      </w:r>
-      <w:r>
-        <w:rPr>
-          <w:rFonts w:ascii="Times New Roman" w:hAnsi="Times New Roman" w:cs="Times New Roman"/>
-          <w:sz w:val="24"/>
-          <w:szCs w:val="24"/>
-        </w:rPr>
-        <w:t>. Entre las mismas podemos mencionar:</w:t>
+        <w:t>Existen diferentes técnicas para evaluar un sistema. Su uso depende de variables tales como costo, disponibilidad de tiempo, personal calificado para interpretar los datos, entre otros factores. Entre las mismas podemos mencionar:</w:t>
       </w:r>
     </w:p>
     <w:p>
@@ -1231,19 +2076,40 @@
           <w:szCs w:val="24"/>
           <w:u w:val="single"/>
         </w:rPr>
-        <w:t>2. Testeo de usabilidad (</w:t>
-      </w:r>
-      <w:proofErr w:type="spellStart"/>
-      <w:r>
+        <w:t xml:space="preserve">2. Testeo de usabilidad (Usability testing). </w:t>
+      </w:r>
+    </w:p>
+    <w:p>
+      <w:pPr>
+        <w:spacing w:before="240" w:line="360" w:lineRule="auto"/>
+        <w:ind w:firstLine="720"/>
+        <w:jc w:val="both"/>
+        <w:rPr>
+          <w:rFonts w:ascii="Times New Roman" w:hAnsi="Times New Roman" w:cs="Times New Roman"/>
+          <w:sz w:val="24"/>
+          <w:szCs w:val="24"/>
+        </w:rPr>
+      </w:pPr>
+      <w:r>
+        <w:rPr>
+          <w:rFonts w:ascii="Times New Roman" w:hAnsi="Times New Roman" w:cs="Times New Roman"/>
+          <w:sz w:val="24"/>
+          <w:szCs w:val="24"/>
+        </w:rPr>
+        <w:t xml:space="preserve">Se realizan pruebas de desempeño de un grupo de usuarios utilizando el sistema a probar y se graban los resultados para un análisis posterior. </w:t>
+      </w:r>
+    </w:p>
+    <w:p>
+      <w:pPr>
+        <w:spacing w:before="240" w:line="360" w:lineRule="auto"/>
+        <w:jc w:val="both"/>
         <w:rPr>
           <w:rFonts w:ascii="Times New Roman" w:hAnsi="Times New Roman" w:cs="Times New Roman"/>
           <w:sz w:val="24"/>
           <w:szCs w:val="24"/>
           <w:u w:val="single"/>
         </w:rPr>
-        <w:t>Usability</w:t>
-      </w:r>
-      <w:proofErr w:type="spellEnd"/>
+      </w:pPr>
       <w:r>
         <w:rPr>
           <w:rFonts w:ascii="Times New Roman" w:hAnsi="Times New Roman" w:cs="Times New Roman"/>
@@ -1251,19 +2117,39 @@
           <w:szCs w:val="24"/>
           <w:u w:val="single"/>
         </w:rPr>
-        <w:t xml:space="preserve"> </w:t>
-      </w:r>
-      <w:proofErr w:type="spellStart"/>
-      <w:r>
+        <w:t xml:space="preserve">3. Pensar en voz alta (Thinking aloud). </w:t>
+      </w:r>
+    </w:p>
+    <w:p>
+      <w:pPr>
+        <w:spacing w:before="240" w:line="360" w:lineRule="auto"/>
+        <w:jc w:val="both"/>
+        <w:rPr>
+          <w:rFonts w:ascii="Times New Roman" w:hAnsi="Times New Roman" w:cs="Times New Roman"/>
+          <w:sz w:val="24"/>
+          <w:szCs w:val="24"/>
+        </w:rPr>
+      </w:pPr>
+      <w:r>
+        <w:rPr>
+          <w:rFonts w:ascii="Times New Roman" w:hAnsi="Times New Roman" w:cs="Times New Roman"/>
+          <w:sz w:val="24"/>
+          <w:szCs w:val="24"/>
+        </w:rPr>
+        <w:t xml:space="preserve">Se le pide al usuario que realice una serie de tareas específicas. El usuario debe de expresar sus acciones oralmente. Dentro de las instrucciones dadas al usuario de prueba no se le pide que expliquesus acciones, simplemente que cada paso que realice lo diga en voz alta (generalmente el mismo usuario da una serie de explicaciones sin pedírselo de manera explícita). </w:t>
+      </w:r>
+    </w:p>
+    <w:p>
+      <w:pPr>
+        <w:spacing w:before="240" w:line="360" w:lineRule="auto"/>
+        <w:jc w:val="both"/>
         <w:rPr>
           <w:rFonts w:ascii="Times New Roman" w:hAnsi="Times New Roman" w:cs="Times New Roman"/>
           <w:sz w:val="24"/>
           <w:szCs w:val="24"/>
           <w:u w:val="single"/>
         </w:rPr>
-        <w:t>testing</w:t>
-      </w:r>
-      <w:proofErr w:type="spellEnd"/>
+      </w:pPr>
       <w:r>
         <w:rPr>
           <w:rFonts w:ascii="Times New Roman" w:hAnsi="Times New Roman" w:cs="Times New Roman"/>
@@ -1271,7 +2157,7 @@
           <w:szCs w:val="24"/>
           <w:u w:val="single"/>
         </w:rPr>
-        <w:t xml:space="preserve">). </w:t>
+        <w:t xml:space="preserve">4. Evaluación heurística y de estándares. </w:t>
       </w:r>
     </w:p>
     <w:p>
@@ -1291,7 +2177,7 @@
           <w:sz w:val="24"/>
           <w:szCs w:val="24"/>
         </w:rPr>
-        <w:t xml:space="preserve">Se realizan pruebas de desempeño de un grupo de usuarios utilizando el sistema a probar y se graban los resultados para un análisis posterior. </w:t>
+        <w:t>En el área de Interfaces de Usuario existen una serie de estándares y de heurísticas ampliamente aceptados (y probados). En este tipo de evaluación un equipo de especialistas en usabilidad realiza una revisión conforme a estas normativas.</w:t>
       </w:r>
     </w:p>
     <w:p>
@@ -1312,114 +2198,7 @@
           <w:szCs w:val="24"/>
           <w:u w:val="single"/>
         </w:rPr>
-        <w:t>3. Pensar en voz alta (</w:t>
-      </w:r>
-      <w:proofErr w:type="spellStart"/>
-      <w:r>
-        <w:rPr>
-          <w:rFonts w:ascii="Times New Roman" w:hAnsi="Times New Roman" w:cs="Times New Roman"/>
-          <w:sz w:val="24"/>
-          <w:szCs w:val="24"/>
-          <w:u w:val="single"/>
-        </w:rPr>
-        <w:t>Thinking</w:t>
-      </w:r>
-      <w:proofErr w:type="spellEnd"/>
-      <w:r>
-        <w:rPr>
-          <w:rFonts w:ascii="Times New Roman" w:hAnsi="Times New Roman" w:cs="Times New Roman"/>
-          <w:sz w:val="24"/>
-          <w:szCs w:val="24"/>
-          <w:u w:val="single"/>
-        </w:rPr>
-        <w:t xml:space="preserve"> </w:t>
-      </w:r>
-      <w:proofErr w:type="spellStart"/>
-      <w:r>
-        <w:rPr>
-          <w:rFonts w:ascii="Times New Roman" w:hAnsi="Times New Roman" w:cs="Times New Roman"/>
-          <w:sz w:val="24"/>
-          <w:szCs w:val="24"/>
-          <w:u w:val="single"/>
-        </w:rPr>
-        <w:t>aloud</w:t>
-      </w:r>
-      <w:proofErr w:type="spellEnd"/>
-      <w:r>
-        <w:rPr>
-          <w:rFonts w:ascii="Times New Roman" w:hAnsi="Times New Roman" w:cs="Times New Roman"/>
-          <w:sz w:val="24"/>
-          <w:szCs w:val="24"/>
-          <w:u w:val="single"/>
-        </w:rPr>
-        <w:t xml:space="preserve">). </w:t>
-      </w:r>
-    </w:p>
-    <w:p>
-      <w:pPr>
-        <w:spacing w:before="240" w:line="360" w:lineRule="auto"/>
-        <w:jc w:val="both"/>
-        <w:rPr>
-          <w:rFonts w:ascii="Times New Roman" w:hAnsi="Times New Roman" w:cs="Times New Roman"/>
-          <w:sz w:val="24"/>
-          <w:szCs w:val="24"/>
-        </w:rPr>
-      </w:pPr>
-      <w:r>
-        <w:rPr>
-          <w:rFonts w:ascii="Times New Roman" w:hAnsi="Times New Roman" w:cs="Times New Roman"/>
-          <w:sz w:val="24"/>
-          <w:szCs w:val="24"/>
-        </w:rPr>
-        <w:t xml:space="preserve">Se le pide al usuario que realice una serie de tareas específicas. El usuario debe de expresar sus acciones oralmente. Dentro de las instrucciones dadas al usuario de prueba </w:t>
-      </w:r>
-      <w:r>
-        <w:rPr>
-          <w:rFonts w:ascii="Times New Roman" w:hAnsi="Times New Roman" w:cs="Times New Roman"/>
-          <w:sz w:val="24"/>
-          <w:szCs w:val="24"/>
-        </w:rPr>
-        <w:lastRenderedPageBreak/>
-        <w:t xml:space="preserve">no se le pide que </w:t>
-      </w:r>
-      <w:proofErr w:type="spellStart"/>
-      <w:r>
-        <w:rPr>
-          <w:rFonts w:ascii="Times New Roman" w:hAnsi="Times New Roman" w:cs="Times New Roman"/>
-          <w:sz w:val="24"/>
-          <w:szCs w:val="24"/>
-        </w:rPr>
-        <w:t>expliquesus</w:t>
-      </w:r>
-      <w:proofErr w:type="spellEnd"/>
-      <w:r>
-        <w:rPr>
-          <w:rFonts w:ascii="Times New Roman" w:hAnsi="Times New Roman" w:cs="Times New Roman"/>
-          <w:sz w:val="24"/>
-          <w:szCs w:val="24"/>
-        </w:rPr>
-        <w:t xml:space="preserve"> acciones, simplemente que cada paso que realice lo diga en voz alta (generalmente el mismo usuario da una serie de explicaciones sin pedírselo de manera explícita). </w:t>
-      </w:r>
-    </w:p>
-    <w:p>
-      <w:pPr>
-        <w:spacing w:before="240" w:line="360" w:lineRule="auto"/>
-        <w:jc w:val="both"/>
-        <w:rPr>
-          <w:rFonts w:ascii="Times New Roman" w:hAnsi="Times New Roman" w:cs="Times New Roman"/>
-          <w:sz w:val="24"/>
-          <w:szCs w:val="24"/>
-          <w:u w:val="single"/>
-        </w:rPr>
-      </w:pPr>
-      <w:r>
-        <w:rPr>
-          <w:rFonts w:ascii="Times New Roman" w:hAnsi="Times New Roman" w:cs="Times New Roman"/>
-          <w:sz w:val="24"/>
-          <w:szCs w:val="24"/>
-          <w:u w:val="single"/>
-        </w:rPr>
-        <w:t xml:space="preserve">4. Evaluación heurística y de estándares. </w:t>
+        <w:t>5. Caminata cognitiva.</w:t>
       </w:r>
     </w:p>
     <w:p>
@@ -1439,112 +2218,7 @@
           <w:sz w:val="24"/>
           <w:szCs w:val="24"/>
         </w:rPr>
-        <w:t xml:space="preserve">En el área de Interfaces de Usuario existen una serie de estándares y de heurísticas ampliamente aceptados (y probados). En este tipo de evaluación </w:t>
-      </w:r>
-      <w:r>
-        <w:rPr>
-          <w:rFonts w:ascii="Times New Roman" w:hAnsi="Times New Roman" w:cs="Times New Roman"/>
-          <w:sz w:val="24"/>
-          <w:szCs w:val="24"/>
-        </w:rPr>
-        <w:t>un equipo de especialistas en usabilidad realiza</w:t>
-      </w:r>
-      <w:r>
-        <w:rPr>
-          <w:rFonts w:ascii="Times New Roman" w:hAnsi="Times New Roman" w:cs="Times New Roman"/>
-          <w:sz w:val="24"/>
-          <w:szCs w:val="24"/>
-        </w:rPr>
-        <w:t xml:space="preserve"> una revisión conforme a estas normativas.</w:t>
-      </w:r>
-    </w:p>
-    <w:p>
-      <w:pPr>
-        <w:spacing w:before="240" w:line="360" w:lineRule="auto"/>
-        <w:jc w:val="both"/>
-        <w:rPr>
-          <w:rFonts w:ascii="Times New Roman" w:hAnsi="Times New Roman" w:cs="Times New Roman"/>
-          <w:sz w:val="24"/>
-          <w:szCs w:val="24"/>
-          <w:u w:val="single"/>
-        </w:rPr>
-      </w:pPr>
-      <w:r>
-        <w:rPr>
-          <w:rFonts w:ascii="Times New Roman" w:hAnsi="Times New Roman" w:cs="Times New Roman"/>
-          <w:sz w:val="24"/>
-          <w:szCs w:val="24"/>
-          <w:u w:val="single"/>
-        </w:rPr>
-        <w:t>5. Caminata cognitiva.</w:t>
-      </w:r>
-    </w:p>
-    <w:p>
-      <w:pPr>
-        <w:spacing w:before="240" w:line="360" w:lineRule="auto"/>
-        <w:ind w:firstLine="720"/>
-        <w:jc w:val="both"/>
-        <w:rPr>
-          <w:rFonts w:ascii="Times New Roman" w:hAnsi="Times New Roman" w:cs="Times New Roman"/>
-          <w:sz w:val="24"/>
-          <w:szCs w:val="24"/>
-        </w:rPr>
-      </w:pPr>
-      <w:r>
-        <w:rPr>
-          <w:rFonts w:ascii="Times New Roman" w:hAnsi="Times New Roman" w:cs="Times New Roman"/>
-          <w:sz w:val="24"/>
-          <w:szCs w:val="24"/>
-        </w:rPr>
-        <w:t xml:space="preserve">Un grupo de expertos simula la manera en </w:t>
-      </w:r>
-      <w:r>
-        <w:rPr>
-          <w:rFonts w:ascii="Times New Roman" w:hAnsi="Times New Roman" w:cs="Times New Roman"/>
-          <w:sz w:val="24"/>
-          <w:szCs w:val="24"/>
-        </w:rPr>
-        <w:t>cómo</w:t>
-      </w:r>
-      <w:r>
-        <w:rPr>
-          <w:rFonts w:ascii="Times New Roman" w:hAnsi="Times New Roman" w:cs="Times New Roman"/>
-          <w:sz w:val="24"/>
-          <w:szCs w:val="24"/>
-        </w:rPr>
-        <w:t xml:space="preserve"> un usuario </w:t>
-      </w:r>
-      <w:r>
-        <w:rPr>
-          <w:rFonts w:ascii="Times New Roman" w:hAnsi="Times New Roman" w:cs="Times New Roman"/>
-          <w:sz w:val="24"/>
-          <w:szCs w:val="24"/>
-        </w:rPr>
-        <w:t>caminaría por</w:t>
-      </w:r>
-      <w:r>
-        <w:rPr>
-          <w:rFonts w:ascii="Times New Roman" w:hAnsi="Times New Roman" w:cs="Times New Roman"/>
-          <w:sz w:val="24"/>
-          <w:szCs w:val="24"/>
-        </w:rPr>
-        <w:t xml:space="preserve"> la interfaz al enfrentarse a</w:t>
-      </w:r>
-      <w:r>
-        <w:rPr>
-          <w:rFonts w:ascii="Times New Roman" w:hAnsi="Times New Roman" w:cs="Times New Roman"/>
-          <w:sz w:val="24"/>
-          <w:szCs w:val="24"/>
-        </w:rPr>
-        <w:t xml:space="preserve"> </w:t>
-      </w:r>
-      <w:r>
-        <w:rPr>
-          <w:rFonts w:ascii="Times New Roman" w:hAnsi="Times New Roman" w:cs="Times New Roman"/>
-          <w:sz w:val="24"/>
-          <w:szCs w:val="24"/>
-        </w:rPr>
-        <w:t>tareas particulares.</w:t>
+        <w:t>Un grupo de expertos simula la manera en cómo un usuario caminaría por la interfaz al enfrentarse a tareas particulares.</w:t>
       </w:r>
     </w:p>
     <w:p>
@@ -1567,69 +2241,32 @@
           <w:sz w:val="24"/>
           <w:szCs w:val="24"/>
         </w:rPr>
-        <w:t xml:space="preserve">14. </w:t>
-      </w:r>
-      <w:r>
-        <w:rPr>
-          <w:rFonts w:ascii="Times New Roman" w:hAnsi="Times New Roman" w:cs="Times New Roman"/>
-          <w:b/>
-          <w:bCs/>
-          <w:sz w:val="24"/>
-          <w:szCs w:val="24"/>
-        </w:rPr>
-        <w:t>¿</w:t>
-      </w:r>
-      <w:r>
-        <w:rPr>
-          <w:rFonts w:ascii="Times New Roman" w:hAnsi="Times New Roman" w:cs="Times New Roman"/>
-          <w:b/>
-          <w:bCs/>
-          <w:sz w:val="24"/>
-          <w:szCs w:val="24"/>
-        </w:rPr>
-        <w:t>Cuáles son los conceptos clave para el diseño web internacional?</w:t>
-      </w:r>
-    </w:p>
-    <w:p>
-      <w:pPr>
-        <w:spacing w:before="240" w:line="360" w:lineRule="auto"/>
-        <w:jc w:val="both"/>
-        <w:rPr>
-          <w:rFonts w:ascii="Times New Roman" w:hAnsi="Times New Roman" w:cs="Times New Roman"/>
-          <w:sz w:val="24"/>
-          <w:szCs w:val="24"/>
-        </w:rPr>
-      </w:pPr>
-      <w:r>
-        <w:rPr>
-          <w:rFonts w:ascii="Times New Roman" w:hAnsi="Times New Roman" w:cs="Times New Roman"/>
-          <w:sz w:val="24"/>
-          <w:szCs w:val="24"/>
-        </w:rPr>
-        <w:t xml:space="preserve">Algunos consejos de diseño que pueden ayudar a lograr un sitio web más fácil de usar son los </w:t>
-      </w:r>
-      <w:proofErr w:type="gramStart"/>
-      <w:r>
-        <w:rPr>
-          <w:rFonts w:ascii="Times New Roman" w:hAnsi="Times New Roman" w:cs="Times New Roman"/>
-          <w:sz w:val="24"/>
-          <w:szCs w:val="24"/>
-        </w:rPr>
-        <w:t xml:space="preserve">siguientes </w:t>
-      </w:r>
-      <w:r>
-        <w:rPr>
-          <w:rFonts w:ascii="Times New Roman" w:hAnsi="Times New Roman" w:cs="Times New Roman"/>
-          <w:sz w:val="24"/>
-          <w:szCs w:val="24"/>
-        </w:rPr>
-        <w:t>:</w:t>
-      </w:r>
-      <w:proofErr w:type="gramEnd"/>
-    </w:p>
-    <w:p>
-      <w:pPr>
-        <w:pStyle w:val="Prrafodelista"/>
+        <w:t>14. ¿Cuáles son los conceptos clave para el diseño web internacional?</w:t>
+      </w:r>
+    </w:p>
+    <w:p>
+      <w:pPr>
+        <w:spacing w:before="240" w:line="360" w:lineRule="auto"/>
+        <w:jc w:val="both"/>
+        <w:rPr>
+          <w:rFonts w:ascii="Times New Roman" w:hAnsi="Times New Roman" w:cs="Times New Roman"/>
+          <w:sz w:val="24"/>
+          <w:szCs w:val="24"/>
+        </w:rPr>
+      </w:pPr>
+      <w:r>
+        <w:rPr>
+          <w:rFonts w:ascii="Times New Roman" w:hAnsi="Times New Roman" w:cs="Times New Roman"/>
+          <w:sz w:val="24"/>
+          <w:szCs w:val="24"/>
+        </w:rPr>
+        <w:lastRenderedPageBreak/>
+        <w:t>Algunos consejos de diseño que pueden ayudar a lograr un sitio web más fácil de usar son los siguientes:</w:t>
+      </w:r>
+    </w:p>
+    <w:p>
+      <w:pPr>
+        <w:pStyle w:val="ListParagraph"/>
         <w:numPr>
           <w:ilvl w:val="0"/>
           <w:numId w:val="10"/>
@@ -1657,36 +2294,12 @@
           <w:sz w:val="24"/>
           <w:szCs w:val="24"/>
         </w:rPr>
-        <w:t xml:space="preserve">: </w:t>
-      </w:r>
-      <w:r>
-        <w:rPr>
-          <w:rFonts w:ascii="Times New Roman" w:hAnsi="Times New Roman" w:cs="Times New Roman"/>
-          <w:sz w:val="24"/>
-          <w:szCs w:val="24"/>
-        </w:rPr>
-        <w:t>Es altamente recomendable el probar el sitio web en distintas versiones de navegadores para asegurar el</w:t>
-      </w:r>
-      <w:r>
-        <w:rPr>
-          <w:rFonts w:ascii="Times New Roman" w:hAnsi="Times New Roman" w:cs="Times New Roman"/>
-          <w:sz w:val="24"/>
-          <w:szCs w:val="24"/>
-        </w:rPr>
-        <w:t xml:space="preserve"> </w:t>
-      </w:r>
-      <w:r>
-        <w:rPr>
-          <w:rFonts w:ascii="Times New Roman" w:hAnsi="Times New Roman" w:cs="Times New Roman"/>
-          <w:sz w:val="24"/>
-          <w:szCs w:val="24"/>
-        </w:rPr>
-        <w:t>correcto despliegue de nuestra aplicación</w:t>
-      </w:r>
-    </w:p>
-    <w:p>
-      <w:pPr>
-        <w:pStyle w:val="Prrafodelista"/>
+        <w:t>: Es altamente recomendable el probar el sitio web en distintas versiones de navegadores para asegurar el correcto despliegue de nuestra aplicación</w:t>
+      </w:r>
+    </w:p>
+    <w:p>
+      <w:pPr>
+        <w:pStyle w:val="ListParagraph"/>
         <w:numPr>
           <w:ilvl w:val="0"/>
           <w:numId w:val="10"/>
@@ -1706,53 +2319,20 @@
           <w:szCs w:val="24"/>
           <w:u w:val="single"/>
         </w:rPr>
-        <w:t>Diseñar para la diversidad</w:t>
-      </w:r>
-      <w:r>
-        <w:rPr>
-          <w:rFonts w:ascii="Times New Roman" w:hAnsi="Times New Roman" w:cs="Times New Roman"/>
-          <w:sz w:val="24"/>
-          <w:szCs w:val="24"/>
-          <w:u w:val="single"/>
-        </w:rPr>
-        <w:t>:</w:t>
-      </w:r>
-      <w:r>
-        <w:rPr>
-          <w:rFonts w:ascii="Times New Roman" w:hAnsi="Times New Roman" w:cs="Times New Roman"/>
-          <w:sz w:val="24"/>
-          <w:szCs w:val="24"/>
-        </w:rPr>
-        <w:t xml:space="preserve"> </w:t>
-      </w:r>
-      <w:r>
-        <w:rPr>
-          <w:rFonts w:ascii="Times New Roman" w:hAnsi="Times New Roman" w:cs="Times New Roman"/>
-          <w:sz w:val="24"/>
-          <w:szCs w:val="24"/>
-        </w:rPr>
-        <w:t>No sólo los sitios web están expuestos a gente de los más diversos orígenes, además de las personas que</w:t>
-      </w:r>
-      <w:r>
-        <w:rPr>
-          <w:rFonts w:ascii="Times New Roman" w:hAnsi="Times New Roman" w:cs="Times New Roman"/>
-          <w:sz w:val="24"/>
-          <w:szCs w:val="24"/>
-        </w:rPr>
-        <w:t xml:space="preserve"> </w:t>
-      </w:r>
-      <w:r>
-        <w:rPr>
-          <w:rFonts w:ascii="Times New Roman" w:hAnsi="Times New Roman" w:cs="Times New Roman"/>
-          <w:sz w:val="24"/>
-          <w:szCs w:val="24"/>
-        </w:rPr>
-        <w:t>presentan algún tipo de discapacidad física</w:t>
-      </w:r>
-    </w:p>
-    <w:p>
-      <w:pPr>
-        <w:pStyle w:val="Prrafodelista"/>
+        <w:t>Diseñar para la diversidad:</w:t>
+      </w:r>
+      <w:r>
+        <w:rPr>
+          <w:rFonts w:ascii="Times New Roman" w:hAnsi="Times New Roman" w:cs="Times New Roman"/>
+          <w:sz w:val="24"/>
+          <w:szCs w:val="24"/>
+        </w:rPr>
+        <w:t xml:space="preserve"> No sólo los sitios web están expuestos a gente de los más diversos orígenes, además de las personas que presentan algún tipo de discapacidad física</w:t>
+      </w:r>
+    </w:p>
+    <w:p>
+      <w:pPr>
+        <w:pStyle w:val="ListParagraph"/>
         <w:numPr>
           <w:ilvl w:val="0"/>
           <w:numId w:val="10"/>
@@ -1772,77 +2352,20 @@
           <w:szCs w:val="24"/>
           <w:u w:val="single"/>
         </w:rPr>
-        <w:t>Optimizar para una descarga rápida</w:t>
-      </w:r>
-      <w:r>
-        <w:rPr>
-          <w:rFonts w:ascii="Times New Roman" w:hAnsi="Times New Roman" w:cs="Times New Roman"/>
-          <w:sz w:val="24"/>
-          <w:szCs w:val="24"/>
-          <w:u w:val="single"/>
-        </w:rPr>
-        <w:t>:</w:t>
-      </w:r>
-      <w:r>
-        <w:rPr>
-          <w:rFonts w:ascii="Times New Roman" w:hAnsi="Times New Roman" w:cs="Times New Roman"/>
-          <w:sz w:val="24"/>
-          <w:szCs w:val="24"/>
-        </w:rPr>
-        <w:t xml:space="preserve"> </w:t>
-      </w:r>
-      <w:r>
-        <w:rPr>
-          <w:rFonts w:ascii="Times New Roman" w:hAnsi="Times New Roman" w:cs="Times New Roman"/>
-          <w:sz w:val="24"/>
-          <w:szCs w:val="24"/>
-        </w:rPr>
-        <w:t>Las páginas web deben de ser diseñadas con la velocidad como prioridad, aun por encima del diseño</w:t>
-      </w:r>
-      <w:r>
-        <w:rPr>
-          <w:rFonts w:ascii="Times New Roman" w:hAnsi="Times New Roman" w:cs="Times New Roman"/>
-          <w:sz w:val="24"/>
-          <w:szCs w:val="24"/>
-        </w:rPr>
-        <w:t xml:space="preserve"> </w:t>
-      </w:r>
-      <w:r>
-        <w:rPr>
-          <w:rFonts w:ascii="Times New Roman" w:hAnsi="Times New Roman" w:cs="Times New Roman"/>
-          <w:sz w:val="24"/>
-          <w:szCs w:val="24"/>
-        </w:rPr>
-        <w:t>gráfico. En general, los sitios más populares en internet comparten una velocidad de</w:t>
-      </w:r>
-      <w:r>
-        <w:rPr>
-          <w:rFonts w:ascii="Times New Roman" w:hAnsi="Times New Roman" w:cs="Times New Roman"/>
-          <w:sz w:val="24"/>
-          <w:szCs w:val="24"/>
-        </w:rPr>
-        <w:t xml:space="preserve"> </w:t>
-      </w:r>
-      <w:r>
-        <w:rPr>
-          <w:rFonts w:ascii="Times New Roman" w:hAnsi="Times New Roman" w:cs="Times New Roman"/>
-          <w:sz w:val="24"/>
-          <w:szCs w:val="24"/>
-        </w:rPr>
-        <w:t>descarga mínima</w:t>
-      </w:r>
-      <w:r>
-        <w:rPr>
-          <w:rFonts w:ascii="Times New Roman" w:hAnsi="Times New Roman" w:cs="Times New Roman"/>
-          <w:sz w:val="24"/>
-          <w:szCs w:val="24"/>
-        </w:rPr>
-        <w:t>.</w:t>
-      </w:r>
-    </w:p>
-    <w:p>
-      <w:pPr>
-        <w:pStyle w:val="Prrafodelista"/>
+        <w:t>Optimizar para una descarga rápida:</w:t>
+      </w:r>
+      <w:r>
+        <w:rPr>
+          <w:rFonts w:ascii="Times New Roman" w:hAnsi="Times New Roman" w:cs="Times New Roman"/>
+          <w:sz w:val="24"/>
+          <w:szCs w:val="24"/>
+        </w:rPr>
+        <w:t xml:space="preserve"> Las páginas web deben de ser diseñadas con la velocidad como prioridad, aun por encima del diseño gráfico. En general, los sitios más populares en internet comparten una velocidad de descarga mínima.</w:t>
+      </w:r>
+    </w:p>
+    <w:p>
+      <w:pPr>
+        <w:pStyle w:val="ListParagraph"/>
         <w:numPr>
           <w:ilvl w:val="0"/>
           <w:numId w:val="10"/>
@@ -1868,7 +2391,7 @@
     </w:p>
     <w:p>
       <w:pPr>
-        <w:pStyle w:val="Prrafodelista"/>
+        <w:pStyle w:val="ListParagraph"/>
         <w:numPr>
           <w:ilvl w:val="0"/>
           <w:numId w:val="10"/>
@@ -1896,60 +2419,12 @@
           <w:sz w:val="24"/>
           <w:szCs w:val="24"/>
         </w:rPr>
-        <w:t xml:space="preserve">: </w:t>
-      </w:r>
-      <w:r>
-        <w:rPr>
-          <w:rFonts w:ascii="Times New Roman" w:hAnsi="Times New Roman" w:cs="Times New Roman"/>
-          <w:sz w:val="24"/>
-          <w:szCs w:val="24"/>
-        </w:rPr>
-        <w:t>Los usuarios necesitan de una razón</w:t>
-      </w:r>
-      <w:r>
-        <w:rPr>
-          <w:rFonts w:ascii="Times New Roman" w:hAnsi="Times New Roman" w:cs="Times New Roman"/>
-          <w:sz w:val="24"/>
-          <w:szCs w:val="24"/>
-        </w:rPr>
-        <w:t xml:space="preserve"> </w:t>
-      </w:r>
-      <w:r>
-        <w:rPr>
-          <w:rFonts w:ascii="Times New Roman" w:hAnsi="Times New Roman" w:cs="Times New Roman"/>
-          <w:sz w:val="24"/>
-          <w:szCs w:val="24"/>
-        </w:rPr>
-        <w:t>para hacer scrolling. Hay que diseñar las páginas web de manera tal de que haya una indicación clara de</w:t>
-      </w:r>
-      <w:r>
-        <w:rPr>
-          <w:rFonts w:ascii="Times New Roman" w:hAnsi="Times New Roman" w:cs="Times New Roman"/>
-          <w:sz w:val="24"/>
-          <w:szCs w:val="24"/>
-        </w:rPr>
-        <w:t xml:space="preserve"> </w:t>
-      </w:r>
-      <w:r>
-        <w:rPr>
-          <w:rFonts w:ascii="Times New Roman" w:hAnsi="Times New Roman" w:cs="Times New Roman"/>
-          <w:sz w:val="24"/>
-          <w:szCs w:val="24"/>
-        </w:rPr>
-        <w:t>que existe información relevante en la parte no visible de la página web</w:t>
-      </w:r>
-      <w:r>
-        <w:rPr>
-          <w:rFonts w:ascii="Times New Roman" w:hAnsi="Times New Roman" w:cs="Times New Roman"/>
-          <w:sz w:val="24"/>
-          <w:szCs w:val="24"/>
-        </w:rPr>
-        <w:t>.</w:t>
-      </w:r>
-    </w:p>
-    <w:p>
-      <w:pPr>
-        <w:pStyle w:val="Prrafodelista"/>
+        <w:t>: Los usuarios necesitan de una razón para hacer scrolling. Hay que diseñar las páginas web de manera tal de que haya una indicación clara de que existe información relevante en la parte no visible de la página web.</w:t>
+      </w:r>
+    </w:p>
+    <w:p>
+      <w:pPr>
+        <w:pStyle w:val="ListParagraph"/>
         <w:numPr>
           <w:ilvl w:val="0"/>
           <w:numId w:val="10"/>
@@ -1970,41 +2445,125 @@
           <w:szCs w:val="24"/>
           <w:u w:val="single"/>
         </w:rPr>
-        <w:t>Escribir para la web es distinto que para otros medios</w:t>
-      </w:r>
-      <w:r>
-        <w:rPr>
-          <w:rFonts w:ascii="Times New Roman" w:hAnsi="Times New Roman" w:cs="Times New Roman"/>
-          <w:sz w:val="24"/>
-          <w:szCs w:val="24"/>
-          <w:u w:val="single"/>
-        </w:rPr>
-        <w:t xml:space="preserve">: </w:t>
-      </w:r>
-      <w:r>
-        <w:rPr>
-          <w:rFonts w:ascii="Times New Roman" w:hAnsi="Times New Roman" w:cs="Times New Roman"/>
-          <w:sz w:val="24"/>
-          <w:szCs w:val="24"/>
-        </w:rPr>
-        <w:t>La forma de redactar para la web es diferente a la de los medios impresos tradicionales. Está</w:t>
-      </w:r>
-      <w:r>
-        <w:rPr>
-          <w:rFonts w:ascii="Times New Roman" w:hAnsi="Times New Roman" w:cs="Times New Roman"/>
-          <w:sz w:val="24"/>
-          <w:szCs w:val="24"/>
-        </w:rPr>
-        <w:t xml:space="preserve"> </w:t>
-      </w:r>
-      <w:r>
-        <w:rPr>
-          <w:rFonts w:ascii="Times New Roman" w:hAnsi="Times New Roman" w:cs="Times New Roman"/>
-          <w:sz w:val="24"/>
-          <w:szCs w:val="24"/>
-        </w:rPr>
-        <w:t xml:space="preserve">muy </w:t>
-      </w:r>
+        <w:t xml:space="preserve">Escribir para la web es distinto que para otros medios: </w:t>
+      </w:r>
+      <w:r>
+        <w:rPr>
+          <w:rFonts w:ascii="Times New Roman" w:hAnsi="Times New Roman" w:cs="Times New Roman"/>
+          <w:sz w:val="24"/>
+          <w:szCs w:val="24"/>
+        </w:rPr>
+        <w:t>La forma de redactar para la web es diferente a la de los medios impresos tradicionales. Está muy documentado que los usuarios realmente no leen las páginas web, sino que realizan un barrido de la información contenida en ellas.</w:t>
+      </w:r>
+    </w:p>
+    <w:p>
+      <w:pPr>
+        <w:pStyle w:val="ListParagraph"/>
+        <w:spacing w:before="240" w:line="360" w:lineRule="auto"/>
+        <w:jc w:val="both"/>
+        <w:rPr>
+          <w:rFonts w:ascii="Times New Roman" w:hAnsi="Times New Roman" w:cs="Times New Roman"/>
+          <w:sz w:val="24"/>
+          <w:szCs w:val="24"/>
+        </w:rPr>
+      </w:pPr>
+    </w:p>
+    <w:p>
+      <w:pPr>
+        <w:spacing w:before="240" w:line="360" w:lineRule="auto"/>
+        <w:jc w:val="both"/>
+        <w:rPr>
+          <w:rFonts w:ascii="Times New Roman" w:hAnsi="Times New Roman" w:cs="Times New Roman"/>
+          <w:b/>
+          <w:bCs/>
+          <w:sz w:val="24"/>
+          <w:szCs w:val="24"/>
+        </w:rPr>
+      </w:pPr>
+      <w:r>
+        <w:rPr>
+          <w:rFonts w:ascii="Times New Roman" w:hAnsi="Times New Roman" w:cs="Times New Roman"/>
+          <w:b/>
+          <w:bCs/>
+          <w:sz w:val="24"/>
+          <w:szCs w:val="24"/>
+        </w:rPr>
+        <w:t>15. Cuáles son las diferencias entre localización e internacionalización?</w:t>
+      </w:r>
+    </w:p>
+    <w:p>
+      <w:pPr>
+        <w:pStyle w:val="ListParagraph"/>
+        <w:spacing w:before="240" w:line="360" w:lineRule="auto"/>
+        <w:jc w:val="both"/>
+        <w:rPr>
+          <w:rFonts w:ascii="Times New Roman" w:hAnsi="Times New Roman" w:cs="Times New Roman"/>
+          <w:b/>
+          <w:bCs/>
+          <w:sz w:val="24"/>
+          <w:szCs w:val="24"/>
+        </w:rPr>
+      </w:pPr>
+    </w:p>
+    <w:p>
+      <w:pPr>
+        <w:pStyle w:val="ListParagraph"/>
+        <w:spacing w:before="240" w:line="360" w:lineRule="auto"/>
+        <w:jc w:val="both"/>
+        <w:rPr>
+          <w:rFonts w:ascii="Times New Roman" w:hAnsi="Times New Roman" w:cs="Times New Roman"/>
+          <w:b/>
+          <w:bCs/>
+          <w:sz w:val="24"/>
+          <w:szCs w:val="24"/>
+        </w:rPr>
+      </w:pPr>
+      <w:r>
+        <w:rPr>
+          <w:rFonts w:ascii="Times New Roman" w:hAnsi="Times New Roman" w:cs="Times New Roman"/>
+          <w:b/>
+          <w:bCs/>
+          <w:sz w:val="24"/>
+          <w:szCs w:val="24"/>
+        </w:rPr>
+        <w:t>Localización</w:t>
+      </w:r>
+    </w:p>
+    <w:p>
+      <w:pPr>
+        <w:spacing w:before="240" w:line="360" w:lineRule="auto"/>
+        <w:ind w:firstLine="720"/>
+        <w:jc w:val="both"/>
+        <w:rPr>
+          <w:rFonts w:ascii="Times New Roman" w:hAnsi="Times New Roman" w:cs="Times New Roman"/>
+          <w:sz w:val="24"/>
+          <w:szCs w:val="24"/>
+        </w:rPr>
+      </w:pPr>
+      <w:r>
+        <w:rPr>
+          <w:rFonts w:ascii="Times New Roman" w:hAnsi="Times New Roman" w:cs="Times New Roman"/>
+          <w:sz w:val="24"/>
+          <w:szCs w:val="24"/>
+        </w:rPr>
+        <w:t>Se entiende por localización la adaptación de un producto, una aplicación o el contenido de un documento con el fin de adecuarlos a las necesidades (lingüísticas, culturales u otras) de un mercado destinatario concreto. Aunque se la considera a menudo sinónimo de traducción de la interfaz de usuario y de la documentación, la localización suele ser un asunto considerablemente más complejo, que puede implicar la adaptación del contenido en relación con:</w:t>
+      </w:r>
+    </w:p>
+    <w:p>
+      <w:pPr>
+        <w:pStyle w:val="ListParagraph"/>
+        <w:numPr>
+          <w:ilvl w:val="0"/>
+          <w:numId w:val="23"/>
+        </w:numPr>
+        <w:spacing w:before="240" w:line="360" w:lineRule="auto"/>
+        <w:jc w:val="both"/>
+        <w:rPr>
+          <w:rFonts w:ascii="Times New Roman" w:hAnsi="Times New Roman" w:cs="Times New Roman"/>
+          <w:sz w:val="24"/>
+          <w:szCs w:val="24"/>
+        </w:rPr>
+      </w:pPr>
       <w:r>
         <w:rPr>
           <w:rFonts w:ascii="Times New Roman" w:hAnsi="Times New Roman" w:cs="Times New Roman"/>
@@ -2012,20 +2571,269 @@
           <w:szCs w:val="24"/>
         </w:rPr>
         <w:lastRenderedPageBreak/>
-        <w:t>documentado que los usuarios realmente no leen las páginas web, sino que realizan un barrido de la información contenida en ellas</w:t>
-      </w:r>
-      <w:r>
-        <w:rPr>
-          <w:rFonts w:ascii="Times New Roman" w:hAnsi="Times New Roman" w:cs="Times New Roman"/>
-          <w:sz w:val="24"/>
-          <w:szCs w:val="24"/>
-        </w:rPr>
-        <w:t>.</w:t>
-      </w:r>
-    </w:p>
-    <w:p>
-      <w:pPr>
-        <w:pStyle w:val="Prrafodelista"/>
+        <w:t>Formatos numéricos, de fecha y de hora.</w:t>
+      </w:r>
+    </w:p>
+    <w:p>
+      <w:pPr>
+        <w:pStyle w:val="ListParagraph"/>
+        <w:numPr>
+          <w:ilvl w:val="0"/>
+          <w:numId w:val="23"/>
+        </w:numPr>
+        <w:spacing w:before="240" w:line="360" w:lineRule="auto"/>
+        <w:jc w:val="both"/>
+        <w:rPr>
+          <w:rFonts w:ascii="Times New Roman" w:hAnsi="Times New Roman" w:cs="Times New Roman"/>
+          <w:sz w:val="24"/>
+          <w:szCs w:val="24"/>
+        </w:rPr>
+      </w:pPr>
+      <w:r>
+        <w:rPr>
+          <w:rFonts w:ascii="Times New Roman" w:hAnsi="Times New Roman" w:cs="Times New Roman"/>
+          <w:sz w:val="24"/>
+          <w:szCs w:val="24"/>
+        </w:rPr>
+        <w:t>Uso de símbolos de moneda.</w:t>
+      </w:r>
+    </w:p>
+    <w:p>
+      <w:pPr>
+        <w:pStyle w:val="ListParagraph"/>
+        <w:numPr>
+          <w:ilvl w:val="0"/>
+          <w:numId w:val="23"/>
+        </w:numPr>
+        <w:spacing w:before="240" w:line="360" w:lineRule="auto"/>
+        <w:jc w:val="both"/>
+        <w:rPr>
+          <w:rFonts w:ascii="Times New Roman" w:hAnsi="Times New Roman" w:cs="Times New Roman"/>
+          <w:sz w:val="24"/>
+          <w:szCs w:val="24"/>
+        </w:rPr>
+      </w:pPr>
+      <w:r>
+        <w:rPr>
+          <w:rFonts w:ascii="Times New Roman" w:hAnsi="Times New Roman" w:cs="Times New Roman"/>
+          <w:sz w:val="24"/>
+          <w:szCs w:val="24"/>
+        </w:rPr>
+        <w:t>Uso del teclado.</w:t>
+      </w:r>
+    </w:p>
+    <w:p>
+      <w:pPr>
+        <w:pStyle w:val="ListParagraph"/>
+        <w:numPr>
+          <w:ilvl w:val="0"/>
+          <w:numId w:val="23"/>
+        </w:numPr>
+        <w:spacing w:before="240" w:line="360" w:lineRule="auto"/>
+        <w:jc w:val="both"/>
+        <w:rPr>
+          <w:rFonts w:ascii="Times New Roman" w:hAnsi="Times New Roman" w:cs="Times New Roman"/>
+          <w:sz w:val="24"/>
+          <w:szCs w:val="24"/>
+        </w:rPr>
+      </w:pPr>
+      <w:r>
+        <w:rPr>
+          <w:rFonts w:ascii="Times New Roman" w:hAnsi="Times New Roman" w:cs="Times New Roman"/>
+          <w:sz w:val="24"/>
+          <w:szCs w:val="24"/>
+        </w:rPr>
+        <w:t>Algoritmos de comparación y ordenamiento.</w:t>
+      </w:r>
+    </w:p>
+    <w:p>
+      <w:pPr>
+        <w:pStyle w:val="ListParagraph"/>
+        <w:numPr>
+          <w:ilvl w:val="0"/>
+          <w:numId w:val="23"/>
+        </w:numPr>
+        <w:spacing w:before="240" w:line="360" w:lineRule="auto"/>
+        <w:jc w:val="both"/>
+        <w:rPr>
+          <w:rFonts w:ascii="Times New Roman" w:hAnsi="Times New Roman" w:cs="Times New Roman"/>
+          <w:sz w:val="24"/>
+          <w:szCs w:val="24"/>
+        </w:rPr>
+      </w:pPr>
+      <w:r>
+        <w:rPr>
+          <w:rFonts w:ascii="Times New Roman" w:hAnsi="Times New Roman" w:cs="Times New Roman"/>
+          <w:sz w:val="24"/>
+          <w:szCs w:val="24"/>
+        </w:rPr>
+        <w:t>Símbolos, iconos y colores.</w:t>
+      </w:r>
+    </w:p>
+    <w:p>
+      <w:pPr>
+        <w:pStyle w:val="ListParagraph"/>
+        <w:numPr>
+          <w:ilvl w:val="0"/>
+          <w:numId w:val="23"/>
+        </w:numPr>
+        <w:spacing w:before="240" w:line="360" w:lineRule="auto"/>
+        <w:jc w:val="both"/>
+        <w:rPr>
+          <w:rFonts w:ascii="Times New Roman" w:hAnsi="Times New Roman" w:cs="Times New Roman"/>
+          <w:sz w:val="24"/>
+          <w:szCs w:val="24"/>
+        </w:rPr>
+      </w:pPr>
+      <w:r>
+        <w:rPr>
+          <w:rFonts w:ascii="Times New Roman" w:hAnsi="Times New Roman" w:cs="Times New Roman"/>
+          <w:sz w:val="24"/>
+          <w:szCs w:val="24"/>
+        </w:rPr>
+        <w:t>Texto y gráficos que contengan referencias a objetos, acciones o ideas que, en una cultura dada, puedan ser objeto de mala interpretación o considerados ofensivos.</w:t>
+      </w:r>
+    </w:p>
+    <w:p>
+      <w:pPr>
+        <w:pStyle w:val="ListParagraph"/>
+        <w:numPr>
+          <w:ilvl w:val="0"/>
+          <w:numId w:val="23"/>
+        </w:numPr>
+        <w:spacing w:before="240" w:line="360" w:lineRule="auto"/>
+        <w:jc w:val="both"/>
+        <w:rPr>
+          <w:rFonts w:ascii="Times New Roman" w:hAnsi="Times New Roman" w:cs="Times New Roman"/>
+          <w:sz w:val="24"/>
+          <w:szCs w:val="24"/>
+        </w:rPr>
+      </w:pPr>
+      <w:r>
+        <w:rPr>
+          <w:rFonts w:ascii="Times New Roman" w:hAnsi="Times New Roman" w:cs="Times New Roman"/>
+          <w:sz w:val="24"/>
+          <w:szCs w:val="24"/>
+        </w:rPr>
+        <w:t>Diferentes exigencias legales.</w:t>
+      </w:r>
+    </w:p>
+    <w:p>
+      <w:pPr>
+        <w:spacing w:before="240" w:line="360" w:lineRule="auto"/>
+        <w:ind w:firstLine="720"/>
+        <w:jc w:val="both"/>
+        <w:rPr>
+          <w:rFonts w:ascii="Times New Roman" w:hAnsi="Times New Roman" w:cs="Times New Roman"/>
+          <w:sz w:val="24"/>
+          <w:szCs w:val="24"/>
+        </w:rPr>
+      </w:pPr>
+      <w:r>
+        <w:rPr>
+          <w:rFonts w:ascii="Times New Roman" w:hAnsi="Times New Roman" w:cs="Times New Roman"/>
+          <w:sz w:val="24"/>
+          <w:szCs w:val="24"/>
+        </w:rPr>
+        <w:t>La localización puede requerir incluso una reelaboración exhaustiva de la lógica, el diseño visual o la presentación, si la forma de hacer negocios (por ejemplo, las normas contables) o el paradigma aceptado de aprendizaje (por ejemplo, énfasis en el individuo o en el grupo) en la localidad de destino difieren mucho en relación con la cultura originaria.</w:t>
+      </w:r>
+    </w:p>
+    <w:p>
+      <w:pPr>
+        <w:pStyle w:val="ListParagraph"/>
+        <w:spacing w:before="240" w:line="360" w:lineRule="auto"/>
+        <w:jc w:val="both"/>
+        <w:rPr>
+          <w:rFonts w:ascii="Times New Roman" w:hAnsi="Times New Roman" w:cs="Times New Roman"/>
+          <w:b/>
+          <w:bCs/>
+          <w:sz w:val="24"/>
+          <w:szCs w:val="24"/>
+        </w:rPr>
+      </w:pPr>
+      <w:r>
+        <w:rPr>
+          <w:rFonts w:ascii="Times New Roman" w:hAnsi="Times New Roman" w:cs="Times New Roman"/>
+          <w:b/>
+          <w:bCs/>
+          <w:sz w:val="24"/>
+          <w:szCs w:val="24"/>
+        </w:rPr>
+        <w:t>Internacionalización</w:t>
+      </w:r>
+    </w:p>
+    <w:p>
+      <w:pPr>
+        <w:spacing w:before="240" w:line="360" w:lineRule="auto"/>
+        <w:ind w:firstLine="720"/>
+        <w:jc w:val="both"/>
+        <w:rPr>
+          <w:rFonts w:ascii="Times New Roman" w:hAnsi="Times New Roman" w:cs="Times New Roman"/>
+          <w:sz w:val="24"/>
+          <w:szCs w:val="24"/>
+        </w:rPr>
+      </w:pPr>
+      <w:r>
+        <w:rPr>
+          <w:rFonts w:ascii="Times New Roman" w:hAnsi="Times New Roman" w:cs="Times New Roman"/>
+          <w:sz w:val="24"/>
+          <w:szCs w:val="24"/>
+        </w:rPr>
+        <w:t>La internacionalización es el diseño y desarrollo de un producto, una aplicación o el contenido de un documento de modo tal que permita una fácil localización con destino a audiencias de diferentes culturas, regiones o idiomas.</w:t>
+      </w:r>
+    </w:p>
+    <w:p>
+      <w:pPr>
+        <w:spacing w:before="240" w:line="360" w:lineRule="auto"/>
+        <w:ind w:firstLine="720"/>
+        <w:jc w:val="both"/>
+        <w:rPr>
+          <w:rFonts w:ascii="Times New Roman" w:hAnsi="Times New Roman" w:cs="Times New Roman"/>
+          <w:sz w:val="24"/>
+          <w:szCs w:val="24"/>
+        </w:rPr>
+      </w:pPr>
+      <w:r>
+        <w:rPr>
+          <w:rFonts w:ascii="Times New Roman" w:hAnsi="Times New Roman" w:cs="Times New Roman"/>
+          <w:sz w:val="24"/>
+          <w:szCs w:val="24"/>
+        </w:rPr>
+        <w:t xml:space="preserve">La internacionalización generalmente implica: </w:t>
+      </w:r>
+    </w:p>
+    <w:p>
+      <w:pPr>
+        <w:spacing w:before="240" w:line="360" w:lineRule="auto"/>
+        <w:ind w:firstLine="720"/>
+        <w:jc w:val="both"/>
+        <w:rPr>
+          <w:rFonts w:ascii="Times New Roman" w:hAnsi="Times New Roman" w:cs="Times New Roman"/>
+          <w:sz w:val="24"/>
+          <w:szCs w:val="24"/>
+        </w:rPr>
+      </w:pPr>
+      <w:r>
+        <w:rPr>
+          <w:rFonts w:ascii="Times New Roman" w:hAnsi="Times New Roman" w:cs="Times New Roman"/>
+          <w:sz w:val="24"/>
+          <w:szCs w:val="24"/>
+        </w:rPr>
+        <w:t xml:space="preserve">Un modo de diseño y desarrollo que elimine obstáculos a la localización o la distribución internacional. Esto incluye cuestiones tales como (entre otras) usar Unicode o asegurar, allí donde corresponda, un correcto tratamiento de las codificaciones de caracteres anticuadas; controlar la concatenación de cadenas; o evitar que la programación dependa de valores de cadenas pertenecientes a la interfaz de usuario. Habilitar características que tal vez no sean usadas hasta el momento de la localización. Por ejemplo, añadir en la DTD etiquetas para habilitar el texto bidireccional o la identificación de idiomas. O hacer la CSS compatible con texto vertical u otras características tipográficas ajenas al alfabeto latino. Preparar el código para hacer frente a las preferencias locales, regionales, lingüísticas o culturales. Por lo general, esto supone incorporar características y datos de localización predefinidos a partir de bibliotecas </w:t>
+      </w:r>
+      <w:r>
+        <w:rPr>
+          <w:rFonts w:ascii="Times New Roman" w:hAnsi="Times New Roman" w:cs="Times New Roman"/>
+          <w:sz w:val="24"/>
+          <w:szCs w:val="24"/>
+        </w:rPr>
+        <w:lastRenderedPageBreak/>
+        <w:t>existentes o de las preferencias del usuario. Algunos ejemplos son: formatos de fecha y hora, calendarios locales, formatos y sistemas de números, ordenamiento y presentación de listas, uso de nombres personales y formas de tratamiento, etc. Separar del código o contenido fuente los elementos localizables, de modo que puedan cargarse o seleccionarse alternativas localizadas según determinen las preferencias internacionales del usuario. Obsérvese que esta lista no incluye necesariamente la localización del contenido, la aplicación o el producto hacia otro idioma; se trata más bien de prácticas de diseño y desarrollo que facilitan esa migración en el futuro, pero que también pueden tener una utilidad considerable, aunque la localización jamás se produzca.</w:t>
+      </w:r>
+    </w:p>
+    <w:p>
+      <w:pPr>
+        <w:pStyle w:val="ListParagraph"/>
         <w:spacing w:before="240" w:line="360" w:lineRule="auto"/>
         <w:jc w:val="both"/>
         <w:rPr>
@@ -2510,6 +3318,658 @@
     </w:lvl>
   </w:abstractNum>
   <w:abstractNum w:abstractNumId="4" w15:restartNumberingAfterBreak="0">
+    <w:nsid w:val="1E206B09"/>
+    <w:multiLevelType w:val="hybridMultilevel"/>
+    <w:tmpl w:val="3FC28740"/>
+    <w:lvl w:ilvl="0" w:tplc="2C0A0001">
+      <w:start w:val="1"/>
+      <w:numFmt w:val="bullet"/>
+      <w:lvlText w:val=""/>
+      <w:lvlJc w:val="left"/>
+      <w:pPr>
+        <w:ind w:left="1440" w:hanging="720"/>
+      </w:pPr>
+      <w:rPr>
+        <w:rFonts w:ascii="Symbol" w:hAnsi="Symbol" w:hint="default"/>
+      </w:rPr>
+    </w:lvl>
+    <w:lvl w:ilvl="1" w:tplc="FFFFFFFF" w:tentative="1">
+      <w:start w:val="1"/>
+      <w:numFmt w:val="bullet"/>
+      <w:lvlText w:val="o"/>
+      <w:lvlJc w:val="left"/>
+      <w:pPr>
+        <w:ind w:left="1800" w:hanging="360"/>
+      </w:pPr>
+      <w:rPr>
+        <w:rFonts w:ascii="Courier New" w:hAnsi="Courier New" w:cs="Courier New" w:hint="default"/>
+      </w:rPr>
+    </w:lvl>
+    <w:lvl w:ilvl="2" w:tplc="FFFFFFFF" w:tentative="1">
+      <w:start w:val="1"/>
+      <w:numFmt w:val="bullet"/>
+      <w:lvlText w:val=""/>
+      <w:lvlJc w:val="left"/>
+      <w:pPr>
+        <w:ind w:left="2520" w:hanging="360"/>
+      </w:pPr>
+      <w:rPr>
+        <w:rFonts w:ascii="Wingdings" w:hAnsi="Wingdings" w:hint="default"/>
+      </w:rPr>
+    </w:lvl>
+    <w:lvl w:ilvl="3" w:tplc="FFFFFFFF" w:tentative="1">
+      <w:start w:val="1"/>
+      <w:numFmt w:val="bullet"/>
+      <w:lvlText w:val=""/>
+      <w:lvlJc w:val="left"/>
+      <w:pPr>
+        <w:ind w:left="3240" w:hanging="360"/>
+      </w:pPr>
+      <w:rPr>
+        <w:rFonts w:ascii="Symbol" w:hAnsi="Symbol" w:hint="default"/>
+      </w:rPr>
+    </w:lvl>
+    <w:lvl w:ilvl="4" w:tplc="FFFFFFFF" w:tentative="1">
+      <w:start w:val="1"/>
+      <w:numFmt w:val="bullet"/>
+      <w:lvlText w:val="o"/>
+      <w:lvlJc w:val="left"/>
+      <w:pPr>
+        <w:ind w:left="3960" w:hanging="360"/>
+      </w:pPr>
+      <w:rPr>
+        <w:rFonts w:ascii="Courier New" w:hAnsi="Courier New" w:cs="Courier New" w:hint="default"/>
+      </w:rPr>
+    </w:lvl>
+    <w:lvl w:ilvl="5" w:tplc="FFFFFFFF" w:tentative="1">
+      <w:start w:val="1"/>
+      <w:numFmt w:val="bullet"/>
+      <w:lvlText w:val=""/>
+      <w:lvlJc w:val="left"/>
+      <w:pPr>
+        <w:ind w:left="4680" w:hanging="360"/>
+      </w:pPr>
+      <w:rPr>
+        <w:rFonts w:ascii="Wingdings" w:hAnsi="Wingdings" w:hint="default"/>
+      </w:rPr>
+    </w:lvl>
+    <w:lvl w:ilvl="6" w:tplc="FFFFFFFF" w:tentative="1">
+      <w:start w:val="1"/>
+      <w:numFmt w:val="bullet"/>
+      <w:lvlText w:val=""/>
+      <w:lvlJc w:val="left"/>
+      <w:pPr>
+        <w:ind w:left="5400" w:hanging="360"/>
+      </w:pPr>
+      <w:rPr>
+        <w:rFonts w:ascii="Symbol" w:hAnsi="Symbol" w:hint="default"/>
+      </w:rPr>
+    </w:lvl>
+    <w:lvl w:ilvl="7" w:tplc="FFFFFFFF" w:tentative="1">
+      <w:start w:val="1"/>
+      <w:numFmt w:val="bullet"/>
+      <w:lvlText w:val="o"/>
+      <w:lvlJc w:val="left"/>
+      <w:pPr>
+        <w:ind w:left="6120" w:hanging="360"/>
+      </w:pPr>
+      <w:rPr>
+        <w:rFonts w:ascii="Courier New" w:hAnsi="Courier New" w:cs="Courier New" w:hint="default"/>
+      </w:rPr>
+    </w:lvl>
+    <w:lvl w:ilvl="8" w:tplc="FFFFFFFF" w:tentative="1">
+      <w:start w:val="1"/>
+      <w:numFmt w:val="bullet"/>
+      <w:lvlText w:val=""/>
+      <w:lvlJc w:val="left"/>
+      <w:pPr>
+        <w:ind w:left="6840" w:hanging="360"/>
+      </w:pPr>
+      <w:rPr>
+        <w:rFonts w:ascii="Wingdings" w:hAnsi="Wingdings" w:hint="default"/>
+      </w:rPr>
+    </w:lvl>
+  </w:abstractNum>
+  <w:abstractNum w:abstractNumId="5" w15:restartNumberingAfterBreak="0">
+    <w:nsid w:val="213F3410"/>
+    <w:multiLevelType w:val="hybridMultilevel"/>
+    <w:tmpl w:val="4B964118"/>
+    <w:lvl w:ilvl="0" w:tplc="2C0A0001">
+      <w:start w:val="1"/>
+      <w:numFmt w:val="bullet"/>
+      <w:lvlText w:val=""/>
+      <w:lvlJc w:val="left"/>
+      <w:pPr>
+        <w:ind w:left="720" w:hanging="360"/>
+      </w:pPr>
+      <w:rPr>
+        <w:rFonts w:ascii="Symbol" w:hAnsi="Symbol" w:hint="default"/>
+      </w:rPr>
+    </w:lvl>
+    <w:lvl w:ilvl="1" w:tplc="2C0A0003" w:tentative="1">
+      <w:start w:val="1"/>
+      <w:numFmt w:val="bullet"/>
+      <w:lvlText w:val="o"/>
+      <w:lvlJc w:val="left"/>
+      <w:pPr>
+        <w:ind w:left="1440" w:hanging="360"/>
+      </w:pPr>
+      <w:rPr>
+        <w:rFonts w:ascii="Courier New" w:hAnsi="Courier New" w:cs="Courier New" w:hint="default"/>
+      </w:rPr>
+    </w:lvl>
+    <w:lvl w:ilvl="2" w:tplc="2C0A0005" w:tentative="1">
+      <w:start w:val="1"/>
+      <w:numFmt w:val="bullet"/>
+      <w:lvlText w:val=""/>
+      <w:lvlJc w:val="left"/>
+      <w:pPr>
+        <w:ind w:left="2160" w:hanging="360"/>
+      </w:pPr>
+      <w:rPr>
+        <w:rFonts w:ascii="Wingdings" w:hAnsi="Wingdings" w:hint="default"/>
+      </w:rPr>
+    </w:lvl>
+    <w:lvl w:ilvl="3" w:tplc="2C0A0001" w:tentative="1">
+      <w:start w:val="1"/>
+      <w:numFmt w:val="bullet"/>
+      <w:lvlText w:val=""/>
+      <w:lvlJc w:val="left"/>
+      <w:pPr>
+        <w:ind w:left="2880" w:hanging="360"/>
+      </w:pPr>
+      <w:rPr>
+        <w:rFonts w:ascii="Symbol" w:hAnsi="Symbol" w:hint="default"/>
+      </w:rPr>
+    </w:lvl>
+    <w:lvl w:ilvl="4" w:tplc="2C0A0003" w:tentative="1">
+      <w:start w:val="1"/>
+      <w:numFmt w:val="bullet"/>
+      <w:lvlText w:val="o"/>
+      <w:lvlJc w:val="left"/>
+      <w:pPr>
+        <w:ind w:left="3600" w:hanging="360"/>
+      </w:pPr>
+      <w:rPr>
+        <w:rFonts w:ascii="Courier New" w:hAnsi="Courier New" w:cs="Courier New" w:hint="default"/>
+      </w:rPr>
+    </w:lvl>
+    <w:lvl w:ilvl="5" w:tplc="2C0A0005" w:tentative="1">
+      <w:start w:val="1"/>
+      <w:numFmt w:val="bullet"/>
+      <w:lvlText w:val=""/>
+      <w:lvlJc w:val="left"/>
+      <w:pPr>
+        <w:ind w:left="4320" w:hanging="360"/>
+      </w:pPr>
+      <w:rPr>
+        <w:rFonts w:ascii="Wingdings" w:hAnsi="Wingdings" w:hint="default"/>
+      </w:rPr>
+    </w:lvl>
+    <w:lvl w:ilvl="6" w:tplc="2C0A0001" w:tentative="1">
+      <w:start w:val="1"/>
+      <w:numFmt w:val="bullet"/>
+      <w:lvlText w:val=""/>
+      <w:lvlJc w:val="left"/>
+      <w:pPr>
+        <w:ind w:left="5040" w:hanging="360"/>
+      </w:pPr>
+      <w:rPr>
+        <w:rFonts w:ascii="Symbol" w:hAnsi="Symbol" w:hint="default"/>
+      </w:rPr>
+    </w:lvl>
+    <w:lvl w:ilvl="7" w:tplc="2C0A0003" w:tentative="1">
+      <w:start w:val="1"/>
+      <w:numFmt w:val="bullet"/>
+      <w:lvlText w:val="o"/>
+      <w:lvlJc w:val="left"/>
+      <w:pPr>
+        <w:ind w:left="5760" w:hanging="360"/>
+      </w:pPr>
+      <w:rPr>
+        <w:rFonts w:ascii="Courier New" w:hAnsi="Courier New" w:cs="Courier New" w:hint="default"/>
+      </w:rPr>
+    </w:lvl>
+    <w:lvl w:ilvl="8" w:tplc="2C0A0005" w:tentative="1">
+      <w:start w:val="1"/>
+      <w:numFmt w:val="bullet"/>
+      <w:lvlText w:val=""/>
+      <w:lvlJc w:val="left"/>
+      <w:pPr>
+        <w:ind w:left="6480" w:hanging="360"/>
+      </w:pPr>
+      <w:rPr>
+        <w:rFonts w:ascii="Wingdings" w:hAnsi="Wingdings" w:hint="default"/>
+      </w:rPr>
+    </w:lvl>
+  </w:abstractNum>
+  <w:abstractNum w:abstractNumId="6" w15:restartNumberingAfterBreak="0">
+    <w:nsid w:val="262052ED"/>
+    <w:multiLevelType w:val="hybridMultilevel"/>
+    <w:tmpl w:val="155606D4"/>
+    <w:lvl w:ilvl="0" w:tplc="AEEE4B04">
+      <w:numFmt w:val="bullet"/>
+      <w:lvlText w:val="•"/>
+      <w:lvlJc w:val="left"/>
+      <w:pPr>
+        <w:ind w:left="1440" w:hanging="720"/>
+      </w:pPr>
+      <w:rPr>
+        <w:rFonts w:ascii="Times New Roman" w:eastAsia="Calibri" w:hAnsi="Times New Roman" w:cs="Times New Roman" w:hint="default"/>
+      </w:rPr>
+    </w:lvl>
+    <w:lvl w:ilvl="1" w:tplc="2C0A0003" w:tentative="1">
+      <w:start w:val="1"/>
+      <w:numFmt w:val="bullet"/>
+      <w:lvlText w:val="o"/>
+      <w:lvlJc w:val="left"/>
+      <w:pPr>
+        <w:ind w:left="1800" w:hanging="360"/>
+      </w:pPr>
+      <w:rPr>
+        <w:rFonts w:ascii="Courier New" w:hAnsi="Courier New" w:cs="Courier New" w:hint="default"/>
+      </w:rPr>
+    </w:lvl>
+    <w:lvl w:ilvl="2" w:tplc="2C0A0005" w:tentative="1">
+      <w:start w:val="1"/>
+      <w:numFmt w:val="bullet"/>
+      <w:lvlText w:val=""/>
+      <w:lvlJc w:val="left"/>
+      <w:pPr>
+        <w:ind w:left="2520" w:hanging="360"/>
+      </w:pPr>
+      <w:rPr>
+        <w:rFonts w:ascii="Wingdings" w:hAnsi="Wingdings" w:hint="default"/>
+      </w:rPr>
+    </w:lvl>
+    <w:lvl w:ilvl="3" w:tplc="2C0A0001" w:tentative="1">
+      <w:start w:val="1"/>
+      <w:numFmt w:val="bullet"/>
+      <w:lvlText w:val=""/>
+      <w:lvlJc w:val="left"/>
+      <w:pPr>
+        <w:ind w:left="3240" w:hanging="360"/>
+      </w:pPr>
+      <w:rPr>
+        <w:rFonts w:ascii="Symbol" w:hAnsi="Symbol" w:hint="default"/>
+      </w:rPr>
+    </w:lvl>
+    <w:lvl w:ilvl="4" w:tplc="2C0A0003" w:tentative="1">
+      <w:start w:val="1"/>
+      <w:numFmt w:val="bullet"/>
+      <w:lvlText w:val="o"/>
+      <w:lvlJc w:val="left"/>
+      <w:pPr>
+        <w:ind w:left="3960" w:hanging="360"/>
+      </w:pPr>
+      <w:rPr>
+        <w:rFonts w:ascii="Courier New" w:hAnsi="Courier New" w:cs="Courier New" w:hint="default"/>
+      </w:rPr>
+    </w:lvl>
+    <w:lvl w:ilvl="5" w:tplc="2C0A0005" w:tentative="1">
+      <w:start w:val="1"/>
+      <w:numFmt w:val="bullet"/>
+      <w:lvlText w:val=""/>
+      <w:lvlJc w:val="left"/>
+      <w:pPr>
+        <w:ind w:left="4680" w:hanging="360"/>
+      </w:pPr>
+      <w:rPr>
+        <w:rFonts w:ascii="Wingdings" w:hAnsi="Wingdings" w:hint="default"/>
+      </w:rPr>
+    </w:lvl>
+    <w:lvl w:ilvl="6" w:tplc="2C0A0001" w:tentative="1">
+      <w:start w:val="1"/>
+      <w:numFmt w:val="bullet"/>
+      <w:lvlText w:val=""/>
+      <w:lvlJc w:val="left"/>
+      <w:pPr>
+        <w:ind w:left="5400" w:hanging="360"/>
+      </w:pPr>
+      <w:rPr>
+        <w:rFonts w:ascii="Symbol" w:hAnsi="Symbol" w:hint="default"/>
+      </w:rPr>
+    </w:lvl>
+    <w:lvl w:ilvl="7" w:tplc="2C0A0003" w:tentative="1">
+      <w:start w:val="1"/>
+      <w:numFmt w:val="bullet"/>
+      <w:lvlText w:val="o"/>
+      <w:lvlJc w:val="left"/>
+      <w:pPr>
+        <w:ind w:left="6120" w:hanging="360"/>
+      </w:pPr>
+      <w:rPr>
+        <w:rFonts w:ascii="Courier New" w:hAnsi="Courier New" w:cs="Courier New" w:hint="default"/>
+      </w:rPr>
+    </w:lvl>
+    <w:lvl w:ilvl="8" w:tplc="2C0A0005" w:tentative="1">
+      <w:start w:val="1"/>
+      <w:numFmt w:val="bullet"/>
+      <w:lvlText w:val=""/>
+      <w:lvlJc w:val="left"/>
+      <w:pPr>
+        <w:ind w:left="6840" w:hanging="360"/>
+      </w:pPr>
+      <w:rPr>
+        <w:rFonts w:ascii="Wingdings" w:hAnsi="Wingdings" w:hint="default"/>
+      </w:rPr>
+    </w:lvl>
+  </w:abstractNum>
+  <w:abstractNum w:abstractNumId="7" w15:restartNumberingAfterBreak="0">
+    <w:nsid w:val="28993F11"/>
+    <w:multiLevelType w:val="hybridMultilevel"/>
+    <w:tmpl w:val="413C0688"/>
+    <w:lvl w:ilvl="0" w:tplc="AEEE4B04">
+      <w:numFmt w:val="bullet"/>
+      <w:lvlText w:val="•"/>
+      <w:lvlJc w:val="left"/>
+      <w:pPr>
+        <w:ind w:left="1080" w:hanging="720"/>
+      </w:pPr>
+      <w:rPr>
+        <w:rFonts w:ascii="Times New Roman" w:eastAsia="Calibri" w:hAnsi="Times New Roman" w:cs="Times New Roman" w:hint="default"/>
+      </w:rPr>
+    </w:lvl>
+    <w:lvl w:ilvl="1" w:tplc="2C0A0003" w:tentative="1">
+      <w:start w:val="1"/>
+      <w:numFmt w:val="bullet"/>
+      <w:lvlText w:val="o"/>
+      <w:lvlJc w:val="left"/>
+      <w:pPr>
+        <w:ind w:left="1440" w:hanging="360"/>
+      </w:pPr>
+      <w:rPr>
+        <w:rFonts w:ascii="Courier New" w:hAnsi="Courier New" w:cs="Courier New" w:hint="default"/>
+      </w:rPr>
+    </w:lvl>
+    <w:lvl w:ilvl="2" w:tplc="2C0A0005" w:tentative="1">
+      <w:start w:val="1"/>
+      <w:numFmt w:val="bullet"/>
+      <w:lvlText w:val=""/>
+      <w:lvlJc w:val="left"/>
+      <w:pPr>
+        <w:ind w:left="2160" w:hanging="360"/>
+      </w:pPr>
+      <w:rPr>
+        <w:rFonts w:ascii="Wingdings" w:hAnsi="Wingdings" w:hint="default"/>
+      </w:rPr>
+    </w:lvl>
+    <w:lvl w:ilvl="3" w:tplc="2C0A0001" w:tentative="1">
+      <w:start w:val="1"/>
+      <w:numFmt w:val="bullet"/>
+      <w:lvlText w:val=""/>
+      <w:lvlJc w:val="left"/>
+      <w:pPr>
+        <w:ind w:left="2880" w:hanging="360"/>
+      </w:pPr>
+      <w:rPr>
+        <w:rFonts w:ascii="Symbol" w:hAnsi="Symbol" w:hint="default"/>
+      </w:rPr>
+    </w:lvl>
+    <w:lvl w:ilvl="4" w:tplc="2C0A0003" w:tentative="1">
+      <w:start w:val="1"/>
+      <w:numFmt w:val="bullet"/>
+      <w:lvlText w:val="o"/>
+      <w:lvlJc w:val="left"/>
+      <w:pPr>
+        <w:ind w:left="3600" w:hanging="360"/>
+      </w:pPr>
+      <w:rPr>
+        <w:rFonts w:ascii="Courier New" w:hAnsi="Courier New" w:cs="Courier New" w:hint="default"/>
+      </w:rPr>
+    </w:lvl>
+    <w:lvl w:ilvl="5" w:tplc="2C0A0005" w:tentative="1">
+      <w:start w:val="1"/>
+      <w:numFmt w:val="bullet"/>
+      <w:lvlText w:val=""/>
+      <w:lvlJc w:val="left"/>
+      <w:pPr>
+        <w:ind w:left="4320" w:hanging="360"/>
+      </w:pPr>
+      <w:rPr>
+        <w:rFonts w:ascii="Wingdings" w:hAnsi="Wingdings" w:hint="default"/>
+      </w:rPr>
+    </w:lvl>
+    <w:lvl w:ilvl="6" w:tplc="2C0A0001" w:tentative="1">
+      <w:start w:val="1"/>
+      <w:numFmt w:val="bullet"/>
+      <w:lvlText w:val=""/>
+      <w:lvlJc w:val="left"/>
+      <w:pPr>
+        <w:ind w:left="5040" w:hanging="360"/>
+      </w:pPr>
+      <w:rPr>
+        <w:rFonts w:ascii="Symbol" w:hAnsi="Symbol" w:hint="default"/>
+      </w:rPr>
+    </w:lvl>
+    <w:lvl w:ilvl="7" w:tplc="2C0A0003" w:tentative="1">
+      <w:start w:val="1"/>
+      <w:numFmt w:val="bullet"/>
+      <w:lvlText w:val="o"/>
+      <w:lvlJc w:val="left"/>
+      <w:pPr>
+        <w:ind w:left="5760" w:hanging="360"/>
+      </w:pPr>
+      <w:rPr>
+        <w:rFonts w:ascii="Courier New" w:hAnsi="Courier New" w:cs="Courier New" w:hint="default"/>
+      </w:rPr>
+    </w:lvl>
+    <w:lvl w:ilvl="8" w:tplc="2C0A0005" w:tentative="1">
+      <w:start w:val="1"/>
+      <w:numFmt w:val="bullet"/>
+      <w:lvlText w:val=""/>
+      <w:lvlJc w:val="left"/>
+      <w:pPr>
+        <w:ind w:left="6480" w:hanging="360"/>
+      </w:pPr>
+      <w:rPr>
+        <w:rFonts w:ascii="Wingdings" w:hAnsi="Wingdings" w:hint="default"/>
+      </w:rPr>
+    </w:lvl>
+  </w:abstractNum>
+  <w:abstractNum w:abstractNumId="8" w15:restartNumberingAfterBreak="0">
+    <w:nsid w:val="43927DED"/>
+    <w:multiLevelType w:val="hybridMultilevel"/>
+    <w:tmpl w:val="9DC05E4E"/>
+    <w:lvl w:ilvl="0" w:tplc="2C0A0001">
+      <w:start w:val="1"/>
+      <w:numFmt w:val="bullet"/>
+      <w:lvlText w:val=""/>
+      <w:lvlJc w:val="left"/>
+      <w:pPr>
+        <w:ind w:left="720" w:hanging="360"/>
+      </w:pPr>
+      <w:rPr>
+        <w:rFonts w:ascii="Symbol" w:hAnsi="Symbol" w:hint="default"/>
+      </w:rPr>
+    </w:lvl>
+    <w:lvl w:ilvl="1" w:tplc="2C0A0003">
+      <w:start w:val="1"/>
+      <w:numFmt w:val="bullet"/>
+      <w:lvlText w:val="o"/>
+      <w:lvlJc w:val="left"/>
+      <w:pPr>
+        <w:ind w:left="1440" w:hanging="360"/>
+      </w:pPr>
+      <w:rPr>
+        <w:rFonts w:ascii="Courier New" w:hAnsi="Courier New" w:cs="Courier New" w:hint="default"/>
+      </w:rPr>
+    </w:lvl>
+    <w:lvl w:ilvl="2" w:tplc="2C0A0005" w:tentative="1">
+      <w:start w:val="1"/>
+      <w:numFmt w:val="bullet"/>
+      <w:lvlText w:val=""/>
+      <w:lvlJc w:val="left"/>
+      <w:pPr>
+        <w:ind w:left="2160" w:hanging="360"/>
+      </w:pPr>
+      <w:rPr>
+        <w:rFonts w:ascii="Wingdings" w:hAnsi="Wingdings" w:hint="default"/>
+      </w:rPr>
+    </w:lvl>
+    <w:lvl w:ilvl="3" w:tplc="2C0A0001" w:tentative="1">
+      <w:start w:val="1"/>
+      <w:numFmt w:val="bullet"/>
+      <w:lvlText w:val=""/>
+      <w:lvlJc w:val="left"/>
+      <w:pPr>
+        <w:ind w:left="2880" w:hanging="360"/>
+      </w:pPr>
+      <w:rPr>
+        <w:rFonts w:ascii="Symbol" w:hAnsi="Symbol" w:hint="default"/>
+      </w:rPr>
+    </w:lvl>
+    <w:lvl w:ilvl="4" w:tplc="2C0A0003" w:tentative="1">
+      <w:start w:val="1"/>
+      <w:numFmt w:val="bullet"/>
+      <w:lvlText w:val="o"/>
+      <w:lvlJc w:val="left"/>
+      <w:pPr>
+        <w:ind w:left="3600" w:hanging="360"/>
+      </w:pPr>
+      <w:rPr>
+        <w:rFonts w:ascii="Courier New" w:hAnsi="Courier New" w:cs="Courier New" w:hint="default"/>
+      </w:rPr>
+    </w:lvl>
+    <w:lvl w:ilvl="5" w:tplc="2C0A0005" w:tentative="1">
+      <w:start w:val="1"/>
+      <w:numFmt w:val="bullet"/>
+      <w:lvlText w:val=""/>
+      <w:lvlJc w:val="left"/>
+      <w:pPr>
+        <w:ind w:left="4320" w:hanging="360"/>
+      </w:pPr>
+      <w:rPr>
+        <w:rFonts w:ascii="Wingdings" w:hAnsi="Wingdings" w:hint="default"/>
+      </w:rPr>
+    </w:lvl>
+    <w:lvl w:ilvl="6" w:tplc="2C0A0001" w:tentative="1">
+      <w:start w:val="1"/>
+      <w:numFmt w:val="bullet"/>
+      <w:lvlText w:val=""/>
+      <w:lvlJc w:val="left"/>
+      <w:pPr>
+        <w:ind w:left="5040" w:hanging="360"/>
+      </w:pPr>
+      <w:rPr>
+        <w:rFonts w:ascii="Symbol" w:hAnsi="Symbol" w:hint="default"/>
+      </w:rPr>
+    </w:lvl>
+    <w:lvl w:ilvl="7" w:tplc="2C0A0003" w:tentative="1">
+      <w:start w:val="1"/>
+      <w:numFmt w:val="bullet"/>
+      <w:lvlText w:val="o"/>
+      <w:lvlJc w:val="left"/>
+      <w:pPr>
+        <w:ind w:left="5760" w:hanging="360"/>
+      </w:pPr>
+      <w:rPr>
+        <w:rFonts w:ascii="Courier New" w:hAnsi="Courier New" w:cs="Courier New" w:hint="default"/>
+      </w:rPr>
+    </w:lvl>
+    <w:lvl w:ilvl="8" w:tplc="2C0A0005" w:tentative="1">
+      <w:start w:val="1"/>
+      <w:numFmt w:val="bullet"/>
+      <w:lvlText w:val=""/>
+      <w:lvlJc w:val="left"/>
+      <w:pPr>
+        <w:ind w:left="6480" w:hanging="360"/>
+      </w:pPr>
+      <w:rPr>
+        <w:rFonts w:ascii="Wingdings" w:hAnsi="Wingdings" w:hint="default"/>
+      </w:rPr>
+    </w:lvl>
+  </w:abstractNum>
+  <w:abstractNum w:abstractNumId="9" w15:restartNumberingAfterBreak="0">
+    <w:nsid w:val="43E90FF6"/>
+    <w:multiLevelType w:val="hybridMultilevel"/>
+    <w:tmpl w:val="6D26DF0E"/>
+    <w:lvl w:ilvl="0" w:tplc="973C779E">
+      <w:start w:val="1"/>
+      <w:numFmt w:val="decimal"/>
+      <w:lvlText w:val="%1."/>
+      <w:lvlJc w:val="left"/>
+      <w:pPr>
+        <w:ind w:left="720" w:hanging="360"/>
+      </w:pPr>
+      <w:rPr>
+        <w:rFonts w:hint="default"/>
+      </w:rPr>
+    </w:lvl>
+    <w:lvl w:ilvl="1" w:tplc="2C0A0019" w:tentative="1">
+      <w:start w:val="1"/>
+      <w:numFmt w:val="lowerLetter"/>
+      <w:lvlText w:val="%2."/>
+      <w:lvlJc w:val="left"/>
+      <w:pPr>
+        <w:ind w:left="1440" w:hanging="360"/>
+      </w:pPr>
+    </w:lvl>
+    <w:lvl w:ilvl="2" w:tplc="2C0A001B" w:tentative="1">
+      <w:start w:val="1"/>
+      <w:numFmt w:val="lowerRoman"/>
+      <w:lvlText w:val="%3."/>
+      <w:lvlJc w:val="right"/>
+      <w:pPr>
+        <w:ind w:left="2160" w:hanging="180"/>
+      </w:pPr>
+    </w:lvl>
+    <w:lvl w:ilvl="3" w:tplc="2C0A000F" w:tentative="1">
+      <w:start w:val="1"/>
+      <w:numFmt w:val="decimal"/>
+      <w:lvlText w:val="%4."/>
+      <w:lvlJc w:val="left"/>
+      <w:pPr>
+        <w:ind w:left="2880" w:hanging="360"/>
+      </w:pPr>
+    </w:lvl>
+    <w:lvl w:ilvl="4" w:tplc="2C0A0019" w:tentative="1">
+      <w:start w:val="1"/>
+      <w:numFmt w:val="lowerLetter"/>
+      <w:lvlText w:val="%5."/>
+      <w:lvlJc w:val="left"/>
+      <w:pPr>
+        <w:ind w:left="3600" w:hanging="360"/>
+      </w:pPr>
+    </w:lvl>
+    <w:lvl w:ilvl="5" w:tplc="2C0A001B" w:tentative="1">
+      <w:start w:val="1"/>
+      <w:numFmt w:val="lowerRoman"/>
+      <w:lvlText w:val="%6."/>
+      <w:lvlJc w:val="right"/>
+      <w:pPr>
+        <w:ind w:left="4320" w:hanging="180"/>
+      </w:pPr>
+    </w:lvl>
+    <w:lvl w:ilvl="6" w:tplc="2C0A000F" w:tentative="1">
+      <w:start w:val="1"/>
+      <w:numFmt w:val="decimal"/>
+      <w:lvlText w:val="%7."/>
+      <w:lvlJc w:val="left"/>
+      <w:pPr>
+        <w:ind w:left="5040" w:hanging="360"/>
+      </w:pPr>
+    </w:lvl>
+    <w:lvl w:ilvl="7" w:tplc="2C0A0019" w:tentative="1">
+      <w:start w:val="1"/>
+      <w:numFmt w:val="lowerLetter"/>
+      <w:lvlText w:val="%8."/>
+      <w:lvlJc w:val="left"/>
+      <w:pPr>
+        <w:ind w:left="5760" w:hanging="360"/>
+      </w:pPr>
+    </w:lvl>
+    <w:lvl w:ilvl="8" w:tplc="2C0A001B" w:tentative="1">
+      <w:start w:val="1"/>
+      <w:numFmt w:val="lowerRoman"/>
+      <w:lvlText w:val="%9."/>
+      <w:lvlJc w:val="right"/>
+      <w:pPr>
+        <w:ind w:left="6480" w:hanging="180"/>
+      </w:pPr>
+    </w:lvl>
+  </w:abstractNum>
+  <w:abstractNum w:abstractNumId="10" w15:restartNumberingAfterBreak="0">
     <w:nsid w:val="48355807"/>
     <w:multiLevelType w:val="hybridMultilevel"/>
     <w:tmpl w:val="7DEAF148"/>
@@ -2622,7 +4082,7 @@
       </w:rPr>
     </w:lvl>
   </w:abstractNum>
-  <w:abstractNum w:abstractNumId="5" w15:restartNumberingAfterBreak="0">
+  <w:abstractNum w:abstractNumId="11" w15:restartNumberingAfterBreak="0">
     <w:nsid w:val="49D77335"/>
     <w:multiLevelType w:val="multilevel"/>
     <w:tmpl w:val="17C07776"/>
@@ -2708,7 +4168,119 @@
       </w:pPr>
     </w:lvl>
   </w:abstractNum>
-  <w:abstractNum w:abstractNumId="6" w15:restartNumberingAfterBreak="0">
+  <w:abstractNum w:abstractNumId="12" w15:restartNumberingAfterBreak="0">
+    <w:nsid w:val="4E0016E2"/>
+    <w:multiLevelType w:val="hybridMultilevel"/>
+    <w:tmpl w:val="BF4EBBA6"/>
+    <w:lvl w:ilvl="0" w:tplc="2C0A0001">
+      <w:start w:val="1"/>
+      <w:numFmt w:val="bullet"/>
+      <w:lvlText w:val=""/>
+      <w:lvlJc w:val="left"/>
+      <w:pPr>
+        <w:ind w:left="720" w:hanging="360"/>
+      </w:pPr>
+      <w:rPr>
+        <w:rFonts w:ascii="Symbol" w:hAnsi="Symbol" w:hint="default"/>
+      </w:rPr>
+    </w:lvl>
+    <w:lvl w:ilvl="1" w:tplc="51C8D102">
+      <w:numFmt w:val="bullet"/>
+      <w:lvlText w:val="•"/>
+      <w:lvlJc w:val="left"/>
+      <w:pPr>
+        <w:ind w:left="1440" w:hanging="360"/>
+      </w:pPr>
+      <w:rPr>
+        <w:rFonts w:ascii="Calibri" w:eastAsiaTheme="minorHAnsi" w:hAnsi="Calibri" w:cs="Calibri" w:hint="default"/>
+      </w:rPr>
+    </w:lvl>
+    <w:lvl w:ilvl="2" w:tplc="2C0A0005" w:tentative="1">
+      <w:start w:val="1"/>
+      <w:numFmt w:val="bullet"/>
+      <w:lvlText w:val=""/>
+      <w:lvlJc w:val="left"/>
+      <w:pPr>
+        <w:ind w:left="2160" w:hanging="360"/>
+      </w:pPr>
+      <w:rPr>
+        <w:rFonts w:ascii="Wingdings" w:hAnsi="Wingdings" w:hint="default"/>
+      </w:rPr>
+    </w:lvl>
+    <w:lvl w:ilvl="3" w:tplc="2C0A0001" w:tentative="1">
+      <w:start w:val="1"/>
+      <w:numFmt w:val="bullet"/>
+      <w:lvlText w:val=""/>
+      <w:lvlJc w:val="left"/>
+      <w:pPr>
+        <w:ind w:left="2880" w:hanging="360"/>
+      </w:pPr>
+      <w:rPr>
+        <w:rFonts w:ascii="Symbol" w:hAnsi="Symbol" w:hint="default"/>
+      </w:rPr>
+    </w:lvl>
+    <w:lvl w:ilvl="4" w:tplc="2C0A0003" w:tentative="1">
+      <w:start w:val="1"/>
+      <w:numFmt w:val="bullet"/>
+      <w:lvlText w:val="o"/>
+      <w:lvlJc w:val="left"/>
+      <w:pPr>
+        <w:ind w:left="3600" w:hanging="360"/>
+      </w:pPr>
+      <w:rPr>
+        <w:rFonts w:ascii="Courier New" w:hAnsi="Courier New" w:cs="Courier New" w:hint="default"/>
+      </w:rPr>
+    </w:lvl>
+    <w:lvl w:ilvl="5" w:tplc="2C0A0005" w:tentative="1">
+      <w:start w:val="1"/>
+      <w:numFmt w:val="bullet"/>
+      <w:lvlText w:val=""/>
+      <w:lvlJc w:val="left"/>
+      <w:pPr>
+        <w:ind w:left="4320" w:hanging="360"/>
+      </w:pPr>
+      <w:rPr>
+        <w:rFonts w:ascii="Wingdings" w:hAnsi="Wingdings" w:hint="default"/>
+      </w:rPr>
+    </w:lvl>
+    <w:lvl w:ilvl="6" w:tplc="2C0A0001" w:tentative="1">
+      <w:start w:val="1"/>
+      <w:numFmt w:val="bullet"/>
+      <w:lvlText w:val=""/>
+      <w:lvlJc w:val="left"/>
+      <w:pPr>
+        <w:ind w:left="5040" w:hanging="360"/>
+      </w:pPr>
+      <w:rPr>
+        <w:rFonts w:ascii="Symbol" w:hAnsi="Symbol" w:hint="default"/>
+      </w:rPr>
+    </w:lvl>
+    <w:lvl w:ilvl="7" w:tplc="2C0A0003" w:tentative="1">
+      <w:start w:val="1"/>
+      <w:numFmt w:val="bullet"/>
+      <w:lvlText w:val="o"/>
+      <w:lvlJc w:val="left"/>
+      <w:pPr>
+        <w:ind w:left="5760" w:hanging="360"/>
+      </w:pPr>
+      <w:rPr>
+        <w:rFonts w:ascii="Courier New" w:hAnsi="Courier New" w:cs="Courier New" w:hint="default"/>
+      </w:rPr>
+    </w:lvl>
+    <w:lvl w:ilvl="8" w:tplc="2C0A0005" w:tentative="1">
+      <w:start w:val="1"/>
+      <w:numFmt w:val="bullet"/>
+      <w:lvlText w:val=""/>
+      <w:lvlJc w:val="left"/>
+      <w:pPr>
+        <w:ind w:left="6480" w:hanging="360"/>
+      </w:pPr>
+      <w:rPr>
+        <w:rFonts w:ascii="Wingdings" w:hAnsi="Wingdings" w:hint="default"/>
+      </w:rPr>
+    </w:lvl>
+  </w:abstractNum>
+  <w:abstractNum w:abstractNumId="13" w15:restartNumberingAfterBreak="0">
     <w:nsid w:val="53EA1279"/>
     <w:multiLevelType w:val="multilevel"/>
     <w:tmpl w:val="BD785662"/>
@@ -2831,7 +4403,295 @@
       </w:rPr>
     </w:lvl>
   </w:abstractNum>
-  <w:abstractNum w:abstractNumId="7" w15:restartNumberingAfterBreak="0">
+  <w:abstractNum w:abstractNumId="14" w15:restartNumberingAfterBreak="0">
+    <w:nsid w:val="55AB3938"/>
+    <w:multiLevelType w:val="hybridMultilevel"/>
+    <w:tmpl w:val="80327292"/>
+    <w:lvl w:ilvl="0" w:tplc="925C3D16">
+      <w:start w:val="1"/>
+      <w:numFmt w:val="decimal"/>
+      <w:lvlText w:val="%1."/>
+      <w:lvlJc w:val="left"/>
+      <w:pPr>
+        <w:ind w:left="1080" w:hanging="720"/>
+      </w:pPr>
+      <w:rPr>
+        <w:rFonts w:hint="default"/>
+      </w:rPr>
+    </w:lvl>
+    <w:lvl w:ilvl="1" w:tplc="2C0A0019" w:tentative="1">
+      <w:start w:val="1"/>
+      <w:numFmt w:val="lowerLetter"/>
+      <w:lvlText w:val="%2."/>
+      <w:lvlJc w:val="left"/>
+      <w:pPr>
+        <w:ind w:left="1440" w:hanging="360"/>
+      </w:pPr>
+    </w:lvl>
+    <w:lvl w:ilvl="2" w:tplc="2C0A001B" w:tentative="1">
+      <w:start w:val="1"/>
+      <w:numFmt w:val="lowerRoman"/>
+      <w:lvlText w:val="%3."/>
+      <w:lvlJc w:val="right"/>
+      <w:pPr>
+        <w:ind w:left="2160" w:hanging="180"/>
+      </w:pPr>
+    </w:lvl>
+    <w:lvl w:ilvl="3" w:tplc="2C0A000F" w:tentative="1">
+      <w:start w:val="1"/>
+      <w:numFmt w:val="decimal"/>
+      <w:lvlText w:val="%4."/>
+      <w:lvlJc w:val="left"/>
+      <w:pPr>
+        <w:ind w:left="2880" w:hanging="360"/>
+      </w:pPr>
+    </w:lvl>
+    <w:lvl w:ilvl="4" w:tplc="2C0A0019" w:tentative="1">
+      <w:start w:val="1"/>
+      <w:numFmt w:val="lowerLetter"/>
+      <w:lvlText w:val="%5."/>
+      <w:lvlJc w:val="left"/>
+      <w:pPr>
+        <w:ind w:left="3600" w:hanging="360"/>
+      </w:pPr>
+    </w:lvl>
+    <w:lvl w:ilvl="5" w:tplc="2C0A001B" w:tentative="1">
+      <w:start w:val="1"/>
+      <w:numFmt w:val="lowerRoman"/>
+      <w:lvlText w:val="%6."/>
+      <w:lvlJc w:val="right"/>
+      <w:pPr>
+        <w:ind w:left="4320" w:hanging="180"/>
+      </w:pPr>
+    </w:lvl>
+    <w:lvl w:ilvl="6" w:tplc="2C0A000F" w:tentative="1">
+      <w:start w:val="1"/>
+      <w:numFmt w:val="decimal"/>
+      <w:lvlText w:val="%7."/>
+      <w:lvlJc w:val="left"/>
+      <w:pPr>
+        <w:ind w:left="5040" w:hanging="360"/>
+      </w:pPr>
+    </w:lvl>
+    <w:lvl w:ilvl="7" w:tplc="2C0A0019" w:tentative="1">
+      <w:start w:val="1"/>
+      <w:numFmt w:val="lowerLetter"/>
+      <w:lvlText w:val="%8."/>
+      <w:lvlJc w:val="left"/>
+      <w:pPr>
+        <w:ind w:left="5760" w:hanging="360"/>
+      </w:pPr>
+    </w:lvl>
+    <w:lvl w:ilvl="8" w:tplc="2C0A001B" w:tentative="1">
+      <w:start w:val="1"/>
+      <w:numFmt w:val="lowerRoman"/>
+      <w:lvlText w:val="%9."/>
+      <w:lvlJc w:val="right"/>
+      <w:pPr>
+        <w:ind w:left="6480" w:hanging="180"/>
+      </w:pPr>
+    </w:lvl>
+  </w:abstractNum>
+  <w:abstractNum w:abstractNumId="15" w15:restartNumberingAfterBreak="0">
+    <w:nsid w:val="57D37A6A"/>
+    <w:multiLevelType w:val="hybridMultilevel"/>
+    <w:tmpl w:val="0EF2C6BE"/>
+    <w:lvl w:ilvl="0" w:tplc="2C0A0001">
+      <w:start w:val="1"/>
+      <w:numFmt w:val="bullet"/>
+      <w:lvlText w:val=""/>
+      <w:lvlJc w:val="left"/>
+      <w:pPr>
+        <w:ind w:left="720" w:hanging="360"/>
+      </w:pPr>
+      <w:rPr>
+        <w:rFonts w:ascii="Symbol" w:hAnsi="Symbol" w:hint="default"/>
+      </w:rPr>
+    </w:lvl>
+    <w:lvl w:ilvl="1" w:tplc="2C0A0003" w:tentative="1">
+      <w:start w:val="1"/>
+      <w:numFmt w:val="bullet"/>
+      <w:lvlText w:val="o"/>
+      <w:lvlJc w:val="left"/>
+      <w:pPr>
+        <w:ind w:left="1440" w:hanging="360"/>
+      </w:pPr>
+      <w:rPr>
+        <w:rFonts w:ascii="Courier New" w:hAnsi="Courier New" w:cs="Courier New" w:hint="default"/>
+      </w:rPr>
+    </w:lvl>
+    <w:lvl w:ilvl="2" w:tplc="2C0A0005" w:tentative="1">
+      <w:start w:val="1"/>
+      <w:numFmt w:val="bullet"/>
+      <w:lvlText w:val=""/>
+      <w:lvlJc w:val="left"/>
+      <w:pPr>
+        <w:ind w:left="2160" w:hanging="360"/>
+      </w:pPr>
+      <w:rPr>
+        <w:rFonts w:ascii="Wingdings" w:hAnsi="Wingdings" w:hint="default"/>
+      </w:rPr>
+    </w:lvl>
+    <w:lvl w:ilvl="3" w:tplc="2C0A0001" w:tentative="1">
+      <w:start w:val="1"/>
+      <w:numFmt w:val="bullet"/>
+      <w:lvlText w:val=""/>
+      <w:lvlJc w:val="left"/>
+      <w:pPr>
+        <w:ind w:left="2880" w:hanging="360"/>
+      </w:pPr>
+      <w:rPr>
+        <w:rFonts w:ascii="Symbol" w:hAnsi="Symbol" w:hint="default"/>
+      </w:rPr>
+    </w:lvl>
+    <w:lvl w:ilvl="4" w:tplc="2C0A0003" w:tentative="1">
+      <w:start w:val="1"/>
+      <w:numFmt w:val="bullet"/>
+      <w:lvlText w:val="o"/>
+      <w:lvlJc w:val="left"/>
+      <w:pPr>
+        <w:ind w:left="3600" w:hanging="360"/>
+      </w:pPr>
+      <w:rPr>
+        <w:rFonts w:ascii="Courier New" w:hAnsi="Courier New" w:cs="Courier New" w:hint="default"/>
+      </w:rPr>
+    </w:lvl>
+    <w:lvl w:ilvl="5" w:tplc="2C0A0005" w:tentative="1">
+      <w:start w:val="1"/>
+      <w:numFmt w:val="bullet"/>
+      <w:lvlText w:val=""/>
+      <w:lvlJc w:val="left"/>
+      <w:pPr>
+        <w:ind w:left="4320" w:hanging="360"/>
+      </w:pPr>
+      <w:rPr>
+        <w:rFonts w:ascii="Wingdings" w:hAnsi="Wingdings" w:hint="default"/>
+      </w:rPr>
+    </w:lvl>
+    <w:lvl w:ilvl="6" w:tplc="2C0A0001" w:tentative="1">
+      <w:start w:val="1"/>
+      <w:numFmt w:val="bullet"/>
+      <w:lvlText w:val=""/>
+      <w:lvlJc w:val="left"/>
+      <w:pPr>
+        <w:ind w:left="5040" w:hanging="360"/>
+      </w:pPr>
+      <w:rPr>
+        <w:rFonts w:ascii="Symbol" w:hAnsi="Symbol" w:hint="default"/>
+      </w:rPr>
+    </w:lvl>
+    <w:lvl w:ilvl="7" w:tplc="2C0A0003" w:tentative="1">
+      <w:start w:val="1"/>
+      <w:numFmt w:val="bullet"/>
+      <w:lvlText w:val="o"/>
+      <w:lvlJc w:val="left"/>
+      <w:pPr>
+        <w:ind w:left="5760" w:hanging="360"/>
+      </w:pPr>
+      <w:rPr>
+        <w:rFonts w:ascii="Courier New" w:hAnsi="Courier New" w:cs="Courier New" w:hint="default"/>
+      </w:rPr>
+    </w:lvl>
+    <w:lvl w:ilvl="8" w:tplc="2C0A0005" w:tentative="1">
+      <w:start w:val="1"/>
+      <w:numFmt w:val="bullet"/>
+      <w:lvlText w:val=""/>
+      <w:lvlJc w:val="left"/>
+      <w:pPr>
+        <w:ind w:left="6480" w:hanging="360"/>
+      </w:pPr>
+      <w:rPr>
+        <w:rFonts w:ascii="Wingdings" w:hAnsi="Wingdings" w:hint="default"/>
+      </w:rPr>
+    </w:lvl>
+  </w:abstractNum>
+  <w:abstractNum w:abstractNumId="16" w15:restartNumberingAfterBreak="0">
+    <w:nsid w:val="5C3A5499"/>
+    <w:multiLevelType w:val="hybridMultilevel"/>
+    <w:tmpl w:val="617663C8"/>
+    <w:lvl w:ilvl="0" w:tplc="2C0A000F">
+      <w:start w:val="1"/>
+      <w:numFmt w:val="decimal"/>
+      <w:lvlText w:val="%1."/>
+      <w:lvlJc w:val="left"/>
+      <w:pPr>
+        <w:ind w:left="720" w:hanging="360"/>
+      </w:pPr>
+    </w:lvl>
+    <w:lvl w:ilvl="1" w:tplc="2C0A0019" w:tentative="1">
+      <w:start w:val="1"/>
+      <w:numFmt w:val="lowerLetter"/>
+      <w:lvlText w:val="%2."/>
+      <w:lvlJc w:val="left"/>
+      <w:pPr>
+        <w:ind w:left="1440" w:hanging="360"/>
+      </w:pPr>
+    </w:lvl>
+    <w:lvl w:ilvl="2" w:tplc="2C0A001B" w:tentative="1">
+      <w:start w:val="1"/>
+      <w:numFmt w:val="lowerRoman"/>
+      <w:lvlText w:val="%3."/>
+      <w:lvlJc w:val="right"/>
+      <w:pPr>
+        <w:ind w:left="2160" w:hanging="180"/>
+      </w:pPr>
+    </w:lvl>
+    <w:lvl w:ilvl="3" w:tplc="2C0A000F" w:tentative="1">
+      <w:start w:val="1"/>
+      <w:numFmt w:val="decimal"/>
+      <w:lvlText w:val="%4."/>
+      <w:lvlJc w:val="left"/>
+      <w:pPr>
+        <w:ind w:left="2880" w:hanging="360"/>
+      </w:pPr>
+    </w:lvl>
+    <w:lvl w:ilvl="4" w:tplc="2C0A0019" w:tentative="1">
+      <w:start w:val="1"/>
+      <w:numFmt w:val="lowerLetter"/>
+      <w:lvlText w:val="%5."/>
+      <w:lvlJc w:val="left"/>
+      <w:pPr>
+        <w:ind w:left="3600" w:hanging="360"/>
+      </w:pPr>
+    </w:lvl>
+    <w:lvl w:ilvl="5" w:tplc="2C0A001B" w:tentative="1">
+      <w:start w:val="1"/>
+      <w:numFmt w:val="lowerRoman"/>
+      <w:lvlText w:val="%6."/>
+      <w:lvlJc w:val="right"/>
+      <w:pPr>
+        <w:ind w:left="4320" w:hanging="180"/>
+      </w:pPr>
+    </w:lvl>
+    <w:lvl w:ilvl="6" w:tplc="2C0A000F" w:tentative="1">
+      <w:start w:val="1"/>
+      <w:numFmt w:val="decimal"/>
+      <w:lvlText w:val="%7."/>
+      <w:lvlJc w:val="left"/>
+      <w:pPr>
+        <w:ind w:left="5040" w:hanging="360"/>
+      </w:pPr>
+    </w:lvl>
+    <w:lvl w:ilvl="7" w:tplc="2C0A0019" w:tentative="1">
+      <w:start w:val="1"/>
+      <w:numFmt w:val="lowerLetter"/>
+      <w:lvlText w:val="%8."/>
+      <w:lvlJc w:val="left"/>
+      <w:pPr>
+        <w:ind w:left="5760" w:hanging="360"/>
+      </w:pPr>
+    </w:lvl>
+    <w:lvl w:ilvl="8" w:tplc="2C0A001B" w:tentative="1">
+      <w:start w:val="1"/>
+      <w:numFmt w:val="lowerRoman"/>
+      <w:lvlText w:val="%9."/>
+      <w:lvlJc w:val="right"/>
+      <w:pPr>
+        <w:ind w:left="6480" w:hanging="180"/>
+      </w:pPr>
+    </w:lvl>
+  </w:abstractNum>
+  <w:abstractNum w:abstractNumId="17" w15:restartNumberingAfterBreak="0">
     <w:nsid w:val="6C2768B3"/>
     <w:multiLevelType w:val="multilevel"/>
     <w:tmpl w:val="AFBC3E02"/>
@@ -2944,7 +4804,119 @@
       </w:rPr>
     </w:lvl>
   </w:abstractNum>
-  <w:abstractNum w:abstractNumId="8" w15:restartNumberingAfterBreak="0">
+  <w:abstractNum w:abstractNumId="18" w15:restartNumberingAfterBreak="0">
+    <w:nsid w:val="70677EE1"/>
+    <w:multiLevelType w:val="hybridMultilevel"/>
+    <w:tmpl w:val="82FEE420"/>
+    <w:lvl w:ilvl="0" w:tplc="AEEE4B04">
+      <w:numFmt w:val="bullet"/>
+      <w:lvlText w:val="•"/>
+      <w:lvlJc w:val="left"/>
+      <w:pPr>
+        <w:ind w:left="1080" w:hanging="720"/>
+      </w:pPr>
+      <w:rPr>
+        <w:rFonts w:ascii="Times New Roman" w:eastAsia="Calibri" w:hAnsi="Times New Roman" w:cs="Times New Roman" w:hint="default"/>
+      </w:rPr>
+    </w:lvl>
+    <w:lvl w:ilvl="1" w:tplc="2C0A0003">
+      <w:start w:val="1"/>
+      <w:numFmt w:val="bullet"/>
+      <w:lvlText w:val="o"/>
+      <w:lvlJc w:val="left"/>
+      <w:pPr>
+        <w:ind w:left="1440" w:hanging="360"/>
+      </w:pPr>
+      <w:rPr>
+        <w:rFonts w:ascii="Courier New" w:hAnsi="Courier New" w:cs="Courier New" w:hint="default"/>
+      </w:rPr>
+    </w:lvl>
+    <w:lvl w:ilvl="2" w:tplc="2C0A0005" w:tentative="1">
+      <w:start w:val="1"/>
+      <w:numFmt w:val="bullet"/>
+      <w:lvlText w:val=""/>
+      <w:lvlJc w:val="left"/>
+      <w:pPr>
+        <w:ind w:left="2160" w:hanging="360"/>
+      </w:pPr>
+      <w:rPr>
+        <w:rFonts w:ascii="Wingdings" w:hAnsi="Wingdings" w:hint="default"/>
+      </w:rPr>
+    </w:lvl>
+    <w:lvl w:ilvl="3" w:tplc="2C0A0001" w:tentative="1">
+      <w:start w:val="1"/>
+      <w:numFmt w:val="bullet"/>
+      <w:lvlText w:val=""/>
+      <w:lvlJc w:val="left"/>
+      <w:pPr>
+        <w:ind w:left="2880" w:hanging="360"/>
+      </w:pPr>
+      <w:rPr>
+        <w:rFonts w:ascii="Symbol" w:hAnsi="Symbol" w:hint="default"/>
+      </w:rPr>
+    </w:lvl>
+    <w:lvl w:ilvl="4" w:tplc="2C0A0003" w:tentative="1">
+      <w:start w:val="1"/>
+      <w:numFmt w:val="bullet"/>
+      <w:lvlText w:val="o"/>
+      <w:lvlJc w:val="left"/>
+      <w:pPr>
+        <w:ind w:left="3600" w:hanging="360"/>
+      </w:pPr>
+      <w:rPr>
+        <w:rFonts w:ascii="Courier New" w:hAnsi="Courier New" w:cs="Courier New" w:hint="default"/>
+      </w:rPr>
+    </w:lvl>
+    <w:lvl w:ilvl="5" w:tplc="2C0A0005" w:tentative="1">
+      <w:start w:val="1"/>
+      <w:numFmt w:val="bullet"/>
+      <w:lvlText w:val=""/>
+      <w:lvlJc w:val="left"/>
+      <w:pPr>
+        <w:ind w:left="4320" w:hanging="360"/>
+      </w:pPr>
+      <w:rPr>
+        <w:rFonts w:ascii="Wingdings" w:hAnsi="Wingdings" w:hint="default"/>
+      </w:rPr>
+    </w:lvl>
+    <w:lvl w:ilvl="6" w:tplc="2C0A0001" w:tentative="1">
+      <w:start w:val="1"/>
+      <w:numFmt w:val="bullet"/>
+      <w:lvlText w:val=""/>
+      <w:lvlJc w:val="left"/>
+      <w:pPr>
+        <w:ind w:left="5040" w:hanging="360"/>
+      </w:pPr>
+      <w:rPr>
+        <w:rFonts w:ascii="Symbol" w:hAnsi="Symbol" w:hint="default"/>
+      </w:rPr>
+    </w:lvl>
+    <w:lvl w:ilvl="7" w:tplc="2C0A0003" w:tentative="1">
+      <w:start w:val="1"/>
+      <w:numFmt w:val="bullet"/>
+      <w:lvlText w:val="o"/>
+      <w:lvlJc w:val="left"/>
+      <w:pPr>
+        <w:ind w:left="5760" w:hanging="360"/>
+      </w:pPr>
+      <w:rPr>
+        <w:rFonts w:ascii="Courier New" w:hAnsi="Courier New" w:cs="Courier New" w:hint="default"/>
+      </w:rPr>
+    </w:lvl>
+    <w:lvl w:ilvl="8" w:tplc="2C0A0005" w:tentative="1">
+      <w:start w:val="1"/>
+      <w:numFmt w:val="bullet"/>
+      <w:lvlText w:val=""/>
+      <w:lvlJc w:val="left"/>
+      <w:pPr>
+        <w:ind w:left="6480" w:hanging="360"/>
+      </w:pPr>
+      <w:rPr>
+        <w:rFonts w:ascii="Wingdings" w:hAnsi="Wingdings" w:hint="default"/>
+      </w:rPr>
+    </w:lvl>
+  </w:abstractNum>
+  <w:abstractNum w:abstractNumId="19" w15:restartNumberingAfterBreak="0">
     <w:nsid w:val="710223DF"/>
     <w:multiLevelType w:val="hybridMultilevel"/>
     <w:tmpl w:val="BB427FDC"/>
@@ -3057,7 +5029,7 @@
       </w:rPr>
     </w:lvl>
   </w:abstractNum>
-  <w:abstractNum w:abstractNumId="9" w15:restartNumberingAfterBreak="0">
+  <w:abstractNum w:abstractNumId="20" w15:restartNumberingAfterBreak="0">
     <w:nsid w:val="79AF7AEC"/>
     <w:multiLevelType w:val="multilevel"/>
     <w:tmpl w:val="EB7CA662"/>
@@ -3170,14 +5142,238 @@
       </w:rPr>
     </w:lvl>
   </w:abstractNum>
+  <w:abstractNum w:abstractNumId="21" w15:restartNumberingAfterBreak="0">
+    <w:nsid w:val="79BF75D0"/>
+    <w:multiLevelType w:val="hybridMultilevel"/>
+    <w:tmpl w:val="03124A7A"/>
+    <w:lvl w:ilvl="0" w:tplc="AEEE4B04">
+      <w:numFmt w:val="bullet"/>
+      <w:lvlText w:val="•"/>
+      <w:lvlJc w:val="left"/>
+      <w:pPr>
+        <w:ind w:left="1080" w:hanging="720"/>
+      </w:pPr>
+      <w:rPr>
+        <w:rFonts w:ascii="Times New Roman" w:eastAsia="Calibri" w:hAnsi="Times New Roman" w:cs="Times New Roman" w:hint="default"/>
+      </w:rPr>
+    </w:lvl>
+    <w:lvl w:ilvl="1" w:tplc="2C0A0003" w:tentative="1">
+      <w:start w:val="1"/>
+      <w:numFmt w:val="bullet"/>
+      <w:lvlText w:val="o"/>
+      <w:lvlJc w:val="left"/>
+      <w:pPr>
+        <w:ind w:left="1440" w:hanging="360"/>
+      </w:pPr>
+      <w:rPr>
+        <w:rFonts w:ascii="Courier New" w:hAnsi="Courier New" w:cs="Courier New" w:hint="default"/>
+      </w:rPr>
+    </w:lvl>
+    <w:lvl w:ilvl="2" w:tplc="2C0A0005" w:tentative="1">
+      <w:start w:val="1"/>
+      <w:numFmt w:val="bullet"/>
+      <w:lvlText w:val=""/>
+      <w:lvlJc w:val="left"/>
+      <w:pPr>
+        <w:ind w:left="2160" w:hanging="360"/>
+      </w:pPr>
+      <w:rPr>
+        <w:rFonts w:ascii="Wingdings" w:hAnsi="Wingdings" w:hint="default"/>
+      </w:rPr>
+    </w:lvl>
+    <w:lvl w:ilvl="3" w:tplc="2C0A0001" w:tentative="1">
+      <w:start w:val="1"/>
+      <w:numFmt w:val="bullet"/>
+      <w:lvlText w:val=""/>
+      <w:lvlJc w:val="left"/>
+      <w:pPr>
+        <w:ind w:left="2880" w:hanging="360"/>
+      </w:pPr>
+      <w:rPr>
+        <w:rFonts w:ascii="Symbol" w:hAnsi="Symbol" w:hint="default"/>
+      </w:rPr>
+    </w:lvl>
+    <w:lvl w:ilvl="4" w:tplc="2C0A0003" w:tentative="1">
+      <w:start w:val="1"/>
+      <w:numFmt w:val="bullet"/>
+      <w:lvlText w:val="o"/>
+      <w:lvlJc w:val="left"/>
+      <w:pPr>
+        <w:ind w:left="3600" w:hanging="360"/>
+      </w:pPr>
+      <w:rPr>
+        <w:rFonts w:ascii="Courier New" w:hAnsi="Courier New" w:cs="Courier New" w:hint="default"/>
+      </w:rPr>
+    </w:lvl>
+    <w:lvl w:ilvl="5" w:tplc="2C0A0005" w:tentative="1">
+      <w:start w:val="1"/>
+      <w:numFmt w:val="bullet"/>
+      <w:lvlText w:val=""/>
+      <w:lvlJc w:val="left"/>
+      <w:pPr>
+        <w:ind w:left="4320" w:hanging="360"/>
+      </w:pPr>
+      <w:rPr>
+        <w:rFonts w:ascii="Wingdings" w:hAnsi="Wingdings" w:hint="default"/>
+      </w:rPr>
+    </w:lvl>
+    <w:lvl w:ilvl="6" w:tplc="2C0A0001" w:tentative="1">
+      <w:start w:val="1"/>
+      <w:numFmt w:val="bullet"/>
+      <w:lvlText w:val=""/>
+      <w:lvlJc w:val="left"/>
+      <w:pPr>
+        <w:ind w:left="5040" w:hanging="360"/>
+      </w:pPr>
+      <w:rPr>
+        <w:rFonts w:ascii="Symbol" w:hAnsi="Symbol" w:hint="default"/>
+      </w:rPr>
+    </w:lvl>
+    <w:lvl w:ilvl="7" w:tplc="2C0A0003" w:tentative="1">
+      <w:start w:val="1"/>
+      <w:numFmt w:val="bullet"/>
+      <w:lvlText w:val="o"/>
+      <w:lvlJc w:val="left"/>
+      <w:pPr>
+        <w:ind w:left="5760" w:hanging="360"/>
+      </w:pPr>
+      <w:rPr>
+        <w:rFonts w:ascii="Courier New" w:hAnsi="Courier New" w:cs="Courier New" w:hint="default"/>
+      </w:rPr>
+    </w:lvl>
+    <w:lvl w:ilvl="8" w:tplc="2C0A0005" w:tentative="1">
+      <w:start w:val="1"/>
+      <w:numFmt w:val="bullet"/>
+      <w:lvlText w:val=""/>
+      <w:lvlJc w:val="left"/>
+      <w:pPr>
+        <w:ind w:left="6480" w:hanging="360"/>
+      </w:pPr>
+      <w:rPr>
+        <w:rFonts w:ascii="Wingdings" w:hAnsi="Wingdings" w:hint="default"/>
+      </w:rPr>
+    </w:lvl>
+  </w:abstractNum>
+  <w:abstractNum w:abstractNumId="22" w15:restartNumberingAfterBreak="0">
+    <w:nsid w:val="7DDB02B9"/>
+    <w:multiLevelType w:val="hybridMultilevel"/>
+    <w:tmpl w:val="3ED4C98E"/>
+    <w:lvl w:ilvl="0" w:tplc="AEEE4B04">
+      <w:numFmt w:val="bullet"/>
+      <w:lvlText w:val="•"/>
+      <w:lvlJc w:val="left"/>
+      <w:pPr>
+        <w:ind w:left="1080" w:hanging="720"/>
+      </w:pPr>
+      <w:rPr>
+        <w:rFonts w:ascii="Times New Roman" w:eastAsia="Calibri" w:hAnsi="Times New Roman" w:cs="Times New Roman" w:hint="default"/>
+      </w:rPr>
+    </w:lvl>
+    <w:lvl w:ilvl="1" w:tplc="2C0A0003" w:tentative="1">
+      <w:start w:val="1"/>
+      <w:numFmt w:val="bullet"/>
+      <w:lvlText w:val="o"/>
+      <w:lvlJc w:val="left"/>
+      <w:pPr>
+        <w:ind w:left="1440" w:hanging="360"/>
+      </w:pPr>
+      <w:rPr>
+        <w:rFonts w:ascii="Courier New" w:hAnsi="Courier New" w:cs="Courier New" w:hint="default"/>
+      </w:rPr>
+    </w:lvl>
+    <w:lvl w:ilvl="2" w:tplc="2C0A0005" w:tentative="1">
+      <w:start w:val="1"/>
+      <w:numFmt w:val="bullet"/>
+      <w:lvlText w:val=""/>
+      <w:lvlJc w:val="left"/>
+      <w:pPr>
+        <w:ind w:left="2160" w:hanging="360"/>
+      </w:pPr>
+      <w:rPr>
+        <w:rFonts w:ascii="Wingdings" w:hAnsi="Wingdings" w:hint="default"/>
+      </w:rPr>
+    </w:lvl>
+    <w:lvl w:ilvl="3" w:tplc="2C0A0001" w:tentative="1">
+      <w:start w:val="1"/>
+      <w:numFmt w:val="bullet"/>
+      <w:lvlText w:val=""/>
+      <w:lvlJc w:val="left"/>
+      <w:pPr>
+        <w:ind w:left="2880" w:hanging="360"/>
+      </w:pPr>
+      <w:rPr>
+        <w:rFonts w:ascii="Symbol" w:hAnsi="Symbol" w:hint="default"/>
+      </w:rPr>
+    </w:lvl>
+    <w:lvl w:ilvl="4" w:tplc="2C0A0003" w:tentative="1">
+      <w:start w:val="1"/>
+      <w:numFmt w:val="bullet"/>
+      <w:lvlText w:val="o"/>
+      <w:lvlJc w:val="left"/>
+      <w:pPr>
+        <w:ind w:left="3600" w:hanging="360"/>
+      </w:pPr>
+      <w:rPr>
+        <w:rFonts w:ascii="Courier New" w:hAnsi="Courier New" w:cs="Courier New" w:hint="default"/>
+      </w:rPr>
+    </w:lvl>
+    <w:lvl w:ilvl="5" w:tplc="2C0A0005" w:tentative="1">
+      <w:start w:val="1"/>
+      <w:numFmt w:val="bullet"/>
+      <w:lvlText w:val=""/>
+      <w:lvlJc w:val="left"/>
+      <w:pPr>
+        <w:ind w:left="4320" w:hanging="360"/>
+      </w:pPr>
+      <w:rPr>
+        <w:rFonts w:ascii="Wingdings" w:hAnsi="Wingdings" w:hint="default"/>
+      </w:rPr>
+    </w:lvl>
+    <w:lvl w:ilvl="6" w:tplc="2C0A0001" w:tentative="1">
+      <w:start w:val="1"/>
+      <w:numFmt w:val="bullet"/>
+      <w:lvlText w:val=""/>
+      <w:lvlJc w:val="left"/>
+      <w:pPr>
+        <w:ind w:left="5040" w:hanging="360"/>
+      </w:pPr>
+      <w:rPr>
+        <w:rFonts w:ascii="Symbol" w:hAnsi="Symbol" w:hint="default"/>
+      </w:rPr>
+    </w:lvl>
+    <w:lvl w:ilvl="7" w:tplc="2C0A0003" w:tentative="1">
+      <w:start w:val="1"/>
+      <w:numFmt w:val="bullet"/>
+      <w:lvlText w:val="o"/>
+      <w:lvlJc w:val="left"/>
+      <w:pPr>
+        <w:ind w:left="5760" w:hanging="360"/>
+      </w:pPr>
+      <w:rPr>
+        <w:rFonts w:ascii="Courier New" w:hAnsi="Courier New" w:cs="Courier New" w:hint="default"/>
+      </w:rPr>
+    </w:lvl>
+    <w:lvl w:ilvl="8" w:tplc="2C0A0005" w:tentative="1">
+      <w:start w:val="1"/>
+      <w:numFmt w:val="bullet"/>
+      <w:lvlText w:val=""/>
+      <w:lvlJc w:val="left"/>
+      <w:pPr>
+        <w:ind w:left="6480" w:hanging="360"/>
+      </w:pPr>
+      <w:rPr>
+        <w:rFonts w:ascii="Wingdings" w:hAnsi="Wingdings" w:hint="default"/>
+      </w:rPr>
+    </w:lvl>
+  </w:abstractNum>
   <w:num w:numId="1" w16cid:durableId="803237087">
-    <w:abstractNumId w:val="5"/>
+    <w:abstractNumId w:val="11"/>
   </w:num>
   <w:num w:numId="2" w16cid:durableId="1943872308">
-    <w:abstractNumId w:val="9"/>
+    <w:abstractNumId w:val="20"/>
   </w:num>
   <w:num w:numId="3" w16cid:durableId="823664208">
-    <w:abstractNumId w:val="7"/>
+    <w:abstractNumId w:val="17"/>
   </w:num>
   <w:num w:numId="4" w16cid:durableId="1820413856">
     <w:abstractNumId w:val="0"/>
@@ -3189,16 +5385,55 @@
     <w:abstractNumId w:val="1"/>
   </w:num>
   <w:num w:numId="7" w16cid:durableId="1109350579">
-    <w:abstractNumId w:val="6"/>
+    <w:abstractNumId w:val="13"/>
   </w:num>
   <w:num w:numId="8" w16cid:durableId="1883860944">
     <w:abstractNumId w:val="2"/>
   </w:num>
   <w:num w:numId="9" w16cid:durableId="1687291128">
-    <w:abstractNumId w:val="4"/>
+    <w:abstractNumId w:val="10"/>
   </w:num>
   <w:num w:numId="10" w16cid:durableId="290400908">
+    <w:abstractNumId w:val="19"/>
+  </w:num>
+  <w:num w:numId="11" w16cid:durableId="1500729447">
+    <w:abstractNumId w:val="15"/>
+  </w:num>
+  <w:num w:numId="12" w16cid:durableId="888029480">
+    <w:abstractNumId w:val="22"/>
+  </w:num>
+  <w:num w:numId="13" w16cid:durableId="1489860482">
+    <w:abstractNumId w:val="21"/>
+  </w:num>
+  <w:num w:numId="14" w16cid:durableId="1329989299">
+    <w:abstractNumId w:val="7"/>
+  </w:num>
+  <w:num w:numId="15" w16cid:durableId="309331332">
+    <w:abstractNumId w:val="9"/>
+  </w:num>
+  <w:num w:numId="16" w16cid:durableId="1130782227">
+    <w:abstractNumId w:val="12"/>
+  </w:num>
+  <w:num w:numId="17" w16cid:durableId="1170296354">
     <w:abstractNumId w:val="8"/>
+  </w:num>
+  <w:num w:numId="18" w16cid:durableId="251276953">
+    <w:abstractNumId w:val="16"/>
+  </w:num>
+  <w:num w:numId="19" w16cid:durableId="2034649004">
+    <w:abstractNumId w:val="14"/>
+  </w:num>
+  <w:num w:numId="20" w16cid:durableId="1382051794">
+    <w:abstractNumId w:val="5"/>
+  </w:num>
+  <w:num w:numId="21" w16cid:durableId="553658269">
+    <w:abstractNumId w:val="18"/>
+  </w:num>
+  <w:num w:numId="22" w16cid:durableId="1556966574">
+    <w:abstractNumId w:val="6"/>
+  </w:num>
+  <w:num w:numId="23" w16cid:durableId="134414823">
+    <w:abstractNumId w:val="4"/>
   </w:num>
 </w:numbering>
 </file>
@@ -3602,11 +5837,11 @@
     <w:name w:val="Normal"/>
     <w:qFormat/>
   </w:style>
-  <w:style w:type="paragraph" w:styleId="Ttulo1">
+  <w:style w:type="paragraph" w:styleId="Heading1">
     <w:name w:val="heading 1"/>
     <w:basedOn w:val="Normal"/>
     <w:next w:val="Normal"/>
-    <w:link w:val="Ttulo1Car"/>
+    <w:link w:val="Heading1Char"/>
     <w:uiPriority w:val="9"/>
     <w:qFormat/>
     <w:rsid w:val="00B43923"/>
@@ -3623,7 +5858,7 @@
       <w:szCs w:val="32"/>
     </w:rPr>
   </w:style>
-  <w:style w:type="paragraph" w:styleId="Ttulo2">
+  <w:style w:type="paragraph" w:styleId="Heading2">
     <w:name w:val="heading 2"/>
     <w:basedOn w:val="Normal"/>
     <w:next w:val="Normal"/>
@@ -3643,7 +5878,7 @@
       <w:szCs w:val="36"/>
     </w:rPr>
   </w:style>
-  <w:style w:type="paragraph" w:styleId="Ttulo3">
+  <w:style w:type="paragraph" w:styleId="Heading3">
     <w:name w:val="heading 3"/>
     <w:basedOn w:val="Normal"/>
     <w:next w:val="Normal"/>
@@ -3663,7 +5898,7 @@
       <w:szCs w:val="28"/>
     </w:rPr>
   </w:style>
-  <w:style w:type="paragraph" w:styleId="Ttulo4">
+  <w:style w:type="paragraph" w:styleId="Heading4">
     <w:name w:val="heading 4"/>
     <w:basedOn w:val="Normal"/>
     <w:next w:val="Normal"/>
@@ -3683,7 +5918,7 @@
       <w:szCs w:val="24"/>
     </w:rPr>
   </w:style>
-  <w:style w:type="paragraph" w:styleId="Ttulo5">
+  <w:style w:type="paragraph" w:styleId="Heading5">
     <w:name w:val="heading 5"/>
     <w:basedOn w:val="Normal"/>
     <w:next w:val="Normal"/>
@@ -3701,7 +5936,7 @@
       <w:b/>
     </w:rPr>
   </w:style>
-  <w:style w:type="paragraph" w:styleId="Ttulo6">
+  <w:style w:type="paragraph" w:styleId="Heading6">
     <w:name w:val="heading 6"/>
     <w:basedOn w:val="Normal"/>
     <w:next w:val="Normal"/>
@@ -3721,13 +5956,12 @@
       <w:szCs w:val="20"/>
     </w:rPr>
   </w:style>
-  <w:style w:type="character" w:default="1" w:styleId="Fuentedeprrafopredeter">
+  <w:style w:type="character" w:default="1" w:styleId="DefaultParagraphFont">
     <w:name w:val="Default Paragraph Font"/>
     <w:uiPriority w:val="1"/>
-    <w:semiHidden/>
     <w:unhideWhenUsed/>
   </w:style>
-  <w:style w:type="table" w:default="1" w:styleId="Tablanormal">
+  <w:style w:type="table" w:default="1" w:styleId="TableNormal">
     <w:name w:val="Normal Table"/>
     <w:uiPriority w:val="99"/>
     <w:semiHidden/>
@@ -3742,14 +5976,14 @@
       </w:tblCellMar>
     </w:tblPr>
   </w:style>
-  <w:style w:type="numbering" w:default="1" w:styleId="Sinlista">
+  <w:style w:type="numbering" w:default="1" w:styleId="NoList">
     <w:name w:val="No List"/>
     <w:uiPriority w:val="99"/>
     <w:semiHidden/>
     <w:unhideWhenUsed/>
   </w:style>
-  <w:style w:type="table" w:customStyle="1" w:styleId="TableNormal">
-    <w:name w:val="Table Normal"/>
+  <w:style w:type="table" w:customStyle="1" w:styleId="TableNormal1">
+    <w:name w:val="Table Normal1"/>
     <w:tblPr>
       <w:tblCellMar>
         <w:top w:w="0" w:type="dxa"/>
@@ -3759,7 +5993,7 @@
       </w:tblCellMar>
     </w:tblPr>
   </w:style>
-  <w:style w:type="paragraph" w:styleId="Ttulo">
+  <w:style w:type="paragraph" w:styleId="Title">
     <w:name w:val="Title"/>
     <w:basedOn w:val="Normal"/>
     <w:next w:val="Normal"/>
@@ -3792,9 +6026,9 @@
       <w:szCs w:val="24"/>
     </w:rPr>
   </w:style>
-  <w:style w:type="character" w:styleId="Hipervnculo">
+  <w:style w:type="character" w:styleId="Hyperlink">
     <w:name w:val="Hyperlink"/>
-    <w:basedOn w:val="Fuentedeprrafopredeter"/>
+    <w:basedOn w:val="DefaultParagraphFont"/>
     <w:uiPriority w:val="99"/>
     <w:semiHidden/>
     <w:unhideWhenUsed/>
@@ -3804,9 +6038,9 @@
       <w:u w:val="single"/>
     </w:rPr>
   </w:style>
-  <w:style w:type="character" w:styleId="Textoennegrita">
+  <w:style w:type="character" w:styleId="Strong">
     <w:name w:val="Strong"/>
-    <w:basedOn w:val="Fuentedeprrafopredeter"/>
+    <w:basedOn w:val="DefaultParagraphFont"/>
     <w:uiPriority w:val="22"/>
     <w:qFormat/>
     <w:rsid w:val="008D5AA3"/>
@@ -3815,9 +6049,9 @@
       <w:bCs/>
     </w:rPr>
   </w:style>
-  <w:style w:type="character" w:styleId="CdigoHTML">
+  <w:style w:type="character" w:styleId="HTMLCode">
     <w:name w:val="HTML Code"/>
-    <w:basedOn w:val="Fuentedeprrafopredeter"/>
+    <w:basedOn w:val="DefaultParagraphFont"/>
     <w:uiPriority w:val="99"/>
     <w:semiHidden/>
     <w:unhideWhenUsed/>
@@ -3828,7 +6062,7 @@
       <w:szCs w:val="20"/>
     </w:rPr>
   </w:style>
-  <w:style w:type="paragraph" w:styleId="Prrafodelista">
+  <w:style w:type="paragraph" w:styleId="ListParagraph">
     <w:name w:val="List Paragraph"/>
     <w:basedOn w:val="Normal"/>
     <w:uiPriority w:val="34"/>
@@ -3839,10 +6073,10 @@
       <w:contextualSpacing/>
     </w:pPr>
   </w:style>
-  <w:style w:type="character" w:customStyle="1" w:styleId="Ttulo1Car">
-    <w:name w:val="Título 1 Car"/>
-    <w:basedOn w:val="Fuentedeprrafopredeter"/>
-    <w:link w:val="Ttulo1"/>
+  <w:style w:type="character" w:customStyle="1" w:styleId="Heading1Char">
+    <w:name w:val="Heading 1 Char"/>
+    <w:basedOn w:val="DefaultParagraphFont"/>
+    <w:link w:val="Heading1"/>
     <w:uiPriority w:val="9"/>
     <w:rsid w:val="00B43923"/>
     <w:rPr>
@@ -3852,7 +6086,7 @@
       <w:szCs w:val="32"/>
     </w:rPr>
   </w:style>
-  <w:style w:type="paragraph" w:styleId="Subttulo">
+  <w:style w:type="paragraph" w:styleId="Subtitle">
     <w:name w:val="Subtitle"/>
     <w:basedOn w:val="Normal"/>
     <w:next w:val="Normal"/>

</xml_diff>